<commit_message>
worked on draaft and played around with equations in qmd
</commit_message>
<xml_diff>
--- a/drafts/outline_march92023.docx
+++ b/drafts/outline_march92023.docx
@@ -1,6 +1,6 @@
 
 <file path=word/document.xml><?xml version="1.0" encoding="utf-8"?>
-<w:document xmlns:wpc="http://schemas.microsoft.com/office/word/2010/wordprocessingCanvas" xmlns:cx="http://schemas.microsoft.com/office/drawing/2014/chartex" xmlns:cx1="http://schemas.microsoft.com/office/drawing/2015/9/8/chartex" xmlns:cx2="http://schemas.microsoft.com/office/drawing/2015/10/21/chartex" xmlns:cx3="http://schemas.microsoft.com/office/drawing/2016/5/9/chartex" xmlns:cx4="http://schemas.microsoft.com/office/drawing/2016/5/10/chartex" xmlns:cx5="http://schemas.microsoft.com/office/drawing/2016/5/11/chartex" xmlns:cx6="http://schemas.microsoft.com/office/drawing/2016/5/12/chartex" xmlns:cx7="http://schemas.microsoft.com/office/drawing/2016/5/13/chartex" xmlns:cx8="http://schemas.microsoft.com/office/drawing/2016/5/14/chartex" xmlns:mc="http://schemas.openxmlformats.org/markup-compatibility/2006" xmlns:aink="http://schemas.microsoft.com/office/drawing/2016/ink" xmlns:am3d="http://schemas.microsoft.com/office/drawing/2017/model3d" xmlns:o="urn:schemas-microsoft-com:office:office" xmlns:oel="http://schemas.microsoft.com/office/2019/extlst" xmlns:r="http://schemas.openxmlformats.org/officeDocument/2006/relationships" xmlns:m="http://schemas.openxmlformats.org/officeDocument/2006/math" xmlns:v="urn:schemas-microsoft-com:vml" xmlns:wp14="http://schemas.microsoft.com/office/word/2010/wordprocessingDrawing" xmlns:wp="http://schemas.openxmlformats.org/drawingml/2006/wordprocessingDrawing" xmlns:w10="urn:schemas-microsoft-com:office:word" xmlns:w="http://schemas.openxmlformats.org/wordprocessingml/2006/main" xmlns:w14="http://schemas.microsoft.com/office/word/2010/wordml" xmlns:w15="http://schemas.microsoft.com/office/word/2012/wordml" xmlns:w16cex="http://schemas.microsoft.com/office/word/2018/wordml/cex" xmlns:w16cid="http://schemas.microsoft.com/office/word/2016/wordml/cid" xmlns:w16="http://schemas.microsoft.com/office/word/2018/wordml" xmlns:w16sdtdh="http://schemas.microsoft.com/office/word/2020/wordml/sdtdatahash" xmlns:w16se="http://schemas.microsoft.com/office/word/2015/wordml/symex" xmlns:wpg="http://schemas.microsoft.com/office/word/2010/wordprocessingGroup" xmlns:wpi="http://schemas.microsoft.com/office/word/2010/wordprocessingInk" xmlns:wne="http://schemas.microsoft.com/office/word/2006/wordml" xmlns:wps="http://schemas.microsoft.com/office/word/2010/wordprocessingShape" mc:Ignorable="w14 w15 w16se w16cid w16 w16cex w16sdtdh wp14">
+<w:document xmlns:wpc="http://schemas.microsoft.com/office/word/2010/wordprocessingCanvas" xmlns:cx="http://schemas.microsoft.com/office/drawing/2014/chartex" xmlns:cx1="http://schemas.microsoft.com/office/drawing/2015/9/8/chartex" xmlns:cx2="http://schemas.microsoft.com/office/drawing/2015/10/21/chartex" xmlns:cx3="http://schemas.microsoft.com/office/drawing/2016/5/9/chartex" xmlns:cx4="http://schemas.microsoft.com/office/drawing/2016/5/10/chartex" xmlns:cx5="http://schemas.microsoft.com/office/drawing/2016/5/11/chartex" xmlns:cx6="http://schemas.microsoft.com/office/drawing/2016/5/12/chartex" xmlns:cx7="http://schemas.microsoft.com/office/drawing/2016/5/13/chartex" xmlns:cx8="http://schemas.microsoft.com/office/drawing/2016/5/14/chartex" xmlns:mc="http://schemas.openxmlformats.org/markup-compatibility/2006" xmlns:aink="http://schemas.microsoft.com/office/drawing/2016/ink" xmlns:am3d="http://schemas.microsoft.com/office/drawing/2017/model3d" xmlns:o="urn:schemas-microsoft-com:office:office" xmlns:oel="http://schemas.microsoft.com/office/2019/extlst" xmlns:r="http://schemas.openxmlformats.org/officeDocument/2006/relationships" xmlns:m="http://schemas.openxmlformats.org/officeDocument/2006/math" xmlns:v="urn:schemas-microsoft-com:vml" xmlns:wp14="http://schemas.microsoft.com/office/word/2010/wordprocessingDrawing" xmlns:wp="http://schemas.openxmlformats.org/drawingml/2006/wordprocessingDrawing" xmlns:w10="urn:schemas-microsoft-com:office:word" xmlns:w="http://schemas.openxmlformats.org/wordprocessingml/2006/main" xmlns:w14="http://schemas.microsoft.com/office/word/2010/wordml" xmlns:w15="http://schemas.microsoft.com/office/word/2012/wordml" xmlns:w16cex="http://schemas.microsoft.com/office/word/2018/wordml/cex" xmlns:w16cid="http://schemas.microsoft.com/office/word/2016/wordml/cid" xmlns:w16="http://schemas.microsoft.com/office/word/2018/wordml" xmlns:w16du="http://schemas.microsoft.com/office/word/2023/wordml/word16du" xmlns:w16sdtdh="http://schemas.microsoft.com/office/word/2020/wordml/sdtdatahash" xmlns:w16se="http://schemas.microsoft.com/office/word/2015/wordml/symex" xmlns:wpg="http://schemas.microsoft.com/office/word/2010/wordprocessingGroup" xmlns:wpi="http://schemas.microsoft.com/office/word/2010/wordprocessingInk" xmlns:wne="http://schemas.microsoft.com/office/word/2006/wordml" xmlns:wps="http://schemas.microsoft.com/office/word/2010/wordprocessingShape" mc:Ignorable="w14 w15 w16se w16cid w16 w16cex w16sdtdh wp14">
   <w:body>
     <w:p>
       <w:pPr>
@@ -74,35 +74,7 @@
         <w:rPr>
           <w:rFonts w:ascii="Times New Roman" w:hAnsi="Times New Roman" w:cs="Times New Roman"/>
         </w:rPr>
-        <w:t>Authors: Ana Miller-</w:t>
-      </w:r>
-      <w:proofErr w:type="spellStart"/>
-      <w:r>
-        <w:rPr>
-          <w:rFonts w:ascii="Times New Roman" w:hAnsi="Times New Roman" w:cs="Times New Roman"/>
-        </w:rPr>
-        <w:t>ter</w:t>
-      </w:r>
-      <w:proofErr w:type="spellEnd"/>
-      <w:r>
-        <w:rPr>
-          <w:rFonts w:ascii="Times New Roman" w:hAnsi="Times New Roman" w:cs="Times New Roman"/>
-        </w:rPr>
-        <w:t xml:space="preserve"> </w:t>
-      </w:r>
-      <w:proofErr w:type="spellStart"/>
-      <w:r>
-        <w:rPr>
-          <w:rFonts w:ascii="Times New Roman" w:hAnsi="Times New Roman" w:cs="Times New Roman"/>
-        </w:rPr>
-        <w:t>Kuile</w:t>
-      </w:r>
-      <w:proofErr w:type="spellEnd"/>
-      <w:r>
-        <w:rPr>
-          <w:rFonts w:ascii="Times New Roman" w:hAnsi="Times New Roman" w:cs="Times New Roman"/>
-        </w:rPr>
-        <w:t xml:space="preserve">, Kiona Ogle, Jamie </w:t>
+        <w:t xml:space="preserve">Authors: Ana Miller-ter Kuile, Kiona Ogle, Jamie </w:t>
       </w:r>
       <w:proofErr w:type="spellStart"/>
       <w:r>
@@ -794,35 +766,7 @@
         <w:rPr>
           <w:rFonts w:ascii="Times New Roman" w:hAnsi="Times New Roman" w:cs="Times New Roman"/>
         </w:rPr>
-        <w:t>one dataset analyzing nest survival (white-headed woodpeckers in Oregon and Idaho, USA; Miller-</w:t>
-      </w:r>
-      <w:proofErr w:type="spellStart"/>
-      <w:r>
-        <w:rPr>
-          <w:rFonts w:ascii="Times New Roman" w:hAnsi="Times New Roman" w:cs="Times New Roman"/>
-        </w:rPr>
-        <w:t>ter</w:t>
-      </w:r>
-      <w:proofErr w:type="spellEnd"/>
-      <w:r>
-        <w:rPr>
-          <w:rFonts w:ascii="Times New Roman" w:hAnsi="Times New Roman" w:cs="Times New Roman"/>
-        </w:rPr>
-        <w:t xml:space="preserve"> </w:t>
-      </w:r>
-      <w:proofErr w:type="spellStart"/>
-      <w:r>
-        <w:rPr>
-          <w:rFonts w:ascii="Times New Roman" w:hAnsi="Times New Roman" w:cs="Times New Roman"/>
-        </w:rPr>
-        <w:t>Kuile</w:t>
-      </w:r>
-      <w:proofErr w:type="spellEnd"/>
-      <w:r>
-        <w:rPr>
-          <w:rFonts w:ascii="Times New Roman" w:hAnsi="Times New Roman" w:cs="Times New Roman"/>
-        </w:rPr>
-        <w:t xml:space="preserve"> et al. in review) and two datasets analyzing plant and tree survival (giant kelp in Santa Barbara, CA, USA (Emery et al. in review) and ponderosa pine trees in Arizona, USA (Rodman et al. in review)). </w:t>
+        <w:t xml:space="preserve">one dataset analyzing nest survival (white-headed woodpeckers in Oregon and Idaho, USA; Miller-ter Kuile et al. in review) and two datasets analyzing plant and tree survival (giant kelp in Santa Barbara, CA, USA (Emery et al. in review) and ponderosa pine trees in Arizona, USA (Rodman et al. in review)). </w:t>
       </w:r>
       <w:r>
         <w:rPr>
@@ -1715,13 +1659,7 @@
                 <w:rPr>
                   <w:rFonts w:ascii="Cambria Math" w:hAnsi="Cambria Math" w:cs="Times New Roman"/>
                 </w:rPr>
-                <m:t>i</m:t>
-              </m:r>
-              <m:r>
-                <w:rPr>
-                  <w:rFonts w:ascii="Cambria Math" w:hAnsi="Cambria Math" w:cs="Times New Roman"/>
-                </w:rPr>
-                <m:t>,j</m:t>
+                <m:t>i,j</m:t>
               </m:r>
             </m:sub>
           </m:sSub>
@@ -1745,13 +1683,7 @@
                 <w:rPr>
                   <w:rFonts w:ascii="Cambria Math" w:hAnsi="Cambria Math" w:cs="Times New Roman"/>
                 </w:rPr>
-                <m:t>p</m:t>
-              </m:r>
-              <m:r>
-                <w:rPr>
-                  <w:rFonts w:ascii="Cambria Math" w:hAnsi="Cambria Math" w:cs="Times New Roman"/>
-                </w:rPr>
-                <m:t>int</m:t>
+                <m:t>pint</m:t>
               </m:r>
             </m:e>
             <m:sub>
@@ -1759,13 +1691,7 @@
                 <w:rPr>
                   <w:rFonts w:ascii="Cambria Math" w:hAnsi="Cambria Math" w:cs="Times New Roman"/>
                 </w:rPr>
-                <m:t>i</m:t>
-              </m:r>
-              <m:r>
-                <w:rPr>
-                  <w:rFonts w:ascii="Cambria Math" w:hAnsi="Cambria Math" w:cs="Times New Roman"/>
-                </w:rPr>
-                <m:t>,j</m:t>
+                <m:t>i,j</m:t>
               </m:r>
             </m:sub>
           </m:sSub>
@@ -1807,13 +1733,7 @@
                 <w:rPr>
                   <w:rFonts w:ascii="Cambria Math" w:hAnsi="Cambria Math" w:cs="Times New Roman"/>
                 </w:rPr>
-                <m:t>p</m:t>
-              </m:r>
-              <m:r>
-                <w:rPr>
-                  <w:rFonts w:ascii="Cambria Math" w:hAnsi="Cambria Math" w:cs="Times New Roman"/>
-                </w:rPr>
-                <m:t>int</m:t>
+                <m:t>pint</m:t>
               </m:r>
             </m:e>
             <m:sub>
@@ -1821,13 +1741,7 @@
                 <w:rPr>
                   <w:rFonts w:ascii="Cambria Math" w:hAnsi="Cambria Math" w:cs="Times New Roman"/>
                 </w:rPr>
-                <m:t>i</m:t>
-              </m:r>
-              <m:r>
-                <w:rPr>
-                  <w:rFonts w:ascii="Cambria Math" w:hAnsi="Cambria Math" w:cs="Times New Roman"/>
-                </w:rPr>
-                <m:t>,j</m:t>
+                <m:t>i,j</m:t>
               </m:r>
             </m:sub>
           </m:sSub>
@@ -1875,13 +1789,7 @@
                     <w:rPr>
                       <w:rFonts w:ascii="Cambria Math" w:hAnsi="Cambria Math" w:cs="Times New Roman"/>
                     </w:rPr>
-                    <m:t>i</m:t>
-                  </m:r>
-                  <m:r>
-                    <w:rPr>
-                      <w:rFonts w:ascii="Cambria Math" w:hAnsi="Cambria Math" w:cs="Times New Roman"/>
-                    </w:rPr>
-                    <m:t>,j</m:t>
+                    <m:t>i,j</m:t>
                   </m:r>
                 </m:sub>
               </m:sSub>
@@ -1909,13 +1817,7 @@
                     <w:rPr>
                       <w:rFonts w:ascii="Cambria Math" w:hAnsi="Cambria Math" w:cs="Times New Roman"/>
                     </w:rPr>
-                    <m:t>i</m:t>
-                  </m:r>
-                  <m:r>
-                    <w:rPr>
-                      <w:rFonts w:ascii="Cambria Math" w:hAnsi="Cambria Math" w:cs="Times New Roman"/>
-                    </w:rPr>
-                    <m:t>,j</m:t>
+                    <m:t>i,j</m:t>
                   </m:r>
                 </m:sub>
               </m:sSub>
@@ -1977,13 +1879,7 @@
                     <w:rPr>
                       <w:rFonts w:ascii="Cambria Math" w:hAnsi="Cambria Math" w:cs="Times New Roman"/>
                     </w:rPr>
-                    <m:t>i</m:t>
-                  </m:r>
-                  <m:r>
-                    <w:rPr>
-                      <w:rFonts w:ascii="Cambria Math" w:hAnsi="Cambria Math" w:cs="Times New Roman"/>
-                    </w:rPr>
-                    <m:t>,j</m:t>
+                    <m:t>i,j</m:t>
                   </m:r>
                 </m:sub>
               </m:sSub>
@@ -2220,7 +2116,6 @@
         <w:t xml:space="preserve">Each survey interval fate for each individual in each interval, </w:t>
       </w:r>
       <w:proofErr w:type="spellStart"/>
-      <w:proofErr w:type="gramStart"/>
       <w:r>
         <w:rPr>
           <w:rFonts w:ascii="Times New Roman" w:hAnsi="Times New Roman" w:cs="Times New Roman"/>
@@ -2239,7 +2134,6 @@
         <w:t>i,j</w:t>
       </w:r>
       <w:proofErr w:type="spellEnd"/>
-      <w:proofErr w:type="gramEnd"/>
       <w:r>
         <w:rPr>
           <w:rFonts w:ascii="Times New Roman" w:hAnsi="Times New Roman" w:cs="Times New Roman"/>
@@ -2741,13 +2635,7 @@
                 <w:rPr>
                   <w:rFonts w:ascii="Cambria Math" w:hAnsi="Cambria Math" w:cs="Times New Roman"/>
                 </w:rPr>
-                <m:t>p</m:t>
-              </m:r>
-              <m:r>
-                <w:rPr>
-                  <w:rFonts w:ascii="Cambria Math" w:hAnsi="Cambria Math" w:cs="Times New Roman"/>
-                </w:rPr>
-                <m:t>int</m:t>
+                <m:t>pint</m:t>
               </m:r>
             </m:e>
             <m:sub>
@@ -2985,13 +2873,7 @@
                 <w:rPr>
                   <w:rFonts w:ascii="Cambria Math" w:eastAsiaTheme="minorEastAsia" w:hAnsi="Cambria Math" w:cs="Times New Roman"/>
                 </w:rPr>
-                <m:t>j</m:t>
-              </m:r>
-              <m:r>
-                <w:rPr>
-                  <w:rFonts w:ascii="Cambria Math" w:eastAsiaTheme="minorEastAsia" w:hAnsi="Cambria Math" w:cs="Times New Roman"/>
-                </w:rPr>
-                <m:t>=1</m:t>
+                <m:t>j=1</m:t>
               </m:r>
             </m:sub>
             <m:sup>
@@ -3049,23 +2931,37 @@
       </w:pPr>
       <m:oMathPara>
         <m:oMath>
+          <m:sSub>
+            <m:sSubPr>
+              <m:ctrlPr>
+                <w:rPr>
+                  <w:rFonts w:ascii="Cambria Math" w:eastAsiaTheme="minorEastAsia" w:hAnsi="Cambria Math" w:cs="Times New Roman"/>
+                  <w:i/>
+                </w:rPr>
+              </m:ctrlPr>
+            </m:sSubPr>
+            <m:e>
+              <m:r>
+                <w:rPr>
+                  <w:rFonts w:ascii="Cambria Math" w:eastAsiaTheme="minorEastAsia" w:hAnsi="Cambria Math" w:cs="Times New Roman"/>
+                </w:rPr>
+                <m:t>q0</m:t>
+              </m:r>
+            </m:e>
+            <m:sub>
+              <m:r>
+                <w:rPr>
+                  <w:rFonts w:ascii="Cambria Math" w:eastAsiaTheme="minorEastAsia" w:hAnsi="Cambria Math" w:cs="Times New Roman"/>
+                </w:rPr>
+                <m:t>i</m:t>
+              </m:r>
+            </m:sub>
+          </m:sSub>
           <m:r>
             <w:rPr>
               <w:rFonts w:ascii="Cambria Math" w:eastAsiaTheme="minorEastAsia" w:hAnsi="Cambria Math" w:cs="Times New Roman"/>
             </w:rPr>
-            <m:t>q</m:t>
-          </m:r>
-          <m:r>
-            <w:rPr>
-              <w:rFonts w:ascii="Cambria Math" w:eastAsiaTheme="minorEastAsia" w:hAnsi="Cambria Math" w:cs="Times New Roman"/>
-            </w:rPr>
-            <m:t>0</m:t>
-          </m:r>
-          <m:r>
-            <w:rPr>
-              <w:rFonts w:ascii="Cambria Math" w:eastAsiaTheme="minorEastAsia" w:hAnsi="Cambria Math" w:cs="Times New Roman"/>
-            </w:rPr>
-            <m:t>i=</m:t>
+            <m:t>=</m:t>
           </m:r>
           <m:nary>
             <m:naryPr>
@@ -3083,13 +2979,7 @@
                 <w:rPr>
                   <w:rFonts w:ascii="Cambria Math" w:eastAsiaTheme="minorEastAsia" w:hAnsi="Cambria Math" w:cs="Times New Roman"/>
                 </w:rPr>
-                <m:t>j</m:t>
-              </m:r>
-              <m:r>
-                <w:rPr>
-                  <w:rFonts w:ascii="Cambria Math" w:eastAsiaTheme="minorEastAsia" w:hAnsi="Cambria Math" w:cs="Times New Roman"/>
-                </w:rPr>
-                <m:t>=1</m:t>
+                <m:t>j=1</m:t>
               </m:r>
             </m:sub>
             <m:sup>
@@ -3123,13 +3013,7 @@
                     <w:rPr>
                       <w:rFonts w:ascii="Cambria Math" w:eastAsiaTheme="minorEastAsia" w:hAnsi="Cambria Math" w:cs="Times New Roman"/>
                     </w:rPr>
-                    <m:t>i,</m:t>
-                  </m:r>
-                  <m:r>
-                    <w:rPr>
-                      <w:rFonts w:ascii="Cambria Math" w:eastAsiaTheme="minorEastAsia" w:hAnsi="Cambria Math" w:cs="Times New Roman"/>
-                    </w:rPr>
-                    <m:t>J-1</m:t>
+                    <m:t>i,J-1</m:t>
                   </m:r>
                 </m:sub>
               </m:sSub>
@@ -3161,13 +3045,7 @@
                     <w:rPr>
                       <w:rFonts w:ascii="Cambria Math" w:eastAsiaTheme="minorEastAsia" w:hAnsi="Cambria Math" w:cs="Times New Roman"/>
                     </w:rPr>
-                    <m:t>i,</m:t>
-                  </m:r>
-                  <m:r>
-                    <w:rPr>
-                      <w:rFonts w:ascii="Cambria Math" w:eastAsiaTheme="minorEastAsia" w:hAnsi="Cambria Math" w:cs="Times New Roman"/>
-                    </w:rPr>
-                    <m:t>J</m:t>
+                    <m:t>i,J</m:t>
                   </m:r>
                 </m:sub>
               </m:sSub>
@@ -3602,13 +3480,7 @@
         <w:rPr>
           <w:rFonts w:ascii="Times New Roman" w:hAnsi="Times New Roman" w:cs="Times New Roman"/>
         </w:rPr>
-        <w:t>Like the total exposure model, t</w:t>
-      </w:r>
-      <w:r>
-        <w:rPr>
-          <w:rFonts w:ascii="Times New Roman" w:hAnsi="Times New Roman" w:cs="Times New Roman"/>
-        </w:rPr>
-        <w:t xml:space="preserve">he final fate data for individual, </w:t>
+        <w:t xml:space="preserve">Like the total exposure model, the final fate data for individual, </w:t>
       </w:r>
       <w:proofErr w:type="spellStart"/>
       <w:r>
@@ -3633,13 +3505,7 @@
         <w:rPr>
           <w:rFonts w:ascii="Times New Roman" w:hAnsi="Times New Roman" w:cs="Times New Roman"/>
         </w:rPr>
-        <w:t>,</w:t>
-      </w:r>
-      <w:r>
-        <w:rPr>
-          <w:rFonts w:ascii="Times New Roman" w:hAnsi="Times New Roman" w:cs="Times New Roman"/>
-        </w:rPr>
-        <w:t xml:space="preserve"> are modeled with a Bernoulli process with total survey length survival probability, </w:t>
+        <w:t xml:space="preserve">, are modeled with a Bernoulli process with total survey length survival probability, </w:t>
       </w:r>
       <w:r>
         <w:rPr>
@@ -3662,13 +3528,7 @@
         <w:rPr>
           <w:rFonts w:ascii="Times New Roman" w:hAnsi="Times New Roman" w:cs="Times New Roman"/>
         </w:rPr>
-        <w:t>.</w:t>
-      </w:r>
-      <w:r>
-        <w:rPr>
-          <w:rFonts w:ascii="Times New Roman" w:hAnsi="Times New Roman" w:cs="Times New Roman"/>
-        </w:rPr>
-        <w:t xml:space="preserve"> Total survival probability is then dependent on the number of survey intervals for individual, </w:t>
+        <w:t xml:space="preserve">. Total survival probability is then dependent on the number of survey intervals for individual, </w:t>
       </w:r>
       <w:proofErr w:type="spellStart"/>
       <w:r>
@@ -4294,19 +4154,7 @@
         <w:rPr>
           <w:rFonts w:ascii="Times New Roman" w:hAnsi="Times New Roman" w:cs="Times New Roman"/>
         </w:rPr>
-        <w:t>To examine each model</w:t>
-      </w:r>
-      <w:r>
-        <w:rPr>
-          <w:rFonts w:ascii="Times New Roman" w:hAnsi="Times New Roman" w:cs="Times New Roman"/>
-        </w:rPr>
-        <w:t xml:space="preserve"> on each simulated dataset</w:t>
-      </w:r>
-      <w:r>
-        <w:rPr>
-          <w:rFonts w:ascii="Times New Roman" w:hAnsi="Times New Roman" w:cs="Times New Roman"/>
-        </w:rPr>
-        <w:t xml:space="preserve">, we calculated an AUC value from a set of ___ iterations from an updated version of the converged model (using the </w:t>
+        <w:t xml:space="preserve">To examine each model on each simulated dataset, we calculated an AUC value from a set of ___ iterations from an updated version of the converged model (using the </w:t>
       </w:r>
       <w:proofErr w:type="gramStart"/>
       <w:r>
@@ -4334,19 +4182,7 @@
         <w:rPr>
           <w:rFonts w:ascii="Times New Roman" w:hAnsi="Times New Roman" w:cs="Times New Roman"/>
         </w:rPr>
-        <w:t xml:space="preserve"> package ()). We then determined the predictive accuracy of each model in predicting each fate class (1-0) bas</w:t>
-      </w:r>
-      <w:r>
-        <w:rPr>
-          <w:rFonts w:ascii="Times New Roman" w:hAnsi="Times New Roman" w:cs="Times New Roman"/>
-        </w:rPr>
-        <w:t>e</w:t>
-      </w:r>
-      <w:r>
-        <w:rPr>
-          <w:rFonts w:ascii="Times New Roman" w:hAnsi="Times New Roman" w:cs="Times New Roman"/>
-        </w:rPr>
-        <w:t xml:space="preserve">d on a cutoff of survival probability of 50% (CITE). Finally, we qualitatively assessed the difference in covariate effects using covariate p-values for each covariate in each model.  </w:t>
+        <w:t xml:space="preserve"> package ()). We then determined the predictive accuracy of each model in predicting each fate class (1-0) based on a cutoff of survival probability of 50% (CITE). Finally, we qualitatively assessed the difference in covariate effects using covariate p-values for each covariate in each model.  </w:t>
       </w:r>
     </w:p>
     <w:p>
@@ -4413,35 +4249,7 @@
         <w:rPr>
           <w:rFonts w:ascii="Times New Roman" w:hAnsi="Times New Roman" w:cs="Times New Roman"/>
         </w:rPr>
-        <w:t xml:space="preserve"> (Miller-</w:t>
-      </w:r>
-      <w:proofErr w:type="spellStart"/>
-      <w:r>
-        <w:rPr>
-          <w:rFonts w:ascii="Times New Roman" w:hAnsi="Times New Roman" w:cs="Times New Roman"/>
-        </w:rPr>
-        <w:t>ter</w:t>
-      </w:r>
-      <w:proofErr w:type="spellEnd"/>
-      <w:r>
-        <w:rPr>
-          <w:rFonts w:ascii="Times New Roman" w:hAnsi="Times New Roman" w:cs="Times New Roman"/>
-        </w:rPr>
-        <w:t xml:space="preserve"> </w:t>
-      </w:r>
-      <w:proofErr w:type="spellStart"/>
-      <w:r>
-        <w:rPr>
-          <w:rFonts w:ascii="Times New Roman" w:hAnsi="Times New Roman" w:cs="Times New Roman"/>
-        </w:rPr>
-        <w:t>Kuile</w:t>
-      </w:r>
-      <w:proofErr w:type="spellEnd"/>
-      <w:r>
-        <w:rPr>
-          <w:rFonts w:ascii="Times New Roman" w:hAnsi="Times New Roman" w:cs="Times New Roman"/>
-        </w:rPr>
-        <w:t xml:space="preserve"> et al. in review)</w:t>
+        <w:t xml:space="preserve"> (Miller-ter Kuile et al. in review)</w:t>
       </w:r>
       <w:r>
         <w:rPr>
@@ -4748,13 +4556,7 @@
         <w:rPr>
           <w:rFonts w:ascii="Times New Roman" w:hAnsi="Times New Roman" w:cs="Times New Roman"/>
         </w:rPr>
-        <w:t xml:space="preserve"> () packages. All figures were made with the ggplot2 () and patchwork () packages. We ran all models on the computing cluster, Monsoon, at Northern Arizona University. </w:t>
-      </w:r>
-      <w:r>
-        <w:rPr>
-          <w:rFonts w:ascii="Times New Roman" w:hAnsi="Times New Roman" w:cs="Times New Roman"/>
-        </w:rPr>
-        <w:t xml:space="preserve">We ran each model on three MCMC chains for an initial run of 4000 iterations per chain. We used the </w:t>
+        <w:t xml:space="preserve"> () packages. All figures were made with the ggplot2 () and patchwork () packages. We ran all models on the computing cluster, Monsoon, at Northern Arizona University. We ran each model on three MCMC chains for an initial run of 4000 iterations per chain. We used the </w:t>
       </w:r>
       <w:proofErr w:type="spellStart"/>
       <w:proofErr w:type="gramStart"/>
@@ -5304,7 +5106,7 @@
 </file>
 
 <file path=word/numbering.xml><?xml version="1.0" encoding="utf-8"?>
-<w:numbering xmlns:wpc="http://schemas.microsoft.com/office/word/2010/wordprocessingCanvas" xmlns:cx="http://schemas.microsoft.com/office/drawing/2014/chartex" xmlns:cx1="http://schemas.microsoft.com/office/drawing/2015/9/8/chartex" xmlns:cx2="http://schemas.microsoft.com/office/drawing/2015/10/21/chartex" xmlns:cx3="http://schemas.microsoft.com/office/drawing/2016/5/9/chartex" xmlns:cx4="http://schemas.microsoft.com/office/drawing/2016/5/10/chartex" xmlns:cx5="http://schemas.microsoft.com/office/drawing/2016/5/11/chartex" xmlns:cx6="http://schemas.microsoft.com/office/drawing/2016/5/12/chartex" xmlns:cx7="http://schemas.microsoft.com/office/drawing/2016/5/13/chartex" xmlns:cx8="http://schemas.microsoft.com/office/drawing/2016/5/14/chartex" xmlns:mc="http://schemas.openxmlformats.org/markup-compatibility/2006" xmlns:aink="http://schemas.microsoft.com/office/drawing/2016/ink" xmlns:am3d="http://schemas.microsoft.com/office/drawing/2017/model3d" xmlns:o="urn:schemas-microsoft-com:office:office" xmlns:oel="http://schemas.microsoft.com/office/2019/extlst" xmlns:r="http://schemas.openxmlformats.org/officeDocument/2006/relationships" xmlns:m="http://schemas.openxmlformats.org/officeDocument/2006/math" xmlns:v="urn:schemas-microsoft-com:vml" xmlns:wp14="http://schemas.microsoft.com/office/word/2010/wordprocessingDrawing" xmlns:wp="http://schemas.openxmlformats.org/drawingml/2006/wordprocessingDrawing" xmlns:w10="urn:schemas-microsoft-com:office:word" xmlns:w="http://schemas.openxmlformats.org/wordprocessingml/2006/main" xmlns:w14="http://schemas.microsoft.com/office/word/2010/wordml" xmlns:w15="http://schemas.microsoft.com/office/word/2012/wordml" xmlns:w16cex="http://schemas.microsoft.com/office/word/2018/wordml/cex" xmlns:w16cid="http://schemas.microsoft.com/office/word/2016/wordml/cid" xmlns:w16="http://schemas.microsoft.com/office/word/2018/wordml" xmlns:w16sdtdh="http://schemas.microsoft.com/office/word/2020/wordml/sdtdatahash" xmlns:w16se="http://schemas.microsoft.com/office/word/2015/wordml/symex" xmlns:wpg="http://schemas.microsoft.com/office/word/2010/wordprocessingGroup" xmlns:wpi="http://schemas.microsoft.com/office/word/2010/wordprocessingInk" xmlns:wne="http://schemas.microsoft.com/office/word/2006/wordml" xmlns:wps="http://schemas.microsoft.com/office/word/2010/wordprocessingShape" mc:Ignorable="w14 w15 w16se w16cid w16 w16cex w16sdtdh wp14">
+<w:numbering xmlns:wpc="http://schemas.microsoft.com/office/word/2010/wordprocessingCanvas" xmlns:cx="http://schemas.microsoft.com/office/drawing/2014/chartex" xmlns:cx1="http://schemas.microsoft.com/office/drawing/2015/9/8/chartex" xmlns:cx2="http://schemas.microsoft.com/office/drawing/2015/10/21/chartex" xmlns:cx3="http://schemas.microsoft.com/office/drawing/2016/5/9/chartex" xmlns:cx4="http://schemas.microsoft.com/office/drawing/2016/5/10/chartex" xmlns:cx5="http://schemas.microsoft.com/office/drawing/2016/5/11/chartex" xmlns:cx6="http://schemas.microsoft.com/office/drawing/2016/5/12/chartex" xmlns:cx7="http://schemas.microsoft.com/office/drawing/2016/5/13/chartex" xmlns:cx8="http://schemas.microsoft.com/office/drawing/2016/5/14/chartex" xmlns:mc="http://schemas.openxmlformats.org/markup-compatibility/2006" xmlns:aink="http://schemas.microsoft.com/office/drawing/2016/ink" xmlns:am3d="http://schemas.microsoft.com/office/drawing/2017/model3d" xmlns:o="urn:schemas-microsoft-com:office:office" xmlns:oel="http://schemas.microsoft.com/office/2019/extlst" xmlns:r="http://schemas.openxmlformats.org/officeDocument/2006/relationships" xmlns:m="http://schemas.openxmlformats.org/officeDocument/2006/math" xmlns:v="urn:schemas-microsoft-com:vml" xmlns:wp14="http://schemas.microsoft.com/office/word/2010/wordprocessingDrawing" xmlns:wp="http://schemas.openxmlformats.org/drawingml/2006/wordprocessingDrawing" xmlns:w10="urn:schemas-microsoft-com:office:word" xmlns:w="http://schemas.openxmlformats.org/wordprocessingml/2006/main" xmlns:w14="http://schemas.microsoft.com/office/word/2010/wordml" xmlns:w15="http://schemas.microsoft.com/office/word/2012/wordml" xmlns:w16cex="http://schemas.microsoft.com/office/word/2018/wordml/cex" xmlns:w16cid="http://schemas.microsoft.com/office/word/2016/wordml/cid" xmlns:w16="http://schemas.microsoft.com/office/word/2018/wordml" xmlns:w16du="http://schemas.microsoft.com/office/word/2023/wordml/word16du" xmlns:w16sdtdh="http://schemas.microsoft.com/office/word/2020/wordml/sdtdatahash" xmlns:w16se="http://schemas.microsoft.com/office/word/2015/wordml/symex" xmlns:wpg="http://schemas.microsoft.com/office/word/2010/wordprocessingGroup" xmlns:wpi="http://schemas.microsoft.com/office/word/2010/wordprocessingInk" xmlns:wne="http://schemas.microsoft.com/office/word/2006/wordml" xmlns:wps="http://schemas.microsoft.com/office/word/2010/wordprocessingShape" mc:Ignorable="w14 w15 w16se w16cid w16 w16cex w16sdtdh wp14">
   <w:abstractNum w:abstractNumId="0" w15:restartNumberingAfterBreak="0">
     <w:nsid w:val="0A1B5D15"/>
     <w:multiLevelType w:val="hybridMultilevel"/>

</xml_diff>

<commit_message>
updating tree data covariates
</commit_message>
<xml_diff>
--- a/drafts/outline_march92023.docx
+++ b/drafts/outline_march92023.docx
@@ -1,6 +1,6 @@
 
 <file path=word/document.xml><?xml version="1.0" encoding="utf-8"?>
-<w:document xmlns:wpc="http://schemas.microsoft.com/office/word/2010/wordprocessingCanvas" xmlns:cx="http://schemas.microsoft.com/office/drawing/2014/chartex" xmlns:cx1="http://schemas.microsoft.com/office/drawing/2015/9/8/chartex" xmlns:cx2="http://schemas.microsoft.com/office/drawing/2015/10/21/chartex" xmlns:cx3="http://schemas.microsoft.com/office/drawing/2016/5/9/chartex" xmlns:cx4="http://schemas.microsoft.com/office/drawing/2016/5/10/chartex" xmlns:cx5="http://schemas.microsoft.com/office/drawing/2016/5/11/chartex" xmlns:cx6="http://schemas.microsoft.com/office/drawing/2016/5/12/chartex" xmlns:cx7="http://schemas.microsoft.com/office/drawing/2016/5/13/chartex" xmlns:cx8="http://schemas.microsoft.com/office/drawing/2016/5/14/chartex" xmlns:mc="http://schemas.openxmlformats.org/markup-compatibility/2006" xmlns:aink="http://schemas.microsoft.com/office/drawing/2016/ink" xmlns:am3d="http://schemas.microsoft.com/office/drawing/2017/model3d" xmlns:o="urn:schemas-microsoft-com:office:office" xmlns:oel="http://schemas.microsoft.com/office/2019/extlst" xmlns:r="http://schemas.openxmlformats.org/officeDocument/2006/relationships" xmlns:m="http://schemas.openxmlformats.org/officeDocument/2006/math" xmlns:v="urn:schemas-microsoft-com:vml" xmlns:wp14="http://schemas.microsoft.com/office/word/2010/wordprocessingDrawing" xmlns:wp="http://schemas.openxmlformats.org/drawingml/2006/wordprocessingDrawing" xmlns:w10="urn:schemas-microsoft-com:office:word" xmlns:w="http://schemas.openxmlformats.org/wordprocessingml/2006/main" xmlns:w14="http://schemas.microsoft.com/office/word/2010/wordml" xmlns:w15="http://schemas.microsoft.com/office/word/2012/wordml" xmlns:w16cex="http://schemas.microsoft.com/office/word/2018/wordml/cex" xmlns:w16cid="http://schemas.microsoft.com/office/word/2016/wordml/cid" xmlns:w16="http://schemas.microsoft.com/office/word/2018/wordml" xmlns:w16du="http://schemas.microsoft.com/office/word/2023/wordml/word16du" xmlns:w16sdtdh="http://schemas.microsoft.com/office/word/2020/wordml/sdtdatahash" xmlns:w16se="http://schemas.microsoft.com/office/word/2015/wordml/symex" xmlns:wpg="http://schemas.microsoft.com/office/word/2010/wordprocessingGroup" xmlns:wpi="http://schemas.microsoft.com/office/word/2010/wordprocessingInk" xmlns:wne="http://schemas.microsoft.com/office/word/2006/wordml" xmlns:wps="http://schemas.microsoft.com/office/word/2010/wordprocessingShape" mc:Ignorable="w14 w15 w16se w16cid w16 w16cex w16sdtdh wp14">
+<w:document xmlns:wpc="http://schemas.microsoft.com/office/word/2010/wordprocessingCanvas" xmlns:cx="http://schemas.microsoft.com/office/drawing/2014/chartex" xmlns:cx1="http://schemas.microsoft.com/office/drawing/2015/9/8/chartex" xmlns:cx2="http://schemas.microsoft.com/office/drawing/2015/10/21/chartex" xmlns:cx3="http://schemas.microsoft.com/office/drawing/2016/5/9/chartex" xmlns:cx4="http://schemas.microsoft.com/office/drawing/2016/5/10/chartex" xmlns:cx5="http://schemas.microsoft.com/office/drawing/2016/5/11/chartex" xmlns:cx6="http://schemas.microsoft.com/office/drawing/2016/5/12/chartex" xmlns:cx7="http://schemas.microsoft.com/office/drawing/2016/5/13/chartex" xmlns:cx8="http://schemas.microsoft.com/office/drawing/2016/5/14/chartex" xmlns:mc="http://schemas.openxmlformats.org/markup-compatibility/2006" xmlns:aink="http://schemas.microsoft.com/office/drawing/2016/ink" xmlns:am3d="http://schemas.microsoft.com/office/drawing/2017/model3d" xmlns:o="urn:schemas-microsoft-com:office:office" xmlns:oel="http://schemas.microsoft.com/office/2019/extlst" xmlns:r="http://schemas.openxmlformats.org/officeDocument/2006/relationships" xmlns:m="http://schemas.openxmlformats.org/officeDocument/2006/math" xmlns:v="urn:schemas-microsoft-com:vml" xmlns:wp14="http://schemas.microsoft.com/office/word/2010/wordprocessingDrawing" xmlns:wp="http://schemas.openxmlformats.org/drawingml/2006/wordprocessingDrawing" xmlns:w10="urn:schemas-microsoft-com:office:word" xmlns:w="http://schemas.openxmlformats.org/wordprocessingml/2006/main" xmlns:w14="http://schemas.microsoft.com/office/word/2010/wordml" xmlns:w15="http://schemas.microsoft.com/office/word/2012/wordml" xmlns:w16cex="http://schemas.microsoft.com/office/word/2018/wordml/cex" xmlns:w16cid="http://schemas.microsoft.com/office/word/2016/wordml/cid" xmlns:w16="http://schemas.microsoft.com/office/word/2018/wordml" xmlns:w16sdtdh="http://schemas.microsoft.com/office/word/2020/wordml/sdtdatahash" xmlns:w16se="http://schemas.microsoft.com/office/word/2015/wordml/symex" xmlns:wpg="http://schemas.microsoft.com/office/word/2010/wordprocessingGroup" xmlns:wpi="http://schemas.microsoft.com/office/word/2010/wordprocessingInk" xmlns:wne="http://schemas.microsoft.com/office/word/2006/wordml" xmlns:wps="http://schemas.microsoft.com/office/word/2010/wordprocessingShape" mc:Ignorable="w14 w15 w16se w16cid w16 w16cex w16sdtdh wp14">
   <w:body>
     <w:p>
       <w:pPr>
@@ -617,14 +617,26 @@
         <w:rPr>
           <w:rFonts w:ascii="Times New Roman" w:hAnsi="Times New Roman" w:cs="Times New Roman"/>
         </w:rPr>
-        <w:t xml:space="preserve"> as a Bernoulli process dependent on a probability of survival that is dependent on surviving a previous set of survey intervals. In this way, covariates that change throughout these survey intervals are allowed to feed into the final survival probability of an individual. We compare this new model to two other approaches common in individual-based survival analyses. </w:t>
+        <w:t xml:space="preserve"> as a Bernoulli process </w:t>
+      </w:r>
+      <w:r>
+        <w:rPr>
+          <w:rFonts w:ascii="Times New Roman" w:hAnsi="Times New Roman" w:cs="Times New Roman"/>
+        </w:rPr>
+        <w:t>with a survival</w:t>
+      </w:r>
+      <w:r>
+        <w:rPr>
+          <w:rFonts w:ascii="Times New Roman" w:hAnsi="Times New Roman" w:cs="Times New Roman"/>
+        </w:rPr>
+        <w:t xml:space="preserve"> probability that is dependent on surviving a previous set of survey intervals. In this way, covariates that change throughout these survey intervals are allowed to feed into the final survival probability of an individual. We compare this new model to two other approaches common in individual-based survival analyses. The first </w:t>
       </w:r>
       <w:r>
         <w:rPr>
           <w:rFonts w:ascii="Times New Roman" w:hAnsi="Times New Roman" w:cs="Times New Roman"/>
         </w:rPr>
         <w:lastRenderedPageBreak/>
-        <w:t xml:space="preserve">The first approach we compare our model to is a </w:t>
+        <w:t xml:space="preserve">approach we compare our model to is a </w:t>
       </w:r>
       <w:r>
         <w:rPr>
@@ -666,7 +678,19 @@
         <w:rPr>
           <w:rFonts w:ascii="Times New Roman" w:hAnsi="Times New Roman" w:cs="Times New Roman"/>
         </w:rPr>
-        <w:t xml:space="preserve"> and data are 1-0 values at each survey interval. </w:t>
+        <w:t xml:space="preserve"> and data are 1-0 values at each survey interval</w:t>
+      </w:r>
+      <w:r>
+        <w:rPr>
+          <w:rFonts w:ascii="Times New Roman" w:hAnsi="Times New Roman" w:cs="Times New Roman"/>
+        </w:rPr>
+        <w:t xml:space="preserve"> (Shaffer 2004, Schmidt et al. 2010, tree citation here)</w:t>
+      </w:r>
+      <w:r>
+        <w:rPr>
+          <w:rFonts w:ascii="Times New Roman" w:hAnsi="Times New Roman" w:cs="Times New Roman"/>
+        </w:rPr>
+        <w:t xml:space="preserve">. </w:t>
       </w:r>
       <w:r>
         <w:rPr>
@@ -698,22 +722,8 @@
         <w:rPr>
           <w:rFonts w:ascii="Times New Roman" w:hAnsi="Times New Roman" w:cs="Times New Roman"/>
         </w:rPr>
-        <w:t>____</w:t>
-      </w:r>
-    </w:p>
-    <w:p>
-      <w:pPr>
-        <w:rPr>
-          <w:rFonts w:ascii="Times New Roman" w:hAnsi="Times New Roman" w:cs="Times New Roman"/>
-        </w:rPr>
-      </w:pPr>
-    </w:p>
-    <w:p>
-      <w:pPr>
-        <w:rPr>
-          <w:rFonts w:ascii="Times New Roman" w:hAnsi="Times New Roman" w:cs="Times New Roman"/>
-        </w:rPr>
-      </w:pPr>
+        <w:t xml:space="preserve">[specifications for the simulated datasets]. </w:t>
+      </w:r>
       <w:r>
         <w:rPr>
           <w:rFonts w:ascii="Times New Roman" w:hAnsi="Times New Roman" w:cs="Times New Roman"/>
@@ -766,13 +776,181 @@
         <w:rPr>
           <w:rFonts w:ascii="Times New Roman" w:hAnsi="Times New Roman" w:cs="Times New Roman"/>
         </w:rPr>
-        <w:t xml:space="preserve">one dataset analyzing nest survival (white-headed woodpeckers in Oregon and Idaho, USA; Miller-ter Kuile et al. in review) and two datasets analyzing plant and tree survival (giant kelp in Santa Barbara, CA, USA (Emery et al. in review) and ponderosa pine trees in Arizona, USA (Rodman et al. in review)). </w:t>
-      </w:r>
-      <w:r>
-        <w:rPr>
-          <w:rFonts w:ascii="Times New Roman" w:hAnsi="Times New Roman" w:cs="Times New Roman"/>
-        </w:rPr>
-        <w:t xml:space="preserve">Each of these applications varies in the number of individuals that survive to the end of the survey period, the number of survey intervals per individual, and the number of covariates that vary per survey interval. </w:t>
+        <w:t>one dataset analyzing</w:t>
+      </w:r>
+      <w:r>
+        <w:rPr>
+          <w:rFonts w:ascii="Times New Roman" w:hAnsi="Times New Roman" w:cs="Times New Roman"/>
+        </w:rPr>
+        <w:t xml:space="preserve"> daily</w:t>
+      </w:r>
+      <w:r>
+        <w:rPr>
+          <w:rFonts w:ascii="Times New Roman" w:hAnsi="Times New Roman" w:cs="Times New Roman"/>
+        </w:rPr>
+        <w:t xml:space="preserve"> nest survival (white-headed woodpeckers</w:t>
+      </w:r>
+      <w:r>
+        <w:rPr>
+          <w:rFonts w:ascii="Times New Roman" w:hAnsi="Times New Roman" w:cs="Times New Roman"/>
+        </w:rPr>
+        <w:t xml:space="preserve">, </w:t>
+      </w:r>
+      <w:proofErr w:type="spellStart"/>
+      <w:r>
+        <w:rPr>
+          <w:rFonts w:ascii="Times New Roman" w:hAnsi="Times New Roman" w:cs="Times New Roman"/>
+          <w:i/>
+          <w:iCs/>
+        </w:rPr>
+        <w:t>Dryobates</w:t>
+      </w:r>
+      <w:proofErr w:type="spellEnd"/>
+      <w:r>
+        <w:rPr>
+          <w:rFonts w:ascii="Times New Roman" w:hAnsi="Times New Roman" w:cs="Times New Roman"/>
+          <w:i/>
+          <w:iCs/>
+        </w:rPr>
+        <w:t xml:space="preserve"> </w:t>
+      </w:r>
+      <w:proofErr w:type="spellStart"/>
+      <w:r>
+        <w:rPr>
+          <w:rFonts w:ascii="Times New Roman" w:hAnsi="Times New Roman" w:cs="Times New Roman"/>
+          <w:i/>
+          <w:iCs/>
+        </w:rPr>
+        <w:t>albolarvatus</w:t>
+      </w:r>
+      <w:proofErr w:type="spellEnd"/>
+      <w:r>
+        <w:rPr>
+          <w:rFonts w:ascii="Times New Roman" w:hAnsi="Times New Roman" w:cs="Times New Roman"/>
+        </w:rPr>
+        <w:t xml:space="preserve">, </w:t>
+      </w:r>
+      <w:r>
+        <w:rPr>
+          <w:rFonts w:ascii="Times New Roman" w:hAnsi="Times New Roman" w:cs="Times New Roman"/>
+        </w:rPr>
+        <w:t>in Oregon and Idaho, USA; Miller-ter Kuile et al. in review)</w:t>
+      </w:r>
+      <w:r>
+        <w:rPr>
+          <w:rFonts w:ascii="Times New Roman" w:hAnsi="Times New Roman" w:cs="Times New Roman"/>
+        </w:rPr>
+        <w:t xml:space="preserve">, one analyzing daily plant survival </w:t>
+      </w:r>
+      <w:r>
+        <w:rPr>
+          <w:rFonts w:ascii="Times New Roman" w:hAnsi="Times New Roman" w:cs="Times New Roman"/>
+        </w:rPr>
+        <w:t xml:space="preserve">(giant kelp, </w:t>
+      </w:r>
+      <w:r>
+        <w:rPr>
+          <w:rFonts w:ascii="Times New Roman" w:hAnsi="Times New Roman" w:cs="Times New Roman"/>
+          <w:i/>
+          <w:iCs/>
+        </w:rPr>
+        <w:t xml:space="preserve">Macrocystis </w:t>
+      </w:r>
+      <w:proofErr w:type="spellStart"/>
+      <w:r>
+        <w:rPr>
+          <w:rFonts w:ascii="Times New Roman" w:hAnsi="Times New Roman" w:cs="Times New Roman"/>
+          <w:i/>
+          <w:iCs/>
+        </w:rPr>
+        <w:t>pyrifera</w:t>
+      </w:r>
+      <w:proofErr w:type="spellEnd"/>
+      <w:r>
+        <w:rPr>
+          <w:rFonts w:ascii="Times New Roman" w:hAnsi="Times New Roman" w:cs="Times New Roman"/>
+        </w:rPr>
+        <w:t>, in Santa Barbara, CA, USA (Emery et al. in review)</w:t>
+      </w:r>
+      <w:r>
+        <w:rPr>
+          <w:rFonts w:ascii="Times New Roman" w:hAnsi="Times New Roman" w:cs="Times New Roman"/>
+        </w:rPr>
+        <w:t>), and one analyzing yearly tree survival</w:t>
+      </w:r>
+      <w:r>
+        <w:rPr>
+          <w:rFonts w:ascii="Times New Roman" w:hAnsi="Times New Roman" w:cs="Times New Roman"/>
+        </w:rPr>
+        <w:t xml:space="preserve"> </w:t>
+      </w:r>
+      <w:r>
+        <w:rPr>
+          <w:rFonts w:ascii="Times New Roman" w:hAnsi="Times New Roman" w:cs="Times New Roman"/>
+        </w:rPr>
+        <w:t>(</w:t>
+      </w:r>
+      <w:r>
+        <w:rPr>
+          <w:rFonts w:ascii="Times New Roman" w:hAnsi="Times New Roman" w:cs="Times New Roman"/>
+        </w:rPr>
+        <w:t>ponderosa pine</w:t>
+      </w:r>
+      <w:r>
+        <w:rPr>
+          <w:rFonts w:ascii="Times New Roman" w:hAnsi="Times New Roman" w:cs="Times New Roman"/>
+        </w:rPr>
+        <w:t xml:space="preserve">, </w:t>
+      </w:r>
+      <w:r>
+        <w:rPr>
+          <w:rFonts w:ascii="Times New Roman" w:hAnsi="Times New Roman" w:cs="Times New Roman"/>
+          <w:i/>
+          <w:iCs/>
+        </w:rPr>
+        <w:t>Pinus ponderosa</w:t>
+      </w:r>
+      <w:r>
+        <w:rPr>
+          <w:rFonts w:ascii="Times New Roman" w:hAnsi="Times New Roman" w:cs="Times New Roman"/>
+        </w:rPr>
+        <w:t>,</w:t>
+      </w:r>
+      <w:r>
+        <w:rPr>
+          <w:rFonts w:ascii="Times New Roman" w:hAnsi="Times New Roman" w:cs="Times New Roman"/>
+        </w:rPr>
+        <w:t xml:space="preserve"> in Arizona, USA (Rodman et al. in review)). </w:t>
+      </w:r>
+      <w:r>
+        <w:rPr>
+          <w:rFonts w:ascii="Times New Roman" w:hAnsi="Times New Roman" w:cs="Times New Roman"/>
+        </w:rPr>
+        <w:t xml:space="preserve">Each of these applications varies in the number of individuals that survive to the end of the survey period, the number of survey intervals per individual, </w:t>
+      </w:r>
+      <w:r>
+        <w:rPr>
+          <w:rFonts w:ascii="Times New Roman" w:hAnsi="Times New Roman" w:cs="Times New Roman"/>
+        </w:rPr>
+        <w:t xml:space="preserve">and </w:t>
+      </w:r>
+      <w:r>
+        <w:rPr>
+          <w:rFonts w:ascii="Times New Roman" w:hAnsi="Times New Roman" w:cs="Times New Roman"/>
+        </w:rPr>
+        <w:t>the number of covariates that vary per survey interval</w:t>
+      </w:r>
+      <w:r>
+        <w:rPr>
+          <w:rFonts w:ascii="Times New Roman" w:hAnsi="Times New Roman" w:cs="Times New Roman"/>
+        </w:rPr>
+        <w:t>.</w:t>
+      </w:r>
+      <w:r>
+        <w:rPr>
+          <w:rFonts w:ascii="Times New Roman" w:hAnsi="Times New Roman" w:cs="Times New Roman"/>
+        </w:rPr>
+        <w:t xml:space="preserve"> </w:t>
       </w:r>
     </w:p>
     <w:p>
@@ -856,7 +1034,43 @@
         <w:rPr>
           <w:rFonts w:ascii="Times New Roman" w:hAnsi="Times New Roman" w:cs="Times New Roman"/>
         </w:rPr>
-        <w:t>All three models are logistic regressions that account for different exposure lengths (Schaffer 2004</w:t>
+        <w:t xml:space="preserve">All three models are </w:t>
+      </w:r>
+      <w:r>
+        <w:rPr>
+          <w:rFonts w:ascii="Times New Roman" w:hAnsi="Times New Roman" w:cs="Times New Roman"/>
+        </w:rPr>
+        <w:t xml:space="preserve">based on </w:t>
+      </w:r>
+      <w:r>
+        <w:rPr>
+          <w:rFonts w:ascii="Times New Roman" w:hAnsi="Times New Roman" w:cs="Times New Roman"/>
+        </w:rPr>
+        <w:t>logistic regression</w:t>
+      </w:r>
+      <w:r>
+        <w:rPr>
+          <w:rFonts w:ascii="Times New Roman" w:hAnsi="Times New Roman" w:cs="Times New Roman"/>
+        </w:rPr>
+        <w:t>. They are all formulations of the logistic exposure model</w:t>
+      </w:r>
+      <w:r>
+        <w:rPr>
+          <w:rFonts w:ascii="Times New Roman" w:hAnsi="Times New Roman" w:cs="Times New Roman"/>
+        </w:rPr>
+        <w:t xml:space="preserve"> that account for different exposure lengths</w:t>
+      </w:r>
+      <w:r>
+        <w:rPr>
+          <w:rFonts w:ascii="Times New Roman" w:hAnsi="Times New Roman" w:cs="Times New Roman"/>
+        </w:rPr>
+        <w:t xml:space="preserve"> across individuals or survey intervals</w:t>
+      </w:r>
+      <w:r>
+        <w:rPr>
+          <w:rFonts w:ascii="Times New Roman" w:hAnsi="Times New Roman" w:cs="Times New Roman"/>
+        </w:rPr>
+        <w:t xml:space="preserve"> (Schaffer 2004</w:t>
       </w:r>
       <w:r>
         <w:rPr>
@@ -969,7 +1183,19 @@
         <w:rPr>
           <w:rFonts w:ascii="Times New Roman" w:hAnsi="Times New Roman" w:cs="Times New Roman"/>
         </w:rPr>
-        <w:t xml:space="preserve">. Because the datasets we used were originally generated or collected at interval levels, in this case, the model is less prone to the biases of failure/success date uncertainty than in studies where individuals aren’t repeatedly surveyed (Shaffer 2004). </w:t>
+        <w:t>. Because the datasets we use</w:t>
+      </w:r>
+      <w:r>
+        <w:rPr>
+          <w:rFonts w:ascii="Times New Roman" w:hAnsi="Times New Roman" w:cs="Times New Roman"/>
+        </w:rPr>
+        <w:t xml:space="preserve"> in our examples </w:t>
+      </w:r>
+      <w:r>
+        <w:rPr>
+          <w:rFonts w:ascii="Times New Roman" w:hAnsi="Times New Roman" w:cs="Times New Roman"/>
+        </w:rPr>
+        <w:t xml:space="preserve">were originally generated or collected at interval levels, the model is less prone to the biases of failure/success date uncertainty than in studies where individuals aren’t repeatedly surveyed (Shaffer 2004). </w:t>
       </w:r>
     </w:p>
     <w:p>
@@ -1526,7 +1752,14 @@
         <w:rPr>
           <w:rFonts w:ascii="Times New Roman" w:hAnsi="Times New Roman" w:cs="Times New Roman"/>
         </w:rPr>
-        <w:t xml:space="preserve">) is predicted from a logistic regression of </w:t>
+        <w:t xml:space="preserve">) is </w:t>
+      </w:r>
+      <w:r>
+        <w:rPr>
+          <w:rFonts w:ascii="Times New Roman" w:hAnsi="Times New Roman" w:cs="Times New Roman"/>
+        </w:rPr>
+        <w:lastRenderedPageBreak/>
+        <w:t xml:space="preserve">predicted from a logistic regression of </w:t>
       </w:r>
       <w:r>
         <w:rPr>
@@ -1578,7 +1811,6 @@
           <w:i/>
           <w:iCs/>
         </w:rPr>
-        <w:lastRenderedPageBreak/>
         <w:t xml:space="preserve">1.2 </w:t>
       </w:r>
       <w:r>
@@ -2356,6 +2588,40 @@
         </w:rPr>
         <w:t xml:space="preserve">Custom model </w:t>
       </w:r>
+    </w:p>
+    <w:p>
+      <w:pPr>
+        <w:rPr>
+          <w:rFonts w:ascii="Times New Roman" w:hAnsi="Times New Roman" w:cs="Times New Roman"/>
+        </w:rPr>
+      </w:pPr>
+      <w:r>
+        <w:rPr>
+          <w:rFonts w:ascii="Times New Roman" w:hAnsi="Times New Roman" w:cs="Times New Roman"/>
+        </w:rPr>
+        <w:t xml:space="preserve">The custom model combines aspects of the total exposure and interval data models by modeling final fates </w:t>
+      </w:r>
+      <w:proofErr w:type="gramStart"/>
+      <w:r>
+        <w:rPr>
+          <w:rFonts w:ascii="Times New Roman" w:hAnsi="Times New Roman" w:cs="Times New Roman"/>
+        </w:rPr>
+        <w:t>only, but</w:t>
+      </w:r>
+      <w:proofErr w:type="gramEnd"/>
+      <w:r>
+        <w:rPr>
+          <w:rFonts w:ascii="Times New Roman" w:hAnsi="Times New Roman" w:cs="Times New Roman"/>
+        </w:rPr>
+        <w:t xml:space="preserve"> incorporating interval-specific covariates into the calculation of the total survey survival probability for each individual.</w:t>
+      </w:r>
+    </w:p>
+    <w:p>
+      <w:pPr>
+        <w:rPr>
+          <w:rFonts w:ascii="Times New Roman" w:hAnsi="Times New Roman" w:cs="Times New Roman"/>
+        </w:rPr>
+      </w:pPr>
     </w:p>
     <w:p>
       <w:pPr>
@@ -3195,7 +3461,6 @@
             <w:rPr>
               <w:rFonts w:ascii="Cambria Math" w:hAnsi="Cambria Math" w:cs="Times New Roman"/>
             </w:rPr>
-            <w:lastRenderedPageBreak/>
             <m:t>logit</m:t>
           </m:r>
           <m:d>
@@ -3651,7 +3916,19 @@
         <w:rPr>
           <w:rFonts w:ascii="Times New Roman" w:hAnsi="Times New Roman" w:cs="Times New Roman"/>
         </w:rPr>
-        <w:t>. When each individual is surveyed more than once, total survey length survival probability (</w:t>
+        <w:t xml:space="preserve">. When </w:t>
+      </w:r>
+      <w:r>
+        <w:rPr>
+          <w:rFonts w:ascii="Times New Roman" w:hAnsi="Times New Roman" w:cs="Times New Roman"/>
+        </w:rPr>
+        <w:t xml:space="preserve">an </w:t>
+      </w:r>
+      <w:r>
+        <w:rPr>
+          <w:rFonts w:ascii="Times New Roman" w:hAnsi="Times New Roman" w:cs="Times New Roman"/>
+        </w:rPr>
+        <w:t>individual is surveyed more than once, total survey length survival probability (</w:t>
       </w:r>
       <w:r>
         <w:rPr>
@@ -3720,7 +3997,42 @@
         <w:rPr>
           <w:rFonts w:ascii="Times New Roman" w:hAnsi="Times New Roman" w:cs="Times New Roman"/>
         </w:rPr>
-        <w:t>) over the unnormalized probability of success (</w:t>
+        <w:t xml:space="preserve">) </w:t>
+      </w:r>
+      <w:r>
+        <w:rPr>
+          <w:rFonts w:ascii="Times New Roman" w:hAnsi="Times New Roman" w:cs="Times New Roman"/>
+        </w:rPr>
+        <w:t>and</w:t>
+      </w:r>
+      <w:r>
+        <w:rPr>
+          <w:rFonts w:ascii="Times New Roman" w:hAnsi="Times New Roman" w:cs="Times New Roman"/>
+        </w:rPr>
+        <w:t xml:space="preserve"> the unnormalized probability of failure (</w:t>
+      </w:r>
+      <w:r>
+        <w:rPr>
+          <w:rFonts w:ascii="Times New Roman" w:hAnsi="Times New Roman" w:cs="Times New Roman"/>
+          <w:i/>
+          <w:iCs/>
+        </w:rPr>
+        <w:t>q0</w:t>
+      </w:r>
+      <w:r>
+        <w:rPr>
+          <w:rFonts w:ascii="Times New Roman" w:hAnsi="Times New Roman" w:cs="Times New Roman"/>
+          <w:i/>
+          <w:iCs/>
+          <w:vertAlign w:val="subscript"/>
+        </w:rPr>
+        <w:t>i</w:t>
+      </w:r>
+      <w:r>
+        <w:rPr>
+          <w:rFonts w:ascii="Times New Roman" w:hAnsi="Times New Roman" w:cs="Times New Roman"/>
+        </w:rPr>
+        <w:t xml:space="preserve">). The unnormalized probability of success, </w:t>
       </w:r>
       <w:r>
         <w:rPr>
@@ -3743,7 +4055,23 @@
         <w:rPr>
           <w:rFonts w:ascii="Times New Roman" w:hAnsi="Times New Roman" w:cs="Times New Roman"/>
         </w:rPr>
-        <w:t>) plus the unnormalized probability of failure (</w:t>
+        <w:t xml:space="preserve">, is the product of all the interval survival probabilities for individual </w:t>
+      </w:r>
+      <w:proofErr w:type="spellStart"/>
+      <w:r>
+        <w:rPr>
+          <w:rFonts w:ascii="Times New Roman" w:hAnsi="Times New Roman" w:cs="Times New Roman"/>
+          <w:i/>
+          <w:iCs/>
+        </w:rPr>
+        <w:t>i</w:t>
+      </w:r>
+      <w:proofErr w:type="spellEnd"/>
+      <w:r>
+        <w:rPr>
+          <w:rFonts w:ascii="Times New Roman" w:hAnsi="Times New Roman" w:cs="Times New Roman"/>
+        </w:rPr>
+        <w:t xml:space="preserve">. The unnormalized probability of failure, </w:t>
       </w:r>
       <w:r>
         <w:rPr>
@@ -3766,15 +4094,16 @@
         <w:rPr>
           <w:rFonts w:ascii="Times New Roman" w:hAnsi="Times New Roman" w:cs="Times New Roman"/>
         </w:rPr>
-        <w:t xml:space="preserve">). The unnormalized probability of success, </w:t>
-      </w:r>
-      <w:r>
-        <w:rPr>
-          <w:rFonts w:ascii="Times New Roman" w:hAnsi="Times New Roman" w:cs="Times New Roman"/>
-          <w:i/>
-          <w:iCs/>
-        </w:rPr>
-        <w:t>q1</w:t>
+        <w:t xml:space="preserve">, is the product of all the interval survival probabilities for all but the final interval times the probability of failure for the final interval. Like in the interval data model, all interval survival probabilities, </w:t>
+      </w:r>
+      <w:proofErr w:type="spellStart"/>
+      <w:r>
+        <w:rPr>
+          <w:rFonts w:ascii="Times New Roman" w:hAnsi="Times New Roman" w:cs="Times New Roman"/>
+          <w:i/>
+          <w:iCs/>
+        </w:rPr>
+        <w:t>pint</w:t>
       </w:r>
       <w:r>
         <w:rPr>
@@ -3783,13 +4112,32 @@
           <w:iCs/>
           <w:vertAlign w:val="subscript"/>
         </w:rPr>
-        <w:t>i</w:t>
-      </w:r>
-      <w:r>
-        <w:rPr>
-          <w:rFonts w:ascii="Times New Roman" w:hAnsi="Times New Roman" w:cs="Times New Roman"/>
-        </w:rPr>
-        <w:t xml:space="preserve">, is the product of all the interval survival probabilities for individual </w:t>
+        <w:t>i,j</w:t>
+      </w:r>
+      <w:proofErr w:type="spellEnd"/>
+      <w:r>
+        <w:rPr>
+          <w:rFonts w:ascii="Times New Roman" w:hAnsi="Times New Roman" w:cs="Times New Roman"/>
+        </w:rPr>
+        <w:t xml:space="preserve">, </w:t>
+      </w:r>
+      <w:r>
+        <w:rPr>
+          <w:rFonts w:ascii="Times New Roman" w:hAnsi="Times New Roman" w:cs="Times New Roman"/>
+        </w:rPr>
+        <w:t>are</w:t>
+      </w:r>
+      <w:r>
+        <w:rPr>
+          <w:rFonts w:ascii="Times New Roman" w:hAnsi="Times New Roman" w:cs="Times New Roman"/>
+        </w:rPr>
+        <w:t xml:space="preserve"> </w:t>
+      </w:r>
+      <w:r>
+        <w:rPr>
+          <w:rFonts w:ascii="Times New Roman" w:hAnsi="Times New Roman" w:cs="Times New Roman"/>
+        </w:rPr>
+        <w:t xml:space="preserve">based on daily survival probability, </w:t>
       </w:r>
       <w:proofErr w:type="spellStart"/>
       <w:r>
@@ -3798,22 +4146,32 @@
           <w:i/>
           <w:iCs/>
         </w:rPr>
-        <w:t>i</w:t>
+        <w:t>ps</w:t>
+      </w:r>
+      <w:r>
+        <w:rPr>
+          <w:rFonts w:ascii="Times New Roman" w:hAnsi="Times New Roman" w:cs="Times New Roman"/>
+          <w:i/>
+          <w:iCs/>
+          <w:vertAlign w:val="subscript"/>
+        </w:rPr>
+        <w:t>i,j</w:t>
       </w:r>
       <w:proofErr w:type="spellEnd"/>
       <w:r>
         <w:rPr>
           <w:rFonts w:ascii="Times New Roman" w:hAnsi="Times New Roman" w:cs="Times New Roman"/>
         </w:rPr>
-        <w:t xml:space="preserve">. The unnormalized probability of failure, </w:t>
-      </w:r>
-      <w:r>
-        <w:rPr>
-          <w:rFonts w:ascii="Times New Roman" w:hAnsi="Times New Roman" w:cs="Times New Roman"/>
-          <w:i/>
-          <w:iCs/>
-        </w:rPr>
-        <w:t>q0</w:t>
+        <w:t xml:space="preserve">, in that interval exponentiated to the total length of the survey interval </w:t>
+      </w:r>
+      <w:proofErr w:type="spellStart"/>
+      <w:r>
+        <w:rPr>
+          <w:rFonts w:ascii="Times New Roman" w:hAnsi="Times New Roman" w:cs="Times New Roman"/>
+          <w:i/>
+          <w:iCs/>
+        </w:rPr>
+        <w:t>t</w:t>
       </w:r>
       <w:r>
         <w:rPr>
@@ -3822,13 +4180,14 @@
           <w:iCs/>
           <w:vertAlign w:val="subscript"/>
         </w:rPr>
-        <w:t>i</w:t>
-      </w:r>
-      <w:r>
-        <w:rPr>
-          <w:rFonts w:ascii="Times New Roman" w:hAnsi="Times New Roman" w:cs="Times New Roman"/>
-        </w:rPr>
-        <w:t xml:space="preserve">, is the product of all the interval survival probabilities for all but the final interval times the probability of failure for the final interval. Like in the interval data model, all interval survival probabilities, </w:t>
+        <w:t>i,j</w:t>
+      </w:r>
+      <w:proofErr w:type="spellEnd"/>
+      <w:r>
+        <w:rPr>
+          <w:rFonts w:ascii="Times New Roman" w:hAnsi="Times New Roman" w:cs="Times New Roman"/>
+        </w:rPr>
+        <w:t>. Daily survival within each survey interval (</w:t>
       </w:r>
       <w:proofErr w:type="spellStart"/>
       <w:r>
@@ -3837,7 +4196,7 @@
           <w:i/>
           <w:iCs/>
         </w:rPr>
-        <w:t>pint</w:t>
+        <w:t>ps</w:t>
       </w:r>
       <w:r>
         <w:rPr>
@@ -3853,13 +4212,21 @@
         <w:rPr>
           <w:rFonts w:ascii="Times New Roman" w:hAnsi="Times New Roman" w:cs="Times New Roman"/>
         </w:rPr>
-        <w:t xml:space="preserve">, is </w:t>
-      </w:r>
-      <w:r>
-        <w:rPr>
-          <w:rFonts w:ascii="Times New Roman" w:hAnsi="Times New Roman" w:cs="Times New Roman"/>
-        </w:rPr>
-        <w:t xml:space="preserve">based on daily survival probability, </w:t>
+        <w:t xml:space="preserve">) is predicted from a logistic regression of </w:t>
+      </w:r>
+      <w:r>
+        <w:rPr>
+          <w:rFonts w:ascii="Times New Roman" w:hAnsi="Times New Roman" w:cs="Times New Roman"/>
+          <w:i/>
+          <w:iCs/>
+        </w:rPr>
+        <w:t>K</w:t>
+      </w:r>
+      <w:r>
+        <w:rPr>
+          <w:rFonts w:ascii="Times New Roman" w:hAnsi="Times New Roman" w:cs="Times New Roman"/>
+        </w:rPr>
+        <w:t xml:space="preserve"> covariates that can either be fixed for each individual (</w:t>
       </w:r>
       <w:proofErr w:type="spellStart"/>
       <w:r>
@@ -3868,7 +4235,7 @@
           <w:i/>
           <w:iCs/>
         </w:rPr>
-        <w:t>ps</w:t>
+        <w:t>x</w:t>
       </w:r>
       <w:r>
         <w:rPr>
@@ -3877,14 +4244,28 @@
           <w:iCs/>
           <w:vertAlign w:val="subscript"/>
         </w:rPr>
-        <w:t>i,j</w:t>
+        <w:t>i,k</w:t>
       </w:r>
       <w:proofErr w:type="spellEnd"/>
       <w:r>
         <w:rPr>
           <w:rFonts w:ascii="Times New Roman" w:hAnsi="Times New Roman" w:cs="Times New Roman"/>
         </w:rPr>
-        <w:t xml:space="preserve">, in that interval exponentiated to the total length of the survey interval </w:t>
+        <w:t xml:space="preserve">) and </w:t>
+      </w:r>
+      <w:r>
+        <w:rPr>
+          <w:rFonts w:ascii="Times New Roman" w:hAnsi="Times New Roman" w:cs="Times New Roman"/>
+          <w:i/>
+          <w:iCs/>
+        </w:rPr>
+        <w:t xml:space="preserve">M </w:t>
+      </w:r>
+      <w:r>
+        <w:rPr>
+          <w:rFonts w:ascii="Times New Roman" w:hAnsi="Times New Roman" w:cs="Times New Roman"/>
+        </w:rPr>
+        <w:t>covariates that vary across survey intervals for an individual (</w:t>
       </w:r>
       <w:proofErr w:type="spellStart"/>
       <w:r>
@@ -3893,7 +4274,7 @@
           <w:i/>
           <w:iCs/>
         </w:rPr>
-        <w:t>t</w:t>
+        <w:t>x</w:t>
       </w:r>
       <w:r>
         <w:rPr>
@@ -3902,147 +4283,254 @@
           <w:iCs/>
           <w:vertAlign w:val="subscript"/>
         </w:rPr>
-        <w:t>i,j</w:t>
+        <w:t>i,j,m</w:t>
       </w:r>
       <w:proofErr w:type="spellEnd"/>
       <w:r>
         <w:rPr>
           <w:rFonts w:ascii="Times New Roman" w:hAnsi="Times New Roman" w:cs="Times New Roman"/>
         </w:rPr>
-        <w:t>. Daily survival within each survey interval (</w:t>
+        <w:t>)</w:t>
+      </w:r>
+      <w:r>
+        <w:rPr>
+          <w:rFonts w:ascii="Times New Roman" w:hAnsi="Times New Roman" w:cs="Times New Roman"/>
+        </w:rPr>
+        <w:t>.</w:t>
+      </w:r>
+    </w:p>
+    <w:p>
+      <w:pPr>
+        <w:rPr>
+          <w:rFonts w:ascii="Times New Roman" w:hAnsi="Times New Roman" w:cs="Times New Roman"/>
+        </w:rPr>
+      </w:pPr>
+    </w:p>
+    <w:p>
+      <w:pPr>
+        <w:rPr>
+          <w:rFonts w:ascii="Times New Roman" w:hAnsi="Times New Roman" w:cs="Times New Roman"/>
+          <w:i/>
+          <w:iCs/>
+        </w:rPr>
+      </w:pPr>
+      <w:r>
+        <w:rPr>
+          <w:rFonts w:ascii="Times New Roman" w:hAnsi="Times New Roman" w:cs="Times New Roman"/>
+          <w:i/>
+          <w:iCs/>
+        </w:rPr>
+        <w:t xml:space="preserve">2. Software and model </w:t>
+      </w:r>
+      <w:r>
+        <w:rPr>
+          <w:rFonts w:ascii="Times New Roman" w:hAnsi="Times New Roman" w:cs="Times New Roman"/>
+          <w:i/>
+          <w:iCs/>
+        </w:rPr>
+        <w:t>running</w:t>
+      </w:r>
+    </w:p>
+    <w:p>
+      <w:pPr>
+        <w:rPr>
+          <w:rFonts w:ascii="Times New Roman" w:hAnsi="Times New Roman" w:cs="Times New Roman"/>
+        </w:rPr>
+      </w:pPr>
+      <w:r>
+        <w:rPr>
+          <w:rFonts w:ascii="Times New Roman" w:hAnsi="Times New Roman" w:cs="Times New Roman"/>
+        </w:rPr>
+        <w:t xml:space="preserve">We ran each model in R (cite) and JAGS (cite) using the </w:t>
       </w:r>
       <w:proofErr w:type="spellStart"/>
       <w:r>
         <w:rPr>
           <w:rFonts w:ascii="Times New Roman" w:hAnsi="Times New Roman" w:cs="Times New Roman"/>
-          <w:i/>
-          <w:iCs/>
-        </w:rPr>
-        <w:t>ps</w:t>
-      </w:r>
-      <w:r>
-        <w:rPr>
-          <w:rFonts w:ascii="Times New Roman" w:hAnsi="Times New Roman" w:cs="Times New Roman"/>
-          <w:i/>
-          <w:iCs/>
-          <w:vertAlign w:val="subscript"/>
-        </w:rPr>
-        <w:t>i,j</w:t>
+        </w:rPr>
+        <w:t>jagsUI</w:t>
       </w:r>
       <w:proofErr w:type="spellEnd"/>
       <w:r>
         <w:rPr>
           <w:rFonts w:ascii="Times New Roman" w:hAnsi="Times New Roman" w:cs="Times New Roman"/>
         </w:rPr>
-        <w:t xml:space="preserve">) is predicted from a logistic regression of </w:t>
-      </w:r>
-      <w:r>
-        <w:rPr>
-          <w:rFonts w:ascii="Times New Roman" w:hAnsi="Times New Roman" w:cs="Times New Roman"/>
-          <w:i/>
-          <w:iCs/>
-        </w:rPr>
-        <w:t>K</w:t>
-      </w:r>
-      <w:r>
-        <w:rPr>
-          <w:rFonts w:ascii="Times New Roman" w:hAnsi="Times New Roman" w:cs="Times New Roman"/>
-        </w:rPr>
-        <w:t xml:space="preserve"> covariates that can either be fixed for each individual (</w:t>
+        <w:t xml:space="preserve"> package (cite). We prepared data using the here</w:t>
+      </w:r>
+      <w:r>
+        <w:rPr>
+          <w:rFonts w:ascii="Times New Roman" w:hAnsi="Times New Roman" w:cs="Times New Roman"/>
+        </w:rPr>
+        <w:t xml:space="preserve"> </w:t>
+      </w:r>
+      <w:r>
+        <w:rPr>
+          <w:rFonts w:ascii="Times New Roman" w:hAnsi="Times New Roman" w:cs="Times New Roman"/>
+        </w:rPr>
+        <w:t xml:space="preserve">() and </w:t>
       </w:r>
       <w:proofErr w:type="spellStart"/>
       <w:r>
         <w:rPr>
           <w:rFonts w:ascii="Times New Roman" w:hAnsi="Times New Roman" w:cs="Times New Roman"/>
-          <w:i/>
-          <w:iCs/>
-        </w:rPr>
-        <w:t>x</w:t>
-      </w:r>
-      <w:r>
-        <w:rPr>
-          <w:rFonts w:ascii="Times New Roman" w:hAnsi="Times New Roman" w:cs="Times New Roman"/>
-          <w:i/>
-          <w:iCs/>
-          <w:vertAlign w:val="subscript"/>
-        </w:rPr>
-        <w:t>i,k</w:t>
+        </w:rPr>
+        <w:t>tidyverse</w:t>
       </w:r>
       <w:proofErr w:type="spellEnd"/>
       <w:r>
         <w:rPr>
           <w:rFonts w:ascii="Times New Roman" w:hAnsi="Times New Roman" w:cs="Times New Roman"/>
         </w:rPr>
-        <w:t xml:space="preserve">) and </w:t>
-      </w:r>
-      <w:r>
-        <w:rPr>
-          <w:rFonts w:ascii="Times New Roman" w:hAnsi="Times New Roman" w:cs="Times New Roman"/>
-          <w:i/>
-          <w:iCs/>
-        </w:rPr>
-        <w:t xml:space="preserve">M </w:t>
-      </w:r>
-      <w:r>
-        <w:rPr>
-          <w:rFonts w:ascii="Times New Roman" w:hAnsi="Times New Roman" w:cs="Times New Roman"/>
-        </w:rPr>
-        <w:t>covariates that vary across survey intervals for an individual (</w:t>
+        <w:t xml:space="preserve"> () packages. We validated model fit using the coda () and </w:t>
       </w:r>
       <w:proofErr w:type="spellStart"/>
       <w:r>
         <w:rPr>
           <w:rFonts w:ascii="Times New Roman" w:hAnsi="Times New Roman" w:cs="Times New Roman"/>
-          <w:i/>
-          <w:iCs/>
-        </w:rPr>
-        <w:t>x</w:t>
-      </w:r>
-      <w:r>
-        <w:rPr>
-          <w:rFonts w:ascii="Times New Roman" w:hAnsi="Times New Roman" w:cs="Times New Roman"/>
-          <w:i/>
-          <w:iCs/>
-          <w:vertAlign w:val="subscript"/>
-        </w:rPr>
-        <w:t>i,j,m</w:t>
+        </w:rPr>
+        <w:t>mcmcplots</w:t>
       </w:r>
       <w:proofErr w:type="spellEnd"/>
       <w:r>
         <w:rPr>
           <w:rFonts w:ascii="Times New Roman" w:hAnsi="Times New Roman" w:cs="Times New Roman"/>
         </w:rPr>
-        <w:t>)</w:t>
-      </w:r>
-      <w:r>
-        <w:rPr>
-          <w:rFonts w:ascii="Times New Roman" w:hAnsi="Times New Roman" w:cs="Times New Roman"/>
-        </w:rPr>
-        <w:t>.</w:t>
-      </w:r>
-    </w:p>
-    <w:p>
-      <w:pPr>
-        <w:rPr>
-          <w:rFonts w:ascii="Times New Roman" w:hAnsi="Times New Roman" w:cs="Times New Roman"/>
-        </w:rPr>
-      </w:pPr>
-    </w:p>
-    <w:p>
-      <w:pPr>
-        <w:rPr>
-          <w:rFonts w:ascii="Times New Roman" w:hAnsi="Times New Roman" w:cs="Times New Roman"/>
-          <w:i/>
-          <w:iCs/>
-        </w:rPr>
-      </w:pPr>
-      <w:r>
-        <w:rPr>
-          <w:rFonts w:ascii="Times New Roman" w:hAnsi="Times New Roman" w:cs="Times New Roman"/>
-          <w:i/>
-          <w:iCs/>
-        </w:rPr>
-        <w:t>2. Applying the models to simulated data</w:t>
+        <w:t xml:space="preserve"> () packages. All figures were made with the ggplot2 () and patchwork () packages. We ran all models on the computing cluster, Monsoon, at Northern Arizona University. We ran each model on three MCMC chains for an initial run of 4000 iterations per chain. We used the </w:t>
+      </w:r>
+      <w:proofErr w:type="spellStart"/>
+      <w:proofErr w:type="gramStart"/>
+      <w:r>
+        <w:rPr>
+          <w:rFonts w:ascii="Times New Roman" w:hAnsi="Times New Roman" w:cs="Times New Roman"/>
+        </w:rPr>
+        <w:t>raftery.diag</w:t>
+      </w:r>
+      <w:proofErr w:type="spellEnd"/>
+      <w:proofErr w:type="gramEnd"/>
+      <w:r>
+        <w:rPr>
+          <w:rFonts w:ascii="Times New Roman" w:hAnsi="Times New Roman" w:cs="Times New Roman"/>
+        </w:rPr>
+        <w:t xml:space="preserve">() function in the coda package to calculate the Raftery diagnostic (cite), which determines the sufficient burn-in and iteration number for convergence and re-ran each model accordingly. </w:t>
+      </w:r>
+      <w:r>
+        <w:rPr>
+          <w:rFonts w:ascii="Times New Roman" w:hAnsi="Times New Roman" w:cs="Times New Roman"/>
+        </w:rPr>
+        <w:t xml:space="preserve">We then ran each model for sufficient iterations for convergence and verified </w:t>
+      </w:r>
+      <w:proofErr w:type="spellStart"/>
+      <w:r>
+        <w:rPr>
+          <w:rFonts w:ascii="Times New Roman" w:hAnsi="Times New Roman" w:cs="Times New Roman"/>
+        </w:rPr>
+        <w:t>confergence</w:t>
+      </w:r>
+      <w:proofErr w:type="spellEnd"/>
+      <w:r>
+        <w:rPr>
+          <w:rFonts w:ascii="Times New Roman" w:hAnsi="Times New Roman" w:cs="Times New Roman"/>
+        </w:rPr>
+        <w:t xml:space="preserve"> with the Gelman diagnostic (). </w:t>
+      </w:r>
+    </w:p>
+    <w:p>
+      <w:pPr>
+        <w:rPr>
+          <w:rFonts w:ascii="Times New Roman" w:hAnsi="Times New Roman" w:cs="Times New Roman"/>
+        </w:rPr>
+      </w:pPr>
+    </w:p>
+    <w:p>
+      <w:pPr>
+        <w:rPr>
+          <w:rFonts w:ascii="Times New Roman" w:hAnsi="Times New Roman" w:cs="Times New Roman"/>
+        </w:rPr>
+      </w:pPr>
+      <w:r>
+        <w:rPr>
+          <w:rFonts w:ascii="Times New Roman" w:hAnsi="Times New Roman" w:cs="Times New Roman"/>
+        </w:rPr>
+        <w:t xml:space="preserve">To examine each model on each </w:t>
+      </w:r>
+      <w:r>
+        <w:rPr>
+          <w:rFonts w:ascii="Times New Roman" w:hAnsi="Times New Roman" w:cs="Times New Roman"/>
+        </w:rPr>
+        <w:t>dataset (both simulated and real datasets)</w:t>
+      </w:r>
+      <w:r>
+        <w:rPr>
+          <w:rFonts w:ascii="Times New Roman" w:hAnsi="Times New Roman" w:cs="Times New Roman"/>
+        </w:rPr>
+        <w:t xml:space="preserve">, we calculated an AUC value from a set of ___ iterations from an updated version of the converged model (using the </w:t>
+      </w:r>
+      <w:proofErr w:type="gramStart"/>
+      <w:r>
+        <w:rPr>
+          <w:rFonts w:ascii="Times New Roman" w:hAnsi="Times New Roman" w:cs="Times New Roman"/>
+        </w:rPr>
+        <w:t>update(</w:t>
+      </w:r>
+      <w:proofErr w:type="gramEnd"/>
+      <w:r>
+        <w:rPr>
+          <w:rFonts w:ascii="Times New Roman" w:hAnsi="Times New Roman" w:cs="Times New Roman"/>
+        </w:rPr>
+        <w:t xml:space="preserve">) function in the </w:t>
+      </w:r>
+      <w:proofErr w:type="spellStart"/>
+      <w:r>
+        <w:rPr>
+          <w:rFonts w:ascii="Times New Roman" w:hAnsi="Times New Roman" w:cs="Times New Roman"/>
+        </w:rPr>
+        <w:t>jagsUI</w:t>
+      </w:r>
+      <w:proofErr w:type="spellEnd"/>
+      <w:r>
+        <w:rPr>
+          <w:rFonts w:ascii="Times New Roman" w:hAnsi="Times New Roman" w:cs="Times New Roman"/>
+        </w:rPr>
+        <w:t xml:space="preserve"> package ()). We then determined the predictive accuracy of each model in predicting each fate class (1-0) based on a cutoff of survival probability of 50% </w:t>
+      </w:r>
+      <w:r>
+        <w:rPr>
+          <w:rFonts w:ascii="Times New Roman" w:hAnsi="Times New Roman" w:cs="Times New Roman"/>
+        </w:rPr>
+        <w:lastRenderedPageBreak/>
+        <w:t xml:space="preserve">(CITE). Finally, we qualitatively assessed the difference in covariate effects using covariate p-values for each covariate in each model.  </w:t>
+      </w:r>
+    </w:p>
+    <w:p>
+      <w:pPr>
+        <w:rPr>
+          <w:rFonts w:ascii="Times New Roman" w:hAnsi="Times New Roman" w:cs="Times New Roman"/>
+        </w:rPr>
+      </w:pPr>
+    </w:p>
+    <w:p>
+      <w:pPr>
+        <w:rPr>
+          <w:rFonts w:ascii="Times New Roman" w:hAnsi="Times New Roman" w:cs="Times New Roman"/>
+          <w:i/>
+          <w:iCs/>
+        </w:rPr>
+      </w:pPr>
+      <w:r>
+        <w:rPr>
+          <w:rFonts w:ascii="Times New Roman" w:hAnsi="Times New Roman" w:cs="Times New Roman"/>
+          <w:i/>
+          <w:iCs/>
+        </w:rPr>
+        <w:t>3</w:t>
+      </w:r>
+      <w:r>
+        <w:rPr>
+          <w:rFonts w:ascii="Times New Roman" w:hAnsi="Times New Roman" w:cs="Times New Roman"/>
+          <w:i/>
+          <w:iCs/>
+        </w:rPr>
+        <w:t>. Applying the models to simulated data</w:t>
       </w:r>
     </w:p>
     <w:p>
@@ -4148,167 +4636,162 @@
       <w:pPr>
         <w:rPr>
           <w:rFonts w:ascii="Times New Roman" w:hAnsi="Times New Roman" w:cs="Times New Roman"/>
-        </w:rPr>
-      </w:pPr>
-      <w:r>
-        <w:rPr>
-          <w:rFonts w:ascii="Times New Roman" w:hAnsi="Times New Roman" w:cs="Times New Roman"/>
-        </w:rPr>
-        <w:t xml:space="preserve">To examine each model on each simulated dataset, we calculated an AUC value from a set of ___ iterations from an updated version of the converged model (using the </w:t>
-      </w:r>
-      <w:proofErr w:type="gramStart"/>
-      <w:r>
-        <w:rPr>
-          <w:rFonts w:ascii="Times New Roman" w:hAnsi="Times New Roman" w:cs="Times New Roman"/>
-        </w:rPr>
-        <w:t>update(</w:t>
-      </w:r>
-      <w:proofErr w:type="gramEnd"/>
-      <w:r>
-        <w:rPr>
-          <w:rFonts w:ascii="Times New Roman" w:hAnsi="Times New Roman" w:cs="Times New Roman"/>
-        </w:rPr>
-        <w:t xml:space="preserve">) function in the </w:t>
+          <w:i/>
+          <w:iCs/>
+        </w:rPr>
+      </w:pPr>
+      <w:r>
+        <w:rPr>
+          <w:rFonts w:ascii="Times New Roman" w:hAnsi="Times New Roman" w:cs="Times New Roman"/>
+          <w:i/>
+          <w:iCs/>
+        </w:rPr>
+        <w:t>4</w:t>
+      </w:r>
+      <w:r>
+        <w:rPr>
+          <w:rFonts w:ascii="Times New Roman" w:hAnsi="Times New Roman" w:cs="Times New Roman"/>
+          <w:i/>
+          <w:iCs/>
+        </w:rPr>
+        <w:t>. Applying the models to r</w:t>
+      </w:r>
+      <w:r>
+        <w:rPr>
+          <w:rFonts w:ascii="Times New Roman" w:hAnsi="Times New Roman" w:cs="Times New Roman"/>
+          <w:i/>
+          <w:iCs/>
+        </w:rPr>
+        <w:t xml:space="preserve">eal </w:t>
+      </w:r>
+      <w:r>
+        <w:rPr>
+          <w:rFonts w:ascii="Times New Roman" w:hAnsi="Times New Roman" w:cs="Times New Roman"/>
+          <w:i/>
+          <w:iCs/>
+        </w:rPr>
+        <w:t>d</w:t>
+      </w:r>
+      <w:r>
+        <w:rPr>
+          <w:rFonts w:ascii="Times New Roman" w:hAnsi="Times New Roman" w:cs="Times New Roman"/>
+          <w:i/>
+          <w:iCs/>
+        </w:rPr>
+        <w:t>atasets</w:t>
+      </w:r>
+    </w:p>
+    <w:p>
+      <w:pPr>
+        <w:rPr>
+          <w:rFonts w:ascii="Times New Roman" w:hAnsi="Times New Roman" w:cs="Times New Roman"/>
+        </w:rPr>
+      </w:pPr>
+      <w:r>
+        <w:rPr>
+          <w:rFonts w:ascii="Times New Roman" w:hAnsi="Times New Roman" w:cs="Times New Roman"/>
+        </w:rPr>
+        <w:t xml:space="preserve">Finally, we fit each model to three real datasets from a broad set of ecological scenarios. These datasets included a dataset of tracked 1) nests of white-headed woodpeckers </w:t>
+      </w:r>
+      <w:r>
+        <w:rPr>
+          <w:rFonts w:ascii="Times New Roman" w:hAnsi="Times New Roman" w:cs="Times New Roman"/>
+        </w:rPr>
+        <w:t>(</w:t>
       </w:r>
       <w:proofErr w:type="spellStart"/>
       <w:r>
         <w:rPr>
           <w:rFonts w:ascii="Times New Roman" w:hAnsi="Times New Roman" w:cs="Times New Roman"/>
-        </w:rPr>
-        <w:t>jagsUI</w:t>
+          <w:i/>
+          <w:iCs/>
+        </w:rPr>
+        <w:t>Dryobates</w:t>
       </w:r>
       <w:proofErr w:type="spellEnd"/>
       <w:r>
         <w:rPr>
           <w:rFonts w:ascii="Times New Roman" w:hAnsi="Times New Roman" w:cs="Times New Roman"/>
-        </w:rPr>
-        <w:t xml:space="preserve"> package ()). We then determined the predictive accuracy of each model in predicting each fate class (1-0) based on a cutoff of survival probability of 50% (CITE). Finally, we qualitatively assessed the difference in covariate effects using covariate p-values for each covariate in each model.  </w:t>
-      </w:r>
-    </w:p>
-    <w:p>
-      <w:pPr>
-        <w:rPr>
-          <w:rFonts w:ascii="Times New Roman" w:hAnsi="Times New Roman" w:cs="Times New Roman"/>
-        </w:rPr>
-      </w:pPr>
-    </w:p>
-    <w:p>
-      <w:pPr>
-        <w:rPr>
-          <w:rFonts w:ascii="Times New Roman" w:hAnsi="Times New Roman" w:cs="Times New Roman"/>
-          <w:i/>
-          <w:iCs/>
-        </w:rPr>
-      </w:pPr>
-      <w:r>
-        <w:rPr>
-          <w:rFonts w:ascii="Times New Roman" w:hAnsi="Times New Roman" w:cs="Times New Roman"/>
-          <w:i/>
-          <w:iCs/>
-        </w:rPr>
-        <w:t>3. Applying the models to r</w:t>
-      </w:r>
-      <w:r>
-        <w:rPr>
-          <w:rFonts w:ascii="Times New Roman" w:hAnsi="Times New Roman" w:cs="Times New Roman"/>
-          <w:i/>
-          <w:iCs/>
-        </w:rPr>
-        <w:t xml:space="preserve">eal </w:t>
-      </w:r>
-      <w:r>
-        <w:rPr>
-          <w:rFonts w:ascii="Times New Roman" w:hAnsi="Times New Roman" w:cs="Times New Roman"/>
-          <w:i/>
-          <w:iCs/>
-        </w:rPr>
-        <w:t>d</w:t>
-      </w:r>
-      <w:r>
-        <w:rPr>
-          <w:rFonts w:ascii="Times New Roman" w:hAnsi="Times New Roman" w:cs="Times New Roman"/>
-          <w:i/>
-          <w:iCs/>
-        </w:rPr>
-        <w:t>atasets</w:t>
-      </w:r>
-    </w:p>
-    <w:p>
-      <w:pPr>
-        <w:rPr>
-          <w:rFonts w:ascii="Times New Roman" w:hAnsi="Times New Roman" w:cs="Times New Roman"/>
-        </w:rPr>
-      </w:pPr>
-      <w:r>
-        <w:rPr>
-          <w:rFonts w:ascii="Times New Roman" w:hAnsi="Times New Roman" w:cs="Times New Roman"/>
-        </w:rPr>
-        <w:t>Finally, we fit each model to three real datasets from a broad set of ecological scenarios. These datasets included a dataset of tracked 1) nests of white-headed woodpeckers in Oregon and Idaho, USA</w:t>
-      </w:r>
-      <w:r>
-        <w:rPr>
-          <w:rFonts w:ascii="Times New Roman" w:hAnsi="Times New Roman" w:cs="Times New Roman"/>
-        </w:rPr>
-        <w:t xml:space="preserve"> (Miller-ter Kuile et al. in review)</w:t>
-      </w:r>
-      <w:r>
-        <w:rPr>
-          <w:rFonts w:ascii="Times New Roman" w:hAnsi="Times New Roman" w:cs="Times New Roman"/>
-        </w:rPr>
-        <w:t>; 2) giant kelp plants from Santa Barbara, California, USA</w:t>
-      </w:r>
-      <w:r>
-        <w:rPr>
-          <w:rFonts w:ascii="Times New Roman" w:hAnsi="Times New Roman" w:cs="Times New Roman"/>
-        </w:rPr>
-        <w:t xml:space="preserve"> (Emery et al. in review)</w:t>
-      </w:r>
-      <w:r>
-        <w:rPr>
-          <w:rFonts w:ascii="Times New Roman" w:hAnsi="Times New Roman" w:cs="Times New Roman"/>
-        </w:rPr>
-        <w:t>; and 3) ponderosa pine trees from Arizona, USA</w:t>
-      </w:r>
-      <w:r>
-        <w:rPr>
-          <w:rFonts w:ascii="Times New Roman" w:hAnsi="Times New Roman" w:cs="Times New Roman"/>
-        </w:rPr>
-        <w:t xml:space="preserve"> (Rodman et al. in review)</w:t>
-      </w:r>
-      <w:r>
-        <w:rPr>
-          <w:rFonts w:ascii="Times New Roman" w:hAnsi="Times New Roman" w:cs="Times New Roman"/>
-        </w:rPr>
-        <w:t>. For each of these datasets, we fit each model to the data with the same set of environmental covariates. For both the nest and kelp datasets,</w:t>
-      </w:r>
-      <w:r>
-        <w:rPr>
-          <w:rFonts w:ascii="Times New Roman" w:hAnsi="Times New Roman" w:cs="Times New Roman"/>
+          <w:i/>
+          <w:iCs/>
         </w:rPr>
         <w:t xml:space="preserve"> </w:t>
       </w:r>
-      <w:r>
-        <w:rPr>
-          <w:rFonts w:ascii="Times New Roman" w:hAnsi="Times New Roman" w:cs="Times New Roman"/>
-          <w:i/>
-          <w:iCs/>
-        </w:rPr>
-        <w:t>ps</w:t>
-      </w:r>
-      <w:r>
-        <w:rPr>
-          <w:rFonts w:ascii="Times New Roman" w:hAnsi="Times New Roman" w:cs="Times New Roman"/>
-          <w:i/>
-          <w:iCs/>
-          <w:vertAlign w:val="subscript"/>
-        </w:rPr>
-        <w:t>i</w:t>
-      </w:r>
-      <w:r>
-        <w:rPr>
-          <w:rFonts w:ascii="Times New Roman" w:hAnsi="Times New Roman" w:cs="Times New Roman"/>
-        </w:rPr>
-        <w:t xml:space="preserve"> or </w:t>
+      <w:proofErr w:type="spellStart"/>
+      <w:r>
+        <w:rPr>
+          <w:rFonts w:ascii="Times New Roman" w:hAnsi="Times New Roman" w:cs="Times New Roman"/>
+          <w:i/>
+          <w:iCs/>
+        </w:rPr>
+        <w:t>albolarvatus</w:t>
+      </w:r>
+      <w:proofErr w:type="spellEnd"/>
+      <w:r>
+        <w:rPr>
+          <w:rFonts w:ascii="Times New Roman" w:hAnsi="Times New Roman" w:cs="Times New Roman"/>
+        </w:rPr>
+        <w:t xml:space="preserve">) in </w:t>
+      </w:r>
+      <w:r>
+        <w:rPr>
+          <w:rFonts w:ascii="Times New Roman" w:hAnsi="Times New Roman" w:cs="Times New Roman"/>
+        </w:rPr>
+        <w:t>Oregon and Idaho, USA</w:t>
+      </w:r>
+      <w:r>
+        <w:rPr>
+          <w:rFonts w:ascii="Times New Roman" w:hAnsi="Times New Roman" w:cs="Times New Roman"/>
+        </w:rPr>
+        <w:t xml:space="preserve"> (Miller-</w:t>
+      </w:r>
+      <w:proofErr w:type="spellStart"/>
+      <w:r>
+        <w:rPr>
+          <w:rFonts w:ascii="Times New Roman" w:hAnsi="Times New Roman" w:cs="Times New Roman"/>
+        </w:rPr>
+        <w:t>ter</w:t>
+      </w:r>
+      <w:proofErr w:type="spellEnd"/>
+      <w:r>
+        <w:rPr>
+          <w:rFonts w:ascii="Times New Roman" w:hAnsi="Times New Roman" w:cs="Times New Roman"/>
+        </w:rPr>
+        <w:t xml:space="preserve"> </w:t>
+      </w:r>
+      <w:proofErr w:type="spellStart"/>
+      <w:r>
+        <w:rPr>
+          <w:rFonts w:ascii="Times New Roman" w:hAnsi="Times New Roman" w:cs="Times New Roman"/>
+        </w:rPr>
+        <w:t>Kuile</w:t>
+      </w:r>
+      <w:proofErr w:type="spellEnd"/>
+      <w:r>
+        <w:rPr>
+          <w:rFonts w:ascii="Times New Roman" w:hAnsi="Times New Roman" w:cs="Times New Roman"/>
+        </w:rPr>
+        <w:t xml:space="preserve"> et al. in review)</w:t>
+      </w:r>
+      <w:r>
+        <w:rPr>
+          <w:rFonts w:ascii="Times New Roman" w:hAnsi="Times New Roman" w:cs="Times New Roman"/>
+        </w:rPr>
+        <w:t xml:space="preserve">; 2) giant kelp plants </w:t>
+      </w:r>
+      <w:r>
+        <w:rPr>
+          <w:rFonts w:ascii="Times New Roman" w:hAnsi="Times New Roman" w:cs="Times New Roman"/>
+        </w:rPr>
+        <w:t>(</w:t>
+      </w:r>
+      <w:r>
+        <w:rPr>
+          <w:rFonts w:ascii="Times New Roman" w:hAnsi="Times New Roman" w:cs="Times New Roman"/>
+          <w:i/>
+          <w:iCs/>
+        </w:rPr>
+        <w:t xml:space="preserve">Macrocystis </w:t>
       </w:r>
       <w:proofErr w:type="spellStart"/>
       <w:proofErr w:type="gramStart"/>
@@ -4318,6 +4801,127 @@
           <w:i/>
           <w:iCs/>
         </w:rPr>
+        <w:t>pyrifera</w:t>
+      </w:r>
+      <w:proofErr w:type="spellEnd"/>
+      <w:r>
+        <w:rPr>
+          <w:rFonts w:ascii="Times New Roman" w:hAnsi="Times New Roman" w:cs="Times New Roman"/>
+        </w:rPr>
+        <w:t xml:space="preserve"> )</w:t>
+      </w:r>
+      <w:proofErr w:type="gramEnd"/>
+      <w:r>
+        <w:rPr>
+          <w:rFonts w:ascii="Times New Roman" w:hAnsi="Times New Roman" w:cs="Times New Roman"/>
+        </w:rPr>
+        <w:t xml:space="preserve"> </w:t>
+      </w:r>
+      <w:r>
+        <w:rPr>
+          <w:rFonts w:ascii="Times New Roman" w:hAnsi="Times New Roman" w:cs="Times New Roman"/>
+        </w:rPr>
+        <w:t>from Santa Barbara, California, USA</w:t>
+      </w:r>
+      <w:r>
+        <w:rPr>
+          <w:rFonts w:ascii="Times New Roman" w:hAnsi="Times New Roman" w:cs="Times New Roman"/>
+        </w:rPr>
+        <w:t xml:space="preserve"> (Emery et al. in review)</w:t>
+      </w:r>
+      <w:r>
+        <w:rPr>
+          <w:rFonts w:ascii="Times New Roman" w:hAnsi="Times New Roman" w:cs="Times New Roman"/>
+        </w:rPr>
+        <w:t>; and 3) ponderosa pine t</w:t>
+      </w:r>
+      <w:r>
+        <w:rPr>
+          <w:rFonts w:ascii="Times New Roman" w:hAnsi="Times New Roman" w:cs="Times New Roman"/>
+        </w:rPr>
+        <w:t>ree</w:t>
+      </w:r>
+      <w:r>
+        <w:rPr>
+          <w:rFonts w:ascii="Times New Roman" w:hAnsi="Times New Roman" w:cs="Times New Roman"/>
+        </w:rPr>
+        <w:t>s</w:t>
+      </w:r>
+      <w:r>
+        <w:rPr>
+          <w:rFonts w:ascii="Times New Roman" w:hAnsi="Times New Roman" w:cs="Times New Roman"/>
+        </w:rPr>
+        <w:t xml:space="preserve"> (</w:t>
+      </w:r>
+      <w:r>
+        <w:rPr>
+          <w:rFonts w:ascii="Times New Roman" w:hAnsi="Times New Roman" w:cs="Times New Roman"/>
+          <w:i/>
+          <w:iCs/>
+        </w:rPr>
+        <w:t>Pinus ponderosa</w:t>
+      </w:r>
+      <w:r>
+        <w:rPr>
+          <w:rFonts w:ascii="Times New Roman" w:hAnsi="Times New Roman" w:cs="Times New Roman"/>
+        </w:rPr>
+        <w:t>)</w:t>
+      </w:r>
+      <w:r>
+        <w:rPr>
+          <w:rFonts w:ascii="Times New Roman" w:hAnsi="Times New Roman" w:cs="Times New Roman"/>
+        </w:rPr>
+        <w:t xml:space="preserve"> from Arizona, USA</w:t>
+      </w:r>
+      <w:r>
+        <w:rPr>
+          <w:rFonts w:ascii="Times New Roman" w:hAnsi="Times New Roman" w:cs="Times New Roman"/>
+        </w:rPr>
+        <w:t xml:space="preserve"> (Rodman et al. in review)</w:t>
+      </w:r>
+      <w:r>
+        <w:rPr>
+          <w:rFonts w:ascii="Times New Roman" w:hAnsi="Times New Roman" w:cs="Times New Roman"/>
+        </w:rPr>
+        <w:t>. For each of these datasets, we fit each model to the data with the same set of environmental covariates. For both the nest and kelp datasets,</w:t>
+      </w:r>
+      <w:r>
+        <w:rPr>
+          <w:rFonts w:ascii="Times New Roman" w:hAnsi="Times New Roman" w:cs="Times New Roman"/>
+        </w:rPr>
+        <w:t xml:space="preserve"> </w:t>
+      </w:r>
+      <w:r>
+        <w:rPr>
+          <w:rFonts w:ascii="Times New Roman" w:hAnsi="Times New Roman" w:cs="Times New Roman"/>
+          <w:i/>
+          <w:iCs/>
+        </w:rPr>
+        <w:t>ps</w:t>
+      </w:r>
+      <w:r>
+        <w:rPr>
+          <w:rFonts w:ascii="Times New Roman" w:hAnsi="Times New Roman" w:cs="Times New Roman"/>
+          <w:i/>
+          <w:iCs/>
+          <w:vertAlign w:val="subscript"/>
+        </w:rPr>
+        <w:t>i</w:t>
+      </w:r>
+      <w:r>
+        <w:rPr>
+          <w:rFonts w:ascii="Times New Roman" w:hAnsi="Times New Roman" w:cs="Times New Roman"/>
+        </w:rPr>
+        <w:t xml:space="preserve"> or </w:t>
+      </w:r>
+      <w:proofErr w:type="spellStart"/>
+      <w:proofErr w:type="gramStart"/>
+      <w:r>
+        <w:rPr>
+          <w:rFonts w:ascii="Times New Roman" w:hAnsi="Times New Roman" w:cs="Times New Roman"/>
+          <w:i/>
+          <w:iCs/>
+        </w:rPr>
         <w:t>ps</w:t>
       </w:r>
       <w:r>
@@ -4347,14 +4951,7 @@
         <w:rPr>
           <w:rFonts w:ascii="Times New Roman" w:hAnsi="Times New Roman" w:cs="Times New Roman"/>
         </w:rPr>
-        <w:t xml:space="preserve">daily </w:t>
-      </w:r>
-      <w:r>
-        <w:rPr>
-          <w:rFonts w:ascii="Times New Roman" w:hAnsi="Times New Roman" w:cs="Times New Roman"/>
-        </w:rPr>
-        <w:lastRenderedPageBreak/>
-        <w:t xml:space="preserve">survival; for the tree dataset, </w:t>
+        <w:t xml:space="preserve">daily survival; for the tree dataset, </w:t>
       </w:r>
       <w:r>
         <w:rPr>
@@ -4456,131 +5053,6 @@
         </w:rPr>
         <w:t xml:space="preserve"> structure that ensured identifiability of random effects (Ogle and Barber). </w:t>
       </w:r>
-    </w:p>
-    <w:p>
-      <w:pPr>
-        <w:rPr>
-          <w:rFonts w:ascii="Times New Roman" w:hAnsi="Times New Roman" w:cs="Times New Roman"/>
-        </w:rPr>
-      </w:pPr>
-    </w:p>
-    <w:p>
-      <w:pPr>
-        <w:rPr>
-          <w:rFonts w:ascii="Times New Roman" w:hAnsi="Times New Roman" w:cs="Times New Roman"/>
-        </w:rPr>
-      </w:pPr>
-      <w:r>
-        <w:rPr>
-          <w:rFonts w:ascii="Times New Roman" w:hAnsi="Times New Roman" w:cs="Times New Roman"/>
-        </w:rPr>
-        <w:t xml:space="preserve">To examine each model, we performed the same steps as for the simulated datasets. Specifically, we calculated an AUC value from a set of ___ iterations from an updated version of the converged model. We then determined the predictive accuracy of each model in predicting each fate class (1-0) </w:t>
-      </w:r>
-      <w:proofErr w:type="spellStart"/>
-      <w:r>
-        <w:rPr>
-          <w:rFonts w:ascii="Times New Roman" w:hAnsi="Times New Roman" w:cs="Times New Roman"/>
-        </w:rPr>
-        <w:t>basd</w:t>
-      </w:r>
-      <w:proofErr w:type="spellEnd"/>
-      <w:r>
-        <w:rPr>
-          <w:rFonts w:ascii="Times New Roman" w:hAnsi="Times New Roman" w:cs="Times New Roman"/>
-        </w:rPr>
-        <w:t xml:space="preserve"> on a cutoff of survival probability of 50% (CITE). Finally, we qualitatively assessed the difference in covariate effects using covariate p-values for each covariate in each model.  </w:t>
-      </w:r>
-    </w:p>
-    <w:p>
-      <w:pPr>
-        <w:rPr>
-          <w:rFonts w:ascii="Times New Roman" w:hAnsi="Times New Roman" w:cs="Times New Roman"/>
-        </w:rPr>
-      </w:pPr>
-    </w:p>
-    <w:p>
-      <w:pPr>
-        <w:rPr>
-          <w:rFonts w:ascii="Times New Roman" w:hAnsi="Times New Roman" w:cs="Times New Roman"/>
-        </w:rPr>
-      </w:pPr>
-      <w:r>
-        <w:rPr>
-          <w:rFonts w:ascii="Times New Roman" w:hAnsi="Times New Roman" w:cs="Times New Roman"/>
-        </w:rPr>
-        <w:t xml:space="preserve">We ran each model in R (cite) and JAGS (cite) using the </w:t>
-      </w:r>
-      <w:proofErr w:type="spellStart"/>
-      <w:r>
-        <w:rPr>
-          <w:rFonts w:ascii="Times New Roman" w:hAnsi="Times New Roman" w:cs="Times New Roman"/>
-        </w:rPr>
-        <w:t>jagsUI</w:t>
-      </w:r>
-      <w:proofErr w:type="spellEnd"/>
-      <w:r>
-        <w:rPr>
-          <w:rFonts w:ascii="Times New Roman" w:hAnsi="Times New Roman" w:cs="Times New Roman"/>
-        </w:rPr>
-        <w:t xml:space="preserve"> package (cite). </w:t>
-      </w:r>
-      <w:r>
-        <w:rPr>
-          <w:rFonts w:ascii="Times New Roman" w:hAnsi="Times New Roman" w:cs="Times New Roman"/>
-        </w:rPr>
-        <w:t xml:space="preserve">We prepared data using the here () and </w:t>
-      </w:r>
-      <w:proofErr w:type="spellStart"/>
-      <w:r>
-        <w:rPr>
-          <w:rFonts w:ascii="Times New Roman" w:hAnsi="Times New Roman" w:cs="Times New Roman"/>
-        </w:rPr>
-        <w:t>tidyverse</w:t>
-      </w:r>
-      <w:proofErr w:type="spellEnd"/>
-      <w:r>
-        <w:rPr>
-          <w:rFonts w:ascii="Times New Roman" w:hAnsi="Times New Roman" w:cs="Times New Roman"/>
-        </w:rPr>
-        <w:t xml:space="preserve"> () packages. We validated model fit using the coda () and </w:t>
-      </w:r>
-      <w:proofErr w:type="spellStart"/>
-      <w:r>
-        <w:rPr>
-          <w:rFonts w:ascii="Times New Roman" w:hAnsi="Times New Roman" w:cs="Times New Roman"/>
-        </w:rPr>
-        <w:t>mcmcplots</w:t>
-      </w:r>
-      <w:proofErr w:type="spellEnd"/>
-      <w:r>
-        <w:rPr>
-          <w:rFonts w:ascii="Times New Roman" w:hAnsi="Times New Roman" w:cs="Times New Roman"/>
-        </w:rPr>
-        <w:t xml:space="preserve"> () packages. All figures were made with the ggplot2 () and patchwork () packages. We ran all models on the computing cluster, Monsoon, at Northern Arizona University. We ran each model on three MCMC chains for an initial run of 4000 iterations per chain. We used the </w:t>
-      </w:r>
-      <w:proofErr w:type="spellStart"/>
-      <w:proofErr w:type="gramStart"/>
-      <w:r>
-        <w:rPr>
-          <w:rFonts w:ascii="Times New Roman" w:hAnsi="Times New Roman" w:cs="Times New Roman"/>
-        </w:rPr>
-        <w:t>raftery.diag</w:t>
-      </w:r>
-      <w:proofErr w:type="spellEnd"/>
-      <w:proofErr w:type="gramEnd"/>
-      <w:r>
-        <w:rPr>
-          <w:rFonts w:ascii="Times New Roman" w:hAnsi="Times New Roman" w:cs="Times New Roman"/>
-        </w:rPr>
-        <w:t xml:space="preserve">() function in the coda () package to calculate the Raftery diagnostic (cite), which determines the sufficient burn-in and iteration number for convergence and re-ran each model accordingly. </w:t>
-      </w:r>
-    </w:p>
-    <w:p>
-      <w:pPr>
-        <w:rPr>
-          <w:rFonts w:ascii="Times New Roman" w:hAnsi="Times New Roman" w:cs="Times New Roman"/>
-        </w:rPr>
-      </w:pPr>
     </w:p>
     <w:p>
       <w:pPr>
@@ -5092,6 +5564,12 @@
         <w:rPr>
           <w:rFonts w:ascii="Times New Roman" w:hAnsi="Times New Roman" w:cs="Times New Roman"/>
         </w:rPr>
+        <w:t xml:space="preserve">For ease of interpretation, we only included covariates with p-values &lt;= 0.05 for at least one of the three models. </w:t>
+      </w:r>
+      <w:r>
+        <w:rPr>
+          <w:rFonts w:ascii="Times New Roman" w:hAnsi="Times New Roman" w:cs="Times New Roman"/>
+        </w:rPr>
         <w:t xml:space="preserve">Colors and shapes represent different models (green circle = total exposure model, purple triangle = interval data model, and orange square = custom model with final survey data and covariates that vary through different survey intervals). The grey rectangles represent areas in which p-values are not significant at p &lt; 0.05. Any p-values to the left of the middle line represent negative covariate effects; p-values to the right of the middle line represent positive covariate effects. </w:t>
       </w:r>
     </w:p>
@@ -5106,7 +5584,7 @@
 </file>
 
 <file path=word/numbering.xml><?xml version="1.0" encoding="utf-8"?>
-<w:numbering xmlns:wpc="http://schemas.microsoft.com/office/word/2010/wordprocessingCanvas" xmlns:cx="http://schemas.microsoft.com/office/drawing/2014/chartex" xmlns:cx1="http://schemas.microsoft.com/office/drawing/2015/9/8/chartex" xmlns:cx2="http://schemas.microsoft.com/office/drawing/2015/10/21/chartex" xmlns:cx3="http://schemas.microsoft.com/office/drawing/2016/5/9/chartex" xmlns:cx4="http://schemas.microsoft.com/office/drawing/2016/5/10/chartex" xmlns:cx5="http://schemas.microsoft.com/office/drawing/2016/5/11/chartex" xmlns:cx6="http://schemas.microsoft.com/office/drawing/2016/5/12/chartex" xmlns:cx7="http://schemas.microsoft.com/office/drawing/2016/5/13/chartex" xmlns:cx8="http://schemas.microsoft.com/office/drawing/2016/5/14/chartex" xmlns:mc="http://schemas.openxmlformats.org/markup-compatibility/2006" xmlns:aink="http://schemas.microsoft.com/office/drawing/2016/ink" xmlns:am3d="http://schemas.microsoft.com/office/drawing/2017/model3d" xmlns:o="urn:schemas-microsoft-com:office:office" xmlns:oel="http://schemas.microsoft.com/office/2019/extlst" xmlns:r="http://schemas.openxmlformats.org/officeDocument/2006/relationships" xmlns:m="http://schemas.openxmlformats.org/officeDocument/2006/math" xmlns:v="urn:schemas-microsoft-com:vml" xmlns:wp14="http://schemas.microsoft.com/office/word/2010/wordprocessingDrawing" xmlns:wp="http://schemas.openxmlformats.org/drawingml/2006/wordprocessingDrawing" xmlns:w10="urn:schemas-microsoft-com:office:word" xmlns:w="http://schemas.openxmlformats.org/wordprocessingml/2006/main" xmlns:w14="http://schemas.microsoft.com/office/word/2010/wordml" xmlns:w15="http://schemas.microsoft.com/office/word/2012/wordml" xmlns:w16cex="http://schemas.microsoft.com/office/word/2018/wordml/cex" xmlns:w16cid="http://schemas.microsoft.com/office/word/2016/wordml/cid" xmlns:w16="http://schemas.microsoft.com/office/word/2018/wordml" xmlns:w16du="http://schemas.microsoft.com/office/word/2023/wordml/word16du" xmlns:w16sdtdh="http://schemas.microsoft.com/office/word/2020/wordml/sdtdatahash" xmlns:w16se="http://schemas.microsoft.com/office/word/2015/wordml/symex" xmlns:wpg="http://schemas.microsoft.com/office/word/2010/wordprocessingGroup" xmlns:wpi="http://schemas.microsoft.com/office/word/2010/wordprocessingInk" xmlns:wne="http://schemas.microsoft.com/office/word/2006/wordml" xmlns:wps="http://schemas.microsoft.com/office/word/2010/wordprocessingShape" mc:Ignorable="w14 w15 w16se w16cid w16 w16cex w16sdtdh wp14">
+<w:numbering xmlns:wpc="http://schemas.microsoft.com/office/word/2010/wordprocessingCanvas" xmlns:cx="http://schemas.microsoft.com/office/drawing/2014/chartex" xmlns:cx1="http://schemas.microsoft.com/office/drawing/2015/9/8/chartex" xmlns:cx2="http://schemas.microsoft.com/office/drawing/2015/10/21/chartex" xmlns:cx3="http://schemas.microsoft.com/office/drawing/2016/5/9/chartex" xmlns:cx4="http://schemas.microsoft.com/office/drawing/2016/5/10/chartex" xmlns:cx5="http://schemas.microsoft.com/office/drawing/2016/5/11/chartex" xmlns:cx6="http://schemas.microsoft.com/office/drawing/2016/5/12/chartex" xmlns:cx7="http://schemas.microsoft.com/office/drawing/2016/5/13/chartex" xmlns:cx8="http://schemas.microsoft.com/office/drawing/2016/5/14/chartex" xmlns:mc="http://schemas.openxmlformats.org/markup-compatibility/2006" xmlns:aink="http://schemas.microsoft.com/office/drawing/2016/ink" xmlns:am3d="http://schemas.microsoft.com/office/drawing/2017/model3d" xmlns:o="urn:schemas-microsoft-com:office:office" xmlns:oel="http://schemas.microsoft.com/office/2019/extlst" xmlns:r="http://schemas.openxmlformats.org/officeDocument/2006/relationships" xmlns:m="http://schemas.openxmlformats.org/officeDocument/2006/math" xmlns:v="urn:schemas-microsoft-com:vml" xmlns:wp14="http://schemas.microsoft.com/office/word/2010/wordprocessingDrawing" xmlns:wp="http://schemas.openxmlformats.org/drawingml/2006/wordprocessingDrawing" xmlns:w10="urn:schemas-microsoft-com:office:word" xmlns:w="http://schemas.openxmlformats.org/wordprocessingml/2006/main" xmlns:w14="http://schemas.microsoft.com/office/word/2010/wordml" xmlns:w15="http://schemas.microsoft.com/office/word/2012/wordml" xmlns:w16cex="http://schemas.microsoft.com/office/word/2018/wordml/cex" xmlns:w16cid="http://schemas.microsoft.com/office/word/2016/wordml/cid" xmlns:w16="http://schemas.microsoft.com/office/word/2018/wordml" xmlns:w16sdtdh="http://schemas.microsoft.com/office/word/2020/wordml/sdtdatahash" xmlns:w16se="http://schemas.microsoft.com/office/word/2015/wordml/symex" xmlns:wpg="http://schemas.microsoft.com/office/word/2010/wordprocessingGroup" xmlns:wpi="http://schemas.microsoft.com/office/word/2010/wordprocessingInk" xmlns:wne="http://schemas.microsoft.com/office/word/2006/wordml" xmlns:wps="http://schemas.microsoft.com/office/word/2010/wordprocessingShape" mc:Ignorable="w14 w15 w16se w16cid w16 w16cex w16sdtdh wp14">
   <w:abstractNum w:abstractNumId="0" w15:restartNumberingAfterBreak="0">
     <w:nsid w:val="0A1B5D15"/>
     <w:multiLevelType w:val="hybridMultilevel"/>

</xml_diff>

<commit_message>
working on data simulations and almost there!
</commit_message>
<xml_diff>
--- a/drafts/outline_march92023.docx
+++ b/drafts/outline_march92023.docx
@@ -1140,13 +1140,13 @@
         <w:rPr>
           <w:rFonts w:ascii="Times New Roman" w:hAnsi="Times New Roman" w:cs="Times New Roman"/>
         </w:rPr>
-        <w:t xml:space="preserve">We first fit these three models to simulated datasets with </w:t>
-      </w:r>
-      <w:r>
-        <w:rPr>
-          <w:rFonts w:ascii="Times New Roman" w:hAnsi="Times New Roman" w:cs="Times New Roman"/>
-        </w:rPr>
-        <w:t xml:space="preserve">[specifications for the simulated datasets]. </w:t>
+        <w:t>We first fit these three models to simulated datasets w</w:t>
+      </w:r>
+      <w:r>
+        <w:rPr>
+          <w:rFonts w:ascii="Times New Roman" w:hAnsi="Times New Roman" w:cs="Times New Roman"/>
+        </w:rPr>
+        <w:t xml:space="preserve">here survival was dependent on a covariate which varied across individuals in the dataset. We then created three scenarios in which we varied the degree to which the covariate varied within an individual across survey intervals (“low”, “medium”, and “high”). </w:t>
       </w:r>
       <w:r>
         <w:rPr>
@@ -1264,13 +1264,7 @@
         <w:rPr>
           <w:rFonts w:ascii="Times New Roman" w:hAnsi="Times New Roman" w:cs="Times New Roman"/>
         </w:rPr>
-        <w:t xml:space="preserve">, one analyzing daily plant survival </w:t>
-      </w:r>
-      <w:r>
-        <w:rPr>
-          <w:rFonts w:ascii="Times New Roman" w:hAnsi="Times New Roman" w:cs="Times New Roman"/>
-        </w:rPr>
-        <w:t xml:space="preserve">(giant kelp, </w:t>
+        <w:t xml:space="preserve">, one analyzing daily plant survival (giant kelp, </w:t>
       </w:r>
       <w:r>
         <w:rPr>
@@ -1294,13 +1288,7 @@
         <w:rPr>
           <w:rFonts w:ascii="Times New Roman" w:hAnsi="Times New Roman" w:cs="Times New Roman"/>
         </w:rPr>
-        <w:t>, in Santa Barbara, CA, USA (Emery et al. in review)</w:t>
-      </w:r>
-      <w:r>
-        <w:rPr>
-          <w:rFonts w:ascii="Times New Roman" w:hAnsi="Times New Roman" w:cs="Times New Roman"/>
-        </w:rPr>
-        <w:t>), and one analyzing yearly tree survival</w:t>
+        <w:t>, in Santa Barbara, CA, USA (Emery et al. in review)), and one analyzing yearly tree survival</w:t>
       </w:r>
       <w:r>
         <w:rPr>
@@ -1526,6 +1514,7 @@
           <w:i/>
           <w:iCs/>
         </w:rPr>
+        <w:lastRenderedPageBreak/>
         <w:t xml:space="preserve">1.1 </w:t>
       </w:r>
       <w:r>
@@ -1562,14 +1551,7 @@
         <w:rPr>
           <w:rFonts w:ascii="Times New Roman" w:hAnsi="Times New Roman" w:cs="Times New Roman"/>
         </w:rPr>
-        <w:t xml:space="preserve"> that are averaged across the entire survey period. In this model, survival probability is assumed to be </w:t>
-      </w:r>
-      <w:r>
-        <w:rPr>
-          <w:rFonts w:ascii="Times New Roman" w:hAnsi="Times New Roman" w:cs="Times New Roman"/>
-        </w:rPr>
-        <w:lastRenderedPageBreak/>
-        <w:t xml:space="preserve">constant across </w:t>
+        <w:t xml:space="preserve"> that are averaged across the entire survey period. In this model, survival probability is assumed to be constant across </w:t>
       </w:r>
       <w:r>
         <w:rPr>
@@ -2226,7 +2208,50 @@
         <w:rPr>
           <w:rFonts w:ascii="Times New Roman" w:hAnsi="Times New Roman" w:cs="Times New Roman"/>
         </w:rPr>
-        <w:t xml:space="preserve"> et al. 2017) in which individuals are repeatedly surveyed throughout the total survey period, and these survey intervals are of varying lengths. In this model, covariates can be incorporated into the model as varying between individuals or across survey intervals for an individual. For example, these models can incorporate local environmental variables, such as canopy cover, that don’t change across the survey period while also incorporating variables</w:t>
+        <w:t xml:space="preserve"> et al. 2017) in which individuals are repeatedly surveyed throughout the total survey period, and these survey intervals are of varying lengths. In this model, covariates can be incorporated into the model as varying between individuals </w:t>
+      </w:r>
+      <w:r>
+        <w:rPr>
+          <w:rFonts w:ascii="Times New Roman" w:hAnsi="Times New Roman" w:cs="Times New Roman"/>
+        </w:rPr>
+        <w:t xml:space="preserve">and </w:t>
+      </w:r>
+      <w:r>
+        <w:rPr>
+          <w:rFonts w:ascii="Times New Roman" w:hAnsi="Times New Roman" w:cs="Times New Roman"/>
+        </w:rPr>
+        <w:t xml:space="preserve">across survey intervals for an individual. For example, these models can incorporate local environmental variables, such as </w:t>
+      </w:r>
+      <w:r>
+        <w:rPr>
+          <w:rFonts w:ascii="Times New Roman" w:hAnsi="Times New Roman" w:cs="Times New Roman"/>
+        </w:rPr>
+        <w:t>habitat type</w:t>
+      </w:r>
+      <w:r>
+        <w:rPr>
+          <w:rFonts w:ascii="Times New Roman" w:hAnsi="Times New Roman" w:cs="Times New Roman"/>
+        </w:rPr>
+        <w:t xml:space="preserve">, that </w:t>
+      </w:r>
+      <w:r>
+        <w:rPr>
+          <w:rFonts w:ascii="Times New Roman" w:hAnsi="Times New Roman" w:cs="Times New Roman"/>
+        </w:rPr>
+        <w:t xml:space="preserve">may not </w:t>
+      </w:r>
+      <w:r>
+        <w:rPr>
+          <w:rFonts w:ascii="Times New Roman" w:hAnsi="Times New Roman" w:cs="Times New Roman"/>
+        </w:rPr>
+        <w:t xml:space="preserve">change across the survey period while also </w:t>
+      </w:r>
+      <w:r>
+        <w:rPr>
+          <w:rFonts w:ascii="Times New Roman" w:hAnsi="Times New Roman" w:cs="Times New Roman"/>
+        </w:rPr>
+        <w:lastRenderedPageBreak/>
+        <w:t>incorporating variables</w:t>
       </w:r>
       <w:r>
         <w:rPr>
@@ -2847,7 +2872,19 @@
         <w:rPr>
           <w:rFonts w:ascii="Times New Roman" w:hAnsi="Times New Roman" w:cs="Times New Roman"/>
         </w:rPr>
-        <w:t xml:space="preserve"> covariates that can either be fixed for each individual (</w:t>
+        <w:t xml:space="preserve"> covariates </w:t>
+      </w:r>
+      <w:r>
+        <w:rPr>
+          <w:rFonts w:ascii="Times New Roman" w:hAnsi="Times New Roman" w:cs="Times New Roman"/>
+        </w:rPr>
+        <w:t>that are</w:t>
+      </w:r>
+      <w:r>
+        <w:rPr>
+          <w:rFonts w:ascii="Times New Roman" w:hAnsi="Times New Roman" w:cs="Times New Roman"/>
+        </w:rPr>
+        <w:t xml:space="preserve"> fixed for each individual (</w:t>
       </w:r>
       <w:proofErr w:type="spellStart"/>
       <w:r>
@@ -2957,21 +2994,33 @@
         <w:rPr>
           <w:rFonts w:ascii="Times New Roman" w:hAnsi="Times New Roman" w:cs="Times New Roman"/>
         </w:rPr>
-        <w:t xml:space="preserve">The custom model combines aspects of the total exposure and interval data models by modeling final fates </w:t>
+        <w:t>The custom model combines aspects of the total exposure and interval data models by modeling final fates only</w:t>
+      </w:r>
+      <w:r>
+        <w:rPr>
+          <w:rFonts w:ascii="Times New Roman" w:hAnsi="Times New Roman" w:cs="Times New Roman"/>
+        </w:rPr>
+        <w:t xml:space="preserve"> b</w:t>
+      </w:r>
+      <w:r>
+        <w:rPr>
+          <w:rFonts w:ascii="Times New Roman" w:hAnsi="Times New Roman" w:cs="Times New Roman"/>
+        </w:rPr>
+        <w:t xml:space="preserve">ut incorporating interval-specific covariates into the calculation of the total survey survival probability for </w:t>
       </w:r>
       <w:proofErr w:type="gramStart"/>
       <w:r>
         <w:rPr>
           <w:rFonts w:ascii="Times New Roman" w:hAnsi="Times New Roman" w:cs="Times New Roman"/>
         </w:rPr>
-        <w:t>only, but</w:t>
+        <w:t>each individual</w:t>
       </w:r>
       <w:proofErr w:type="gramEnd"/>
       <w:r>
         <w:rPr>
           <w:rFonts w:ascii="Times New Roman" w:hAnsi="Times New Roman" w:cs="Times New Roman"/>
         </w:rPr>
-        <w:t xml:space="preserve"> incorporating interval-specific covariates into the calculation of the total survey survival probability for each individual.</w:t>
+        <w:t>.</w:t>
       </w:r>
     </w:p>
     <w:p>
@@ -3771,7 +3820,6 @@
             <w:rPr>
               <w:rFonts w:ascii="Cambria Math" w:hAnsi="Cambria Math" w:cs="Times New Roman"/>
             </w:rPr>
-            <w:lastRenderedPageBreak/>
             <m:t>logit</m:t>
           </m:r>
           <m:d>
@@ -4098,7 +4146,31 @@
         <w:rPr>
           <w:rFonts w:ascii="Times New Roman" w:hAnsi="Times New Roman" w:cs="Times New Roman"/>
         </w:rPr>
-        <w:t xml:space="preserve">, and differs between individuals that were surveyed in one survey interval and greater than one survey interval. For individuals that were only resurveyed once, survival probability, </w:t>
+        <w:t xml:space="preserve">, and differs between individuals that were surveyed </w:t>
+      </w:r>
+      <w:r>
+        <w:rPr>
+          <w:rFonts w:ascii="Times New Roman" w:hAnsi="Times New Roman" w:cs="Times New Roman"/>
+        </w:rPr>
+        <w:t>for only</w:t>
+      </w:r>
+      <w:r>
+        <w:rPr>
+          <w:rFonts w:ascii="Times New Roman" w:hAnsi="Times New Roman" w:cs="Times New Roman"/>
+        </w:rPr>
+        <w:t xml:space="preserve"> one survey interval and</w:t>
+      </w:r>
+      <w:r>
+        <w:rPr>
+          <w:rFonts w:ascii="Times New Roman" w:hAnsi="Times New Roman" w:cs="Times New Roman"/>
+        </w:rPr>
+        <w:t xml:space="preserve"> individuals with</w:t>
+      </w:r>
+      <w:r>
+        <w:rPr>
+          <w:rFonts w:ascii="Times New Roman" w:hAnsi="Times New Roman" w:cs="Times New Roman"/>
+        </w:rPr>
+        <w:t xml:space="preserve"> greater than one survey interval. For individuals that were only resurveyed once, survival probability, </w:t>
       </w:r>
       <w:r>
         <w:rPr>
@@ -4515,7 +4587,19 @@
         <w:rPr>
           <w:rFonts w:ascii="Times New Roman" w:hAnsi="Times New Roman" w:cs="Times New Roman"/>
         </w:rPr>
-        <w:t xml:space="preserve"> covariates that can either be fixed for each individual (</w:t>
+        <w:t xml:space="preserve"> covariates that </w:t>
+      </w:r>
+      <w:r>
+        <w:rPr>
+          <w:rFonts w:ascii="Times New Roman" w:hAnsi="Times New Roman" w:cs="Times New Roman"/>
+        </w:rPr>
+        <w:t>are</w:t>
+      </w:r>
+      <w:r>
+        <w:rPr>
+          <w:rFonts w:ascii="Times New Roman" w:hAnsi="Times New Roman" w:cs="Times New Roman"/>
+        </w:rPr>
+        <w:t xml:space="preserve"> fixed for each individual (</w:t>
       </w:r>
       <w:proofErr w:type="spellStart"/>
       <w:r>
@@ -4603,6 +4687,7 @@
           <w:i/>
           <w:iCs/>
         </w:rPr>
+        <w:lastRenderedPageBreak/>
         <w:t xml:space="preserve">2. Software and model </w:t>
       </w:r>
       <w:r>
@@ -4639,19 +4724,7 @@
         <w:rPr>
           <w:rFonts w:ascii="Times New Roman" w:hAnsi="Times New Roman" w:cs="Times New Roman"/>
         </w:rPr>
-        <w:t xml:space="preserve"> package (cite). We prepared data using the here</w:t>
-      </w:r>
-      <w:r>
-        <w:rPr>
-          <w:rFonts w:ascii="Times New Roman" w:hAnsi="Times New Roman" w:cs="Times New Roman"/>
-        </w:rPr>
-        <w:t xml:space="preserve"> </w:t>
-      </w:r>
-      <w:r>
-        <w:rPr>
-          <w:rFonts w:ascii="Times New Roman" w:hAnsi="Times New Roman" w:cs="Times New Roman"/>
-        </w:rPr>
-        <w:t xml:space="preserve">() and </w:t>
+        <w:t xml:space="preserve"> package (cite). We prepared data using the here () and </w:t>
       </w:r>
       <w:proofErr w:type="spellStart"/>
       <w:r>
@@ -4679,14 +4752,19 @@
         <w:rPr>
           <w:rFonts w:ascii="Times New Roman" w:hAnsi="Times New Roman" w:cs="Times New Roman"/>
         </w:rPr>
-        <w:t xml:space="preserve"> () packages. All figures were made with the ggplot2 () and patchwork () packages. </w:t>
-      </w:r>
-      <w:r>
-        <w:rPr>
-          <w:rFonts w:ascii="Times New Roman" w:hAnsi="Times New Roman" w:cs="Times New Roman"/>
-        </w:rPr>
-        <w:lastRenderedPageBreak/>
-        <w:t xml:space="preserve">We ran all models on the computing cluster, Monsoon, at Northern Arizona University. We ran each model on three MCMC chains for an initial run of 4000 iterations per chain. We used the </w:t>
+        <w:t xml:space="preserve"> () packages. All figures were made with the ggplot2 () and patchwork () packages. We ran all models </w:t>
+      </w:r>
+      <w:r>
+        <w:rPr>
+          <w:rFonts w:ascii="Times New Roman" w:hAnsi="Times New Roman" w:cs="Times New Roman"/>
+        </w:rPr>
+        <w:t xml:space="preserve">for real datasets </w:t>
+      </w:r>
+      <w:r>
+        <w:rPr>
+          <w:rFonts w:ascii="Times New Roman" w:hAnsi="Times New Roman" w:cs="Times New Roman"/>
+        </w:rPr>
+        <w:t xml:space="preserve">on the computing cluster, Monsoon, at Northern Arizona University. We ran each model on three MCMC chains for an initial run of 4000 iterations per chain. We used the </w:t>
       </w:r>
       <w:proofErr w:type="spellStart"/>
       <w:proofErr w:type="gramStart"/>
@@ -4702,27 +4780,69 @@
         <w:rPr>
           <w:rFonts w:ascii="Times New Roman" w:hAnsi="Times New Roman" w:cs="Times New Roman"/>
         </w:rPr>
-        <w:t xml:space="preserve">() function in the coda package to calculate the Raftery diagnostic (cite), which determines the sufficient burn-in and iteration number for convergence and re-ran each model accordingly. </w:t>
-      </w:r>
-      <w:r>
-        <w:rPr>
-          <w:rFonts w:ascii="Times New Roman" w:hAnsi="Times New Roman" w:cs="Times New Roman"/>
-        </w:rPr>
-        <w:t xml:space="preserve">We then ran each model for sufficient iterations for convergence and verified </w:t>
+        <w:t>() function in the coda package to calculate the Raftery diagnostic (cite), which determines the sufficient burn-in and iteration number for convergence and re-ran each model accordingly. We then ran each model for sufficient iterations for convergence and verified con</w:t>
+      </w:r>
+      <w:r>
+        <w:rPr>
+          <w:rFonts w:ascii="Times New Roman" w:hAnsi="Times New Roman" w:cs="Times New Roman"/>
+        </w:rPr>
+        <w:t>v</w:t>
+      </w:r>
+      <w:r>
+        <w:rPr>
+          <w:rFonts w:ascii="Times New Roman" w:hAnsi="Times New Roman" w:cs="Times New Roman"/>
+        </w:rPr>
+        <w:t xml:space="preserve">ergence with the Gelman diagnostic (). </w:t>
+      </w:r>
+    </w:p>
+    <w:p>
+      <w:pPr>
+        <w:spacing w:line="480" w:lineRule="auto"/>
+        <w:rPr>
+          <w:rFonts w:ascii="Times New Roman" w:hAnsi="Times New Roman" w:cs="Times New Roman"/>
+        </w:rPr>
+      </w:pPr>
+      <w:commentRangeStart w:id="0"/>
+      <w:r>
+        <w:rPr>
+          <w:rFonts w:ascii="Times New Roman" w:hAnsi="Times New Roman" w:cs="Times New Roman"/>
+        </w:rPr>
+        <w:t xml:space="preserve">To examine each model on each dataset (both simulated and real datasets), we calculated an AUC value from a set of ___ iterations from an updated version of the converged model (using the </w:t>
+      </w:r>
+      <w:proofErr w:type="gramStart"/>
+      <w:r>
+        <w:rPr>
+          <w:rFonts w:ascii="Times New Roman" w:hAnsi="Times New Roman" w:cs="Times New Roman"/>
+        </w:rPr>
+        <w:t>update(</w:t>
+      </w:r>
+      <w:proofErr w:type="gramEnd"/>
+      <w:r>
+        <w:rPr>
+          <w:rFonts w:ascii="Times New Roman" w:hAnsi="Times New Roman" w:cs="Times New Roman"/>
+        </w:rPr>
+        <w:t xml:space="preserve">) function in the </w:t>
       </w:r>
       <w:proofErr w:type="spellStart"/>
       <w:r>
         <w:rPr>
           <w:rFonts w:ascii="Times New Roman" w:hAnsi="Times New Roman" w:cs="Times New Roman"/>
         </w:rPr>
-        <w:t>confergence</w:t>
+        <w:t>jagsUI</w:t>
       </w:r>
       <w:proofErr w:type="spellEnd"/>
       <w:r>
         <w:rPr>
           <w:rFonts w:ascii="Times New Roman" w:hAnsi="Times New Roman" w:cs="Times New Roman"/>
         </w:rPr>
-        <w:t xml:space="preserve"> with the Gelman diagnostic (). </w:t>
+        <w:t xml:space="preserve"> package ()). We then determined the predictive accuracy of each model in predicting each fate class (1-0) based on a cutoff of survival probability of 50% (CITE). Finally, we qualitatively assessed the difference in covariate effects using covariate p-values for each covariate in each model.  </w:t>
+      </w:r>
+      <w:commentRangeEnd w:id="0"/>
+      <w:r>
+        <w:rPr>
+          <w:rStyle w:val="CommentReference"/>
+        </w:rPr>
+        <w:commentReference w:id="0"/>
       </w:r>
     </w:p>
     <w:p>
@@ -4730,53 +4850,561 @@
         <w:spacing w:line="480" w:lineRule="auto"/>
         <w:rPr>
           <w:rFonts w:ascii="Times New Roman" w:hAnsi="Times New Roman" w:cs="Times New Roman"/>
-        </w:rPr>
-      </w:pPr>
-      <w:r>
-        <w:rPr>
-          <w:rFonts w:ascii="Times New Roman" w:hAnsi="Times New Roman" w:cs="Times New Roman"/>
-        </w:rPr>
-        <w:t xml:space="preserve">To examine each model on each </w:t>
-      </w:r>
-      <w:r>
-        <w:rPr>
-          <w:rFonts w:ascii="Times New Roman" w:hAnsi="Times New Roman" w:cs="Times New Roman"/>
-        </w:rPr>
-        <w:t>dataset (both simulated and real datasets)</w:t>
-      </w:r>
-      <w:r>
-        <w:rPr>
-          <w:rFonts w:ascii="Times New Roman" w:hAnsi="Times New Roman" w:cs="Times New Roman"/>
-        </w:rPr>
-        <w:t xml:space="preserve">, we calculated an AUC value from a set of ___ iterations from an updated version of the converged model (using the </w:t>
+          <w:i/>
+          <w:iCs/>
+        </w:rPr>
+      </w:pPr>
+      <w:r>
+        <w:rPr>
+          <w:rFonts w:ascii="Times New Roman" w:hAnsi="Times New Roman" w:cs="Times New Roman"/>
+          <w:i/>
+          <w:iCs/>
+        </w:rPr>
+        <w:t>3</w:t>
+      </w:r>
+      <w:r>
+        <w:rPr>
+          <w:rFonts w:ascii="Times New Roman" w:hAnsi="Times New Roman" w:cs="Times New Roman"/>
+          <w:i/>
+          <w:iCs/>
+        </w:rPr>
+        <w:t>. Applying the models to simulated data</w:t>
+      </w:r>
+    </w:p>
+    <w:p>
+      <w:pPr>
+        <w:spacing w:line="480" w:lineRule="auto"/>
+        <w:rPr>
+          <w:rFonts w:ascii="Times New Roman" w:hAnsi="Times New Roman" w:cs="Times New Roman"/>
+        </w:rPr>
+      </w:pPr>
+      <w:r>
+        <w:rPr>
+          <w:rFonts w:ascii="Times New Roman" w:hAnsi="Times New Roman" w:cs="Times New Roman"/>
+        </w:rPr>
+        <w:t xml:space="preserve">We first fit all three models to simulated datasets where the effect of a </w:t>
+      </w:r>
+      <w:r>
+        <w:rPr>
+          <w:rFonts w:ascii="Times New Roman" w:hAnsi="Times New Roman" w:cs="Times New Roman"/>
+        </w:rPr>
+        <w:t xml:space="preserve">centered and scaled </w:t>
+      </w:r>
+      <w:r>
+        <w:rPr>
+          <w:rFonts w:ascii="Times New Roman" w:hAnsi="Times New Roman" w:cs="Times New Roman"/>
+        </w:rPr>
+        <w:t xml:space="preserve">covariate, </w:t>
+      </w:r>
+      <w:r>
+        <w:rPr>
+          <w:rFonts w:ascii="Times New Roman" w:hAnsi="Times New Roman" w:cs="Times New Roman"/>
+          <w:i/>
+          <w:iCs/>
+        </w:rPr>
+        <w:t>x</w:t>
+      </w:r>
+      <w:r>
+        <w:rPr>
+          <w:rFonts w:ascii="Times New Roman" w:hAnsi="Times New Roman" w:cs="Times New Roman"/>
+        </w:rPr>
+        <w:t xml:space="preserve">, on survival probability, was pre-defined based on a logistic regression with an intercept and covariate parameter. </w:t>
+      </w:r>
+    </w:p>
+    <w:p>
+      <w:pPr>
+        <w:spacing w:line="480" w:lineRule="auto"/>
+        <w:rPr>
+          <w:rFonts w:ascii="Times New Roman" w:eastAsiaTheme="minorEastAsia" w:hAnsi="Times New Roman" w:cs="Times New Roman"/>
+        </w:rPr>
+      </w:pPr>
+      <m:oMathPara>
+        <m:oMath>
+          <m:r>
+            <w:rPr>
+              <w:rFonts w:ascii="Cambria Math" w:hAnsi="Cambria Math" w:cs="Times New Roman"/>
+            </w:rPr>
+            <m:t xml:space="preserve">p= </m:t>
+          </m:r>
+          <m:f>
+            <m:fPr>
+              <m:ctrlPr>
+                <w:rPr>
+                  <w:rFonts w:ascii="Cambria Math" w:hAnsi="Cambria Math" w:cs="Times New Roman"/>
+                  <w:i/>
+                </w:rPr>
+              </m:ctrlPr>
+            </m:fPr>
+            <m:num>
+              <m:sSup>
+                <m:sSupPr>
+                  <m:ctrlPr>
+                    <w:rPr>
+                      <w:rFonts w:ascii="Cambria Math" w:hAnsi="Cambria Math" w:cs="Times New Roman"/>
+                      <w:i/>
+                    </w:rPr>
+                  </m:ctrlPr>
+                </m:sSupPr>
+                <m:e>
+                  <m:r>
+                    <w:rPr>
+                      <w:rFonts w:ascii="Cambria Math" w:hAnsi="Cambria Math" w:cs="Times New Roman"/>
+                    </w:rPr>
+                    <m:t>e</m:t>
+                  </m:r>
+                </m:e>
+                <m:sup>
+                  <m:sSub>
+                    <m:sSubPr>
+                      <m:ctrlPr>
+                        <w:rPr>
+                          <w:rFonts w:ascii="Cambria Math" w:hAnsi="Cambria Math" w:cs="Times New Roman"/>
+                          <w:i/>
+                        </w:rPr>
+                      </m:ctrlPr>
+                    </m:sSubPr>
+                    <m:e>
+                      <m:r>
+                        <w:rPr>
+                          <w:rFonts w:ascii="Cambria Math" w:hAnsi="Cambria Math" w:cs="Times New Roman"/>
+                        </w:rPr>
+                        <m:t>β</m:t>
+                      </m:r>
+                    </m:e>
+                    <m:sub>
+                      <m:r>
+                        <w:rPr>
+                          <w:rFonts w:ascii="Cambria Math" w:hAnsi="Cambria Math" w:cs="Times New Roman"/>
+                        </w:rPr>
+                        <m:t>0</m:t>
+                      </m:r>
+                    </m:sub>
+                  </m:sSub>
+                  <m:r>
+                    <w:rPr>
+                      <w:rFonts w:ascii="Cambria Math" w:hAnsi="Cambria Math" w:cs="Times New Roman"/>
+                    </w:rPr>
+                    <m:t>+</m:t>
+                  </m:r>
+                  <m:sSub>
+                    <m:sSubPr>
+                      <m:ctrlPr>
+                        <w:rPr>
+                          <w:rFonts w:ascii="Cambria Math" w:hAnsi="Cambria Math" w:cs="Times New Roman"/>
+                          <w:i/>
+                        </w:rPr>
+                      </m:ctrlPr>
+                    </m:sSubPr>
+                    <m:e>
+                      <m:r>
+                        <w:rPr>
+                          <w:rFonts w:ascii="Cambria Math" w:hAnsi="Cambria Math" w:cs="Times New Roman"/>
+                        </w:rPr>
+                        <m:t>β</m:t>
+                      </m:r>
+                    </m:e>
+                    <m:sub>
+                      <m:r>
+                        <w:rPr>
+                          <w:rFonts w:ascii="Cambria Math" w:hAnsi="Cambria Math" w:cs="Times New Roman"/>
+                        </w:rPr>
+                        <m:t>1</m:t>
+                      </m:r>
+                    </m:sub>
+                  </m:sSub>
+                  <m:r>
+                    <w:rPr>
+                      <w:rFonts w:ascii="Cambria Math" w:hAnsi="Cambria Math" w:cs="Times New Roman"/>
+                    </w:rPr>
+                    <m:t>x</m:t>
+                  </m:r>
+                </m:sup>
+              </m:sSup>
+            </m:num>
+            <m:den>
+              <m:r>
+                <w:rPr>
+                  <w:rFonts w:ascii="Cambria Math" w:hAnsi="Cambria Math" w:cs="Times New Roman"/>
+                </w:rPr>
+                <m:t xml:space="preserve">1+ </m:t>
+              </m:r>
+              <m:sSup>
+                <m:sSupPr>
+                  <m:ctrlPr>
+                    <w:rPr>
+                      <w:rFonts w:ascii="Cambria Math" w:hAnsi="Cambria Math" w:cs="Times New Roman"/>
+                      <w:i/>
+                    </w:rPr>
+                  </m:ctrlPr>
+                </m:sSupPr>
+                <m:e>
+                  <m:r>
+                    <w:rPr>
+                      <w:rFonts w:ascii="Cambria Math" w:hAnsi="Cambria Math" w:cs="Times New Roman"/>
+                    </w:rPr>
+                    <m:t>e</m:t>
+                  </m:r>
+                </m:e>
+                <m:sup>
+                  <m:sSub>
+                    <m:sSubPr>
+                      <m:ctrlPr>
+                        <w:rPr>
+                          <w:rFonts w:ascii="Cambria Math" w:hAnsi="Cambria Math" w:cs="Times New Roman"/>
+                          <w:i/>
+                        </w:rPr>
+                      </m:ctrlPr>
+                    </m:sSubPr>
+                    <m:e>
+                      <m:r>
+                        <w:rPr>
+                          <w:rFonts w:ascii="Cambria Math" w:hAnsi="Cambria Math" w:cs="Times New Roman"/>
+                        </w:rPr>
+                        <m:t>β</m:t>
+                      </m:r>
+                    </m:e>
+                    <m:sub>
+                      <m:r>
+                        <w:rPr>
+                          <w:rFonts w:ascii="Cambria Math" w:hAnsi="Cambria Math" w:cs="Times New Roman"/>
+                        </w:rPr>
+                        <m:t>0</m:t>
+                      </m:r>
+                    </m:sub>
+                  </m:sSub>
+                  <m:r>
+                    <w:rPr>
+                      <w:rFonts w:ascii="Cambria Math" w:hAnsi="Cambria Math" w:cs="Times New Roman"/>
+                    </w:rPr>
+                    <m:t xml:space="preserve">+ </m:t>
+                  </m:r>
+                  <m:sSub>
+                    <m:sSubPr>
+                      <m:ctrlPr>
+                        <w:rPr>
+                          <w:rFonts w:ascii="Cambria Math" w:hAnsi="Cambria Math" w:cs="Times New Roman"/>
+                          <w:i/>
+                        </w:rPr>
+                      </m:ctrlPr>
+                    </m:sSubPr>
+                    <m:e>
+                      <m:r>
+                        <w:rPr>
+                          <w:rFonts w:ascii="Cambria Math" w:hAnsi="Cambria Math" w:cs="Times New Roman"/>
+                        </w:rPr>
+                        <m:t>β</m:t>
+                      </m:r>
+                    </m:e>
+                    <m:sub>
+                      <m:r>
+                        <w:rPr>
+                          <w:rFonts w:ascii="Cambria Math" w:hAnsi="Cambria Math" w:cs="Times New Roman"/>
+                        </w:rPr>
+                        <m:t>1</m:t>
+                      </m:r>
+                    </m:sub>
+                  </m:sSub>
+                  <m:r>
+                    <w:rPr>
+                      <w:rFonts w:ascii="Cambria Math" w:hAnsi="Cambria Math" w:cs="Times New Roman"/>
+                    </w:rPr>
+                    <m:t>x</m:t>
+                  </m:r>
+                </m:sup>
+              </m:sSup>
+            </m:den>
+          </m:f>
+        </m:oMath>
+      </m:oMathPara>
+    </w:p>
+    <w:p>
+      <w:pPr>
+        <w:spacing w:line="480" w:lineRule="auto"/>
+        <w:rPr>
+          <w:rFonts w:ascii="Times New Roman" w:eastAsiaTheme="minorEastAsia" w:hAnsi="Times New Roman" w:cs="Times New Roman"/>
+        </w:rPr>
+      </w:pPr>
+    </w:p>
+    <w:p>
+      <w:pPr>
+        <w:spacing w:line="480" w:lineRule="auto"/>
+        <w:rPr>
+          <w:rFonts w:ascii="Times New Roman" w:eastAsiaTheme="minorEastAsia" w:hAnsi="Times New Roman" w:cs="Times New Roman"/>
+        </w:rPr>
+      </w:pPr>
+      <w:r>
+        <w:rPr>
+          <w:rFonts w:ascii="Times New Roman" w:eastAsiaTheme="minorEastAsia" w:hAnsi="Times New Roman" w:cs="Times New Roman"/>
+        </w:rPr>
+        <w:lastRenderedPageBreak/>
+        <w:t>We predefined beta0 and beta1 to ensure that individuals had a generally high likelihood of survival. (beta0 = 1.38, beta1 = 0.5). We generated three</w:t>
+      </w:r>
+      <w:r>
+        <w:rPr>
+          <w:rFonts w:ascii="Times New Roman" w:eastAsiaTheme="minorEastAsia" w:hAnsi="Times New Roman" w:cs="Times New Roman"/>
+          <w:i/>
+          <w:iCs/>
+        </w:rPr>
+        <w:t xml:space="preserve"> </w:t>
+      </w:r>
+      <w:r>
+        <w:rPr>
+          <w:rFonts w:ascii="Times New Roman" w:eastAsiaTheme="minorEastAsia" w:hAnsi="Times New Roman" w:cs="Times New Roman"/>
+        </w:rPr>
+        <w:t xml:space="preserve">covariate datasets with varying degrees of variability among survey intervals centered around an individual-level mean value for the covariate. These three datasets represent data where the covariate, </w:t>
+      </w:r>
+      <w:r>
+        <w:rPr>
+          <w:rFonts w:ascii="Times New Roman" w:eastAsiaTheme="minorEastAsia" w:hAnsi="Times New Roman" w:cs="Times New Roman"/>
+          <w:i/>
+          <w:iCs/>
+        </w:rPr>
+        <w:t>x</w:t>
+      </w:r>
+      <w:r>
+        <w:rPr>
+          <w:rFonts w:ascii="Times New Roman" w:eastAsiaTheme="minorEastAsia" w:hAnsi="Times New Roman" w:cs="Times New Roman"/>
+        </w:rPr>
+        <w:t xml:space="preserve">, has a) low variability across survey intervals for an individual N(mean = </w:t>
+      </w:r>
+      <w:proofErr w:type="spellStart"/>
+      <w:r>
+        <w:rPr>
+          <w:rFonts w:ascii="Times New Roman" w:eastAsiaTheme="minorEastAsia" w:hAnsi="Times New Roman" w:cs="Times New Roman"/>
+        </w:rPr>
+        <w:t>mean</w:t>
+      </w:r>
+      <w:r>
+        <w:rPr>
+          <w:rFonts w:ascii="Times New Roman" w:eastAsiaTheme="minorEastAsia" w:hAnsi="Times New Roman" w:cs="Times New Roman"/>
+          <w:vertAlign w:val="subscript"/>
+        </w:rPr>
+        <w:t>i</w:t>
+      </w:r>
+      <w:proofErr w:type="spellEnd"/>
+      <w:r>
+        <w:rPr>
+          <w:rFonts w:ascii="Times New Roman" w:eastAsiaTheme="minorEastAsia" w:hAnsi="Times New Roman" w:cs="Times New Roman"/>
+        </w:rPr>
+        <w:t xml:space="preserve">, </w:t>
+      </w:r>
+      <w:proofErr w:type="spellStart"/>
+      <w:r>
+        <w:rPr>
+          <w:rFonts w:ascii="Times New Roman" w:eastAsiaTheme="minorEastAsia" w:hAnsi="Times New Roman" w:cs="Times New Roman"/>
+        </w:rPr>
+        <w:t>sd</w:t>
+      </w:r>
+      <w:proofErr w:type="spellEnd"/>
+      <w:r>
+        <w:rPr>
+          <w:rFonts w:ascii="Times New Roman" w:eastAsiaTheme="minorEastAsia" w:hAnsi="Times New Roman" w:cs="Times New Roman"/>
+        </w:rPr>
+        <w:t xml:space="preserve"> = 0.01), b) medium variability across survey intervals for an individual N(mean = </w:t>
+      </w:r>
+      <w:proofErr w:type="spellStart"/>
+      <w:r>
+        <w:rPr>
+          <w:rFonts w:ascii="Times New Roman" w:eastAsiaTheme="minorEastAsia" w:hAnsi="Times New Roman" w:cs="Times New Roman"/>
+        </w:rPr>
+        <w:t>meani</w:t>
+      </w:r>
+      <w:proofErr w:type="spellEnd"/>
+      <w:r>
+        <w:rPr>
+          <w:rFonts w:ascii="Times New Roman" w:eastAsiaTheme="minorEastAsia" w:hAnsi="Times New Roman" w:cs="Times New Roman"/>
+        </w:rPr>
+        <w:t xml:space="preserve">, </w:t>
+      </w:r>
+      <w:proofErr w:type="spellStart"/>
+      <w:r>
+        <w:rPr>
+          <w:rFonts w:ascii="Times New Roman" w:eastAsiaTheme="minorEastAsia" w:hAnsi="Times New Roman" w:cs="Times New Roman"/>
+        </w:rPr>
+        <w:t>sd</w:t>
+      </w:r>
+      <w:proofErr w:type="spellEnd"/>
+      <w:r>
+        <w:rPr>
+          <w:rFonts w:ascii="Times New Roman" w:eastAsiaTheme="minorEastAsia" w:hAnsi="Times New Roman" w:cs="Times New Roman"/>
+        </w:rPr>
+        <w:t xml:space="preserve"> = 0.5; roughly spanning one unit of x on either side of the mean), and c) high variability across survey intervals for an individual, such that survey-to-survey variability within an individual is comparable in magnitude to the difference among individuals (N(mean = </w:t>
+      </w:r>
+      <w:proofErr w:type="spellStart"/>
+      <w:r>
+        <w:rPr>
+          <w:rFonts w:ascii="Times New Roman" w:eastAsiaTheme="minorEastAsia" w:hAnsi="Times New Roman" w:cs="Times New Roman"/>
+        </w:rPr>
+        <w:t>meani</w:t>
+      </w:r>
+      <w:proofErr w:type="spellEnd"/>
+      <w:r>
+        <w:rPr>
+          <w:rFonts w:ascii="Times New Roman" w:eastAsiaTheme="minorEastAsia" w:hAnsi="Times New Roman" w:cs="Times New Roman"/>
+        </w:rPr>
+        <w:t xml:space="preserve">, </w:t>
+      </w:r>
+      <w:proofErr w:type="spellStart"/>
+      <w:r>
+        <w:rPr>
+          <w:rFonts w:ascii="Times New Roman" w:eastAsiaTheme="minorEastAsia" w:hAnsi="Times New Roman" w:cs="Times New Roman"/>
+        </w:rPr>
+        <w:t>sd</w:t>
+      </w:r>
+      <w:proofErr w:type="spellEnd"/>
+      <w:r>
+        <w:rPr>
+          <w:rFonts w:ascii="Times New Roman" w:eastAsiaTheme="minorEastAsia" w:hAnsi="Times New Roman" w:cs="Times New Roman"/>
+        </w:rPr>
+        <w:t xml:space="preserve"> = 1)). </w:t>
+      </w:r>
+    </w:p>
+    <w:p>
+      <w:pPr>
+        <w:spacing w:line="480" w:lineRule="auto"/>
+        <w:rPr>
+          <w:rFonts w:ascii="Times New Roman" w:eastAsiaTheme="minorEastAsia" w:hAnsi="Times New Roman" w:cs="Times New Roman"/>
+        </w:rPr>
+      </w:pPr>
+      <w:r>
+        <w:rPr>
+          <w:rFonts w:ascii="Times New Roman" w:eastAsiaTheme="minorEastAsia" w:hAnsi="Times New Roman" w:cs="Times New Roman"/>
+        </w:rPr>
+        <w:t xml:space="preserve">From these three covariate datasets, we used the logistic regression equation in Equation (X) to generate survival probabilities, p, for </w:t>
       </w:r>
       <w:proofErr w:type="gramStart"/>
       <w:r>
         <w:rPr>
-          <w:rFonts w:ascii="Times New Roman" w:hAnsi="Times New Roman" w:cs="Times New Roman"/>
-        </w:rPr>
-        <w:t>update(</w:t>
+          <w:rFonts w:ascii="Times New Roman" w:eastAsiaTheme="minorEastAsia" w:hAnsi="Times New Roman" w:cs="Times New Roman"/>
+        </w:rPr>
+        <w:t>each individual</w:t>
       </w:r>
       <w:proofErr w:type="gramEnd"/>
       <w:r>
         <w:rPr>
-          <w:rFonts w:ascii="Times New Roman" w:hAnsi="Times New Roman" w:cs="Times New Roman"/>
-        </w:rPr>
-        <w:t xml:space="preserve">) function in the </w:t>
-      </w:r>
+          <w:rFonts w:ascii="Times New Roman" w:eastAsiaTheme="minorEastAsia" w:hAnsi="Times New Roman" w:cs="Times New Roman"/>
+        </w:rPr>
+        <w:t xml:space="preserve"> in each survey interval. We then predicted binomial 1-0 survival data from these survival probabilities based on Bernoulli probability (Y</w:t>
+      </w:r>
+      <w:r>
+        <w:rPr>
+          <w:rFonts w:ascii="Times New Roman" w:eastAsiaTheme="minorEastAsia" w:hAnsi="Times New Roman" w:cs="Times New Roman"/>
+          <w:vertAlign w:val="subscript"/>
+        </w:rPr>
+        <w:t>i</w:t>
+      </w:r>
+      <w:r>
+        <w:rPr>
+          <w:rFonts w:ascii="Times New Roman" w:eastAsiaTheme="minorEastAsia" w:hAnsi="Times New Roman" w:cs="Times New Roman"/>
+        </w:rPr>
+        <w:t xml:space="preserve"> ~ Bern(p</w:t>
+      </w:r>
+      <w:r>
+        <w:rPr>
+          <w:rFonts w:ascii="Times New Roman" w:eastAsiaTheme="minorEastAsia" w:hAnsi="Times New Roman" w:cs="Times New Roman"/>
+          <w:vertAlign w:val="subscript"/>
+        </w:rPr>
+        <w:t>i</w:t>
+      </w:r>
+      <w:r>
+        <w:rPr>
+          <w:rFonts w:ascii="Times New Roman" w:eastAsiaTheme="minorEastAsia" w:hAnsi="Times New Roman" w:cs="Times New Roman"/>
+        </w:rPr>
+        <w:t xml:space="preserve">)). We removed any survey intervals for an individual following a simulated 0 value. We repeated this process for a total of 100 datasets of y data for each level of variation in the x covariate. </w:t>
+      </w:r>
+    </w:p>
+    <w:p>
+      <w:pPr>
+        <w:spacing w:line="480" w:lineRule="auto"/>
+        <w:rPr>
+          <w:rFonts w:ascii="Times New Roman" w:eastAsiaTheme="minorEastAsia" w:hAnsi="Times New Roman" w:cs="Times New Roman"/>
+        </w:rPr>
+      </w:pPr>
+      <w:r>
+        <w:rPr>
+          <w:rFonts w:ascii="Times New Roman" w:eastAsiaTheme="minorEastAsia" w:hAnsi="Times New Roman" w:cs="Times New Roman"/>
+        </w:rPr>
+        <w:t>We fit each of the three survival models to each of these sets of datasets and assessed fit by determining [what??] how often the model predicted the correct values for b0 and b1?? How to deal with 100 median estimates + BCIs of each b0 and b1? How to assess and/or visualize?</w:t>
+      </w:r>
+    </w:p>
+    <w:p>
+      <w:pPr>
+        <w:spacing w:line="480" w:lineRule="auto"/>
+        <w:rPr>
+          <w:rFonts w:ascii="Times New Roman" w:hAnsi="Times New Roman" w:cs="Times New Roman"/>
+        </w:rPr>
+      </w:pPr>
+      <w:r>
+        <w:rPr>
+          <w:rFonts w:ascii="Times New Roman" w:eastAsiaTheme="minorEastAsia" w:hAnsi="Times New Roman" w:cs="Times New Roman"/>
+        </w:rPr>
+        <w:t>When models predicted similar parameter estimates – do we repeat the AUC/predictive assessments as those done for the real datasets</w:t>
+      </w:r>
+      <w:r>
+        <w:rPr>
+          <w:rFonts w:ascii="Times New Roman" w:eastAsiaTheme="minorEastAsia" w:hAnsi="Times New Roman" w:cs="Times New Roman"/>
+        </w:rPr>
+        <w:t>??</w:t>
+      </w:r>
+    </w:p>
+    <w:p>
+      <w:pPr>
+        <w:spacing w:line="480" w:lineRule="auto"/>
+        <w:rPr>
+          <w:rFonts w:ascii="Times New Roman" w:hAnsi="Times New Roman" w:cs="Times New Roman"/>
+          <w:i/>
+          <w:iCs/>
+        </w:rPr>
+      </w:pPr>
       <w:proofErr w:type="spellStart"/>
       <w:r>
         <w:rPr>
           <w:rFonts w:ascii="Times New Roman" w:hAnsi="Times New Roman" w:cs="Times New Roman"/>
-        </w:rPr>
-        <w:t>jagsUI</w:t>
+          <w:i/>
+          <w:iCs/>
+        </w:rPr>
+        <w:t>4</w:t>
+      </w:r>
+      <w:r>
+        <w:rPr>
+          <w:rFonts w:ascii="Times New Roman" w:hAnsi="Times New Roman" w:cs="Times New Roman"/>
+          <w:i/>
+          <w:iCs/>
+        </w:rPr>
+        <w:t xml:space="preserve">. </w:t>
       </w:r>
       <w:proofErr w:type="spellEnd"/>
       <w:r>
         <w:rPr>
           <w:rFonts w:ascii="Times New Roman" w:hAnsi="Times New Roman" w:cs="Times New Roman"/>
-        </w:rPr>
-        <w:t xml:space="preserve"> package ()). We then determined the predictive accuracy of each model in predicting each fate class (1-0) based on a cutoff of survival probability of 50% (CITE). Finally, we qualitatively assessed the difference in covariate effects using covariate p-values for each covariate in each model.  </w:t>
+          <w:i/>
+          <w:iCs/>
+        </w:rPr>
+        <w:t>Applying the models to r</w:t>
+      </w:r>
+      <w:r>
+        <w:rPr>
+          <w:rFonts w:ascii="Times New Roman" w:hAnsi="Times New Roman" w:cs="Times New Roman"/>
+          <w:i/>
+          <w:iCs/>
+        </w:rPr>
+        <w:t xml:space="preserve">eal </w:t>
+      </w:r>
+      <w:r>
+        <w:rPr>
+          <w:rFonts w:ascii="Times New Roman" w:hAnsi="Times New Roman" w:cs="Times New Roman"/>
+          <w:i/>
+          <w:iCs/>
+        </w:rPr>
+        <w:t>d</w:t>
+      </w:r>
+      <w:r>
+        <w:rPr>
+          <w:rFonts w:ascii="Times New Roman" w:hAnsi="Times New Roman" w:cs="Times New Roman"/>
+          <w:i/>
+          <w:iCs/>
+        </w:rPr>
+        <w:t>atasets</w:t>
       </w:r>
     </w:p>
     <w:p>
@@ -4784,179 +5412,6 @@
         <w:spacing w:line="480" w:lineRule="auto"/>
         <w:rPr>
           <w:rFonts w:ascii="Times New Roman" w:hAnsi="Times New Roman" w:cs="Times New Roman"/>
-          <w:i/>
-          <w:iCs/>
-        </w:rPr>
-      </w:pPr>
-      <w:r>
-        <w:rPr>
-          <w:rFonts w:ascii="Times New Roman" w:hAnsi="Times New Roman" w:cs="Times New Roman"/>
-          <w:i/>
-          <w:iCs/>
-        </w:rPr>
-        <w:t>3</w:t>
-      </w:r>
-      <w:r>
-        <w:rPr>
-          <w:rFonts w:ascii="Times New Roman" w:hAnsi="Times New Roman" w:cs="Times New Roman"/>
-          <w:i/>
-          <w:iCs/>
-        </w:rPr>
-        <w:t>. Applying the models to simulated data</w:t>
-      </w:r>
-    </w:p>
-    <w:p>
-      <w:pPr>
-        <w:spacing w:line="480" w:lineRule="auto"/>
-        <w:rPr>
-          <w:rFonts w:ascii="Times New Roman" w:hAnsi="Times New Roman" w:cs="Times New Roman"/>
-        </w:rPr>
-      </w:pPr>
-      <w:r>
-        <w:rPr>
-          <w:rFonts w:ascii="Times New Roman" w:hAnsi="Times New Roman" w:cs="Times New Roman"/>
-        </w:rPr>
-        <w:t xml:space="preserve">- only interval level </w:t>
-      </w:r>
-      <w:r>
-        <w:rPr>
-          <w:rFonts w:ascii="Times New Roman" w:hAnsi="Times New Roman" w:cs="Times New Roman"/>
-        </w:rPr>
-        <w:t xml:space="preserve">predictor </w:t>
-      </w:r>
-      <w:r>
-        <w:rPr>
-          <w:rFonts w:ascii="Times New Roman" w:hAnsi="Times New Roman" w:cs="Times New Roman"/>
-        </w:rPr>
-        <w:t>data</w:t>
-      </w:r>
-    </w:p>
-    <w:p>
-      <w:pPr>
-        <w:spacing w:line="480" w:lineRule="auto"/>
-        <w:rPr>
-          <w:rFonts w:ascii="Times New Roman" w:hAnsi="Times New Roman" w:cs="Times New Roman"/>
-        </w:rPr>
-      </w:pPr>
-      <w:r>
-        <w:rPr>
-          <w:rFonts w:ascii="Times New Roman" w:hAnsi="Times New Roman" w:cs="Times New Roman"/>
-        </w:rPr>
-        <w:t>- vary the variability in these data</w:t>
-      </w:r>
-    </w:p>
-    <w:p>
-      <w:pPr>
-        <w:spacing w:line="480" w:lineRule="auto"/>
-        <w:rPr>
-          <w:rFonts w:ascii="Times New Roman" w:hAnsi="Times New Roman" w:cs="Times New Roman"/>
-        </w:rPr>
-      </w:pPr>
-      <w:r>
-        <w:rPr>
-          <w:rFonts w:ascii="Times New Roman" w:hAnsi="Times New Roman" w:cs="Times New Roman"/>
-        </w:rPr>
-        <w:tab/>
-        <w:t>- high, med, low</w:t>
-      </w:r>
-    </w:p>
-    <w:p>
-      <w:pPr>
-        <w:spacing w:line="480" w:lineRule="auto"/>
-        <w:rPr>
-          <w:rFonts w:ascii="Times New Roman" w:hAnsi="Times New Roman" w:cs="Times New Roman"/>
-        </w:rPr>
-      </w:pPr>
-      <w:r>
-        <w:rPr>
-          <w:rFonts w:ascii="Times New Roman" w:hAnsi="Times New Roman" w:cs="Times New Roman"/>
-        </w:rPr>
-        <w:t xml:space="preserve">- make sure variable has effect through time </w:t>
-      </w:r>
-      <w:proofErr w:type="gramStart"/>
-      <w:r>
-        <w:rPr>
-          <w:rFonts w:ascii="Times New Roman" w:hAnsi="Times New Roman" w:cs="Times New Roman"/>
-        </w:rPr>
-        <w:t>and also</w:t>
-      </w:r>
-      <w:proofErr w:type="gramEnd"/>
-      <w:r>
-        <w:rPr>
-          <w:rFonts w:ascii="Times New Roman" w:hAnsi="Times New Roman" w:cs="Times New Roman"/>
-        </w:rPr>
-        <w:t xml:space="preserve"> has different amounts of variability</w:t>
-      </w:r>
-    </w:p>
-    <w:p>
-      <w:pPr>
-        <w:spacing w:line="480" w:lineRule="auto"/>
-        <w:rPr>
-          <w:rFonts w:ascii="Times New Roman" w:hAnsi="Times New Roman" w:cs="Times New Roman"/>
-        </w:rPr>
-      </w:pPr>
-      <w:r>
-        <w:rPr>
-          <w:rFonts w:ascii="Times New Roman" w:hAnsi="Times New Roman" w:cs="Times New Roman"/>
-        </w:rPr>
-        <w:t xml:space="preserve">- struggling: how to simulate a set of 1s and then a 0/1 for each individual while linked up to a covariate?? </w:t>
-      </w:r>
-    </w:p>
-    <w:p>
-      <w:pPr>
-        <w:spacing w:line="480" w:lineRule="auto"/>
-        <w:rPr>
-          <w:rFonts w:ascii="Times New Roman" w:hAnsi="Times New Roman" w:cs="Times New Roman"/>
-          <w:i/>
-          <w:iCs/>
-        </w:rPr>
-      </w:pPr>
-      <w:r>
-        <w:rPr>
-          <w:rFonts w:ascii="Times New Roman" w:hAnsi="Times New Roman" w:cs="Times New Roman"/>
-          <w:i/>
-          <w:iCs/>
-        </w:rPr>
-        <w:t>4</w:t>
-      </w:r>
-      <w:r>
-        <w:rPr>
-          <w:rFonts w:ascii="Times New Roman" w:hAnsi="Times New Roman" w:cs="Times New Roman"/>
-          <w:i/>
-          <w:iCs/>
-        </w:rPr>
-        <w:t>. Applying the models to r</w:t>
-      </w:r>
-      <w:r>
-        <w:rPr>
-          <w:rFonts w:ascii="Times New Roman" w:hAnsi="Times New Roman" w:cs="Times New Roman"/>
-          <w:i/>
-          <w:iCs/>
-        </w:rPr>
-        <w:t xml:space="preserve">eal </w:t>
-      </w:r>
-      <w:r>
-        <w:rPr>
-          <w:rFonts w:ascii="Times New Roman" w:hAnsi="Times New Roman" w:cs="Times New Roman"/>
-          <w:i/>
-          <w:iCs/>
-        </w:rPr>
-        <w:t>d</w:t>
-      </w:r>
-      <w:r>
-        <w:rPr>
-          <w:rFonts w:ascii="Times New Roman" w:hAnsi="Times New Roman" w:cs="Times New Roman"/>
-          <w:i/>
-          <w:iCs/>
-        </w:rPr>
-        <w:t>atasets</w:t>
-      </w:r>
-    </w:p>
-    <w:p>
-      <w:pPr>
-        <w:spacing w:line="480" w:lineRule="auto"/>
-        <w:rPr>
-          <w:rFonts w:ascii="Times New Roman" w:hAnsi="Times New Roman" w:cs="Times New Roman"/>
         </w:rPr>
       </w:pPr>
       <w:r>
@@ -4996,6 +5451,7 @@
           <w:i/>
           <w:iCs/>
         </w:rPr>
+        <w:lastRenderedPageBreak/>
         <w:t>albolarvatus</w:t>
       </w:r>
       <w:proofErr w:type="spellEnd"/>
@@ -5055,7 +5511,6 @@
         <w:rPr>
           <w:rFonts w:ascii="Times New Roman" w:hAnsi="Times New Roman" w:cs="Times New Roman"/>
         </w:rPr>
-        <w:lastRenderedPageBreak/>
         <w:t>(</w:t>
       </w:r>
       <w:r>
@@ -5538,7 +5993,7 @@
                     <pic:cNvPicPr/>
                   </pic:nvPicPr>
                   <pic:blipFill>
-                    <a:blip r:embed="rId8">
+                    <a:blip r:embed="rId12">
                       <a:extLst>
                         <a:ext uri="{28A0092B-C50C-407E-A947-70E740481C1C}">
                           <a14:useLocalDpi xmlns:a14="http://schemas.microsoft.com/office/drawing/2010/main" val="0"/>
@@ -5677,7 +6132,7 @@
                     <pic:cNvPicPr/>
                   </pic:nvPicPr>
                   <pic:blipFill>
-                    <a:blip r:embed="rId9">
+                    <a:blip r:embed="rId13">
                       <a:extLst>
                         <a:ext uri="{28A0092B-C50C-407E-A947-70E740481C1C}">
                           <a14:useLocalDpi xmlns:a14="http://schemas.microsoft.com/office/drawing/2010/main" val="0"/>
@@ -5752,7 +6207,7 @@
                     <pic:cNvPicPr/>
                   </pic:nvPicPr>
                   <pic:blipFill>
-                    <a:blip r:embed="rId10">
+                    <a:blip r:embed="rId14">
                       <a:extLst>
                         <a:ext uri="{28A0092B-C50C-407E-A947-70E740481C1C}">
                           <a14:useLocalDpi xmlns:a14="http://schemas.microsoft.com/office/drawing/2010/main" val="0"/>
@@ -5827,6 +6282,7 @@
           <w:rFonts w:ascii="Times New Roman" w:hAnsi="Times New Roman" w:cs="Times New Roman"/>
         </w:rPr>
       </w:pPr>
+      <w:commentRangeStart w:id="1"/>
       <w:r>
         <w:rPr>
           <w:rFonts w:ascii="Times New Roman" w:hAnsi="Times New Roman" w:cs="Times New Roman"/>
@@ -5848,7 +6304,7 @@
                     <pic:cNvPicPr/>
                   </pic:nvPicPr>
                   <pic:blipFill>
-                    <a:blip r:embed="rId11">
+                    <a:blip r:embed="rId15">
                       <a:extLst>
                         <a:ext uri="{28A0092B-C50C-407E-A947-70E740481C1C}">
                           <a14:useLocalDpi xmlns:a14="http://schemas.microsoft.com/office/drawing/2010/main" val="0"/>
@@ -5874,6 +6330,13 @@
           </wp:inline>
         </w:drawing>
       </w:r>
+      <w:commentRangeEnd w:id="1"/>
+      <w:r>
+        <w:rPr>
+          <w:rStyle w:val="CommentReference"/>
+        </w:rPr>
+        <w:commentReference w:id="1"/>
+      </w:r>
     </w:p>
     <w:p>
       <w:pPr>
@@ -5928,6 +6391,66 @@
     </w:sectPr>
   </w:body>
 </w:document>
+</file>
+
+<file path=word/comments.xml><?xml version="1.0" encoding="utf-8"?>
+<w:comments xmlns:wpc="http://schemas.microsoft.com/office/word/2010/wordprocessingCanvas" xmlns:cx="http://schemas.microsoft.com/office/drawing/2014/chartex" xmlns:cx1="http://schemas.microsoft.com/office/drawing/2015/9/8/chartex" xmlns:cx2="http://schemas.microsoft.com/office/drawing/2015/10/21/chartex" xmlns:cx3="http://schemas.microsoft.com/office/drawing/2016/5/9/chartex" xmlns:cx4="http://schemas.microsoft.com/office/drawing/2016/5/10/chartex" xmlns:cx5="http://schemas.microsoft.com/office/drawing/2016/5/11/chartex" xmlns:cx6="http://schemas.microsoft.com/office/drawing/2016/5/12/chartex" xmlns:cx7="http://schemas.microsoft.com/office/drawing/2016/5/13/chartex" xmlns:cx8="http://schemas.microsoft.com/office/drawing/2016/5/14/chartex" xmlns:mc="http://schemas.openxmlformats.org/markup-compatibility/2006" xmlns:aink="http://schemas.microsoft.com/office/drawing/2016/ink" xmlns:am3d="http://schemas.microsoft.com/office/drawing/2017/model3d" xmlns:o="urn:schemas-microsoft-com:office:office" xmlns:oel="http://schemas.microsoft.com/office/2019/extlst" xmlns:r="http://schemas.openxmlformats.org/officeDocument/2006/relationships" xmlns:m="http://schemas.openxmlformats.org/officeDocument/2006/math" xmlns:v="urn:schemas-microsoft-com:vml" xmlns:wp14="http://schemas.microsoft.com/office/word/2010/wordprocessingDrawing" xmlns:wp="http://schemas.openxmlformats.org/drawingml/2006/wordprocessingDrawing" xmlns:w10="urn:schemas-microsoft-com:office:word" xmlns:w="http://schemas.openxmlformats.org/wordprocessingml/2006/main" xmlns:w14="http://schemas.microsoft.com/office/word/2010/wordml" xmlns:w15="http://schemas.microsoft.com/office/word/2012/wordml" xmlns:w16cex="http://schemas.microsoft.com/office/word/2018/wordml/cex" xmlns:w16cid="http://schemas.microsoft.com/office/word/2016/wordml/cid" xmlns:w16="http://schemas.microsoft.com/office/word/2018/wordml" xmlns:w16sdtdh="http://schemas.microsoft.com/office/word/2020/wordml/sdtdatahash" xmlns:w16se="http://schemas.microsoft.com/office/word/2015/wordml/symex" xmlns:wpg="http://schemas.microsoft.com/office/word/2010/wordprocessingGroup" xmlns:wpi="http://schemas.microsoft.com/office/word/2010/wordprocessingInk" xmlns:wne="http://schemas.microsoft.com/office/word/2006/wordml" xmlns:wps="http://schemas.microsoft.com/office/word/2010/wordprocessingShape" mc:Ignorable="w14 w15 w16se w16cid w16 w16cex w16sdtdh wp14">
+  <w:comment w:id="0" w:author="Ana Teresa Miller ter Kuile" w:date="2023-06-07T13:42:00Z" w:initials="AM">
+    <w:p>
+      <w:r>
+        <w:rPr>
+          <w:rStyle w:val="CommentReference"/>
+        </w:rPr>
+        <w:annotationRef/>
+      </w:r>
+      <w:r>
+        <w:rPr>
+          <w:sz w:val="20"/>
+          <w:szCs w:val="20"/>
+        </w:rPr>
+        <w:t>Do I do this for the simulated datasets? May not be necessary</w:t>
+      </w:r>
+    </w:p>
+  </w:comment>
+  <w:comment w:id="1" w:author="Ana Teresa Miller ter Kuile" w:date="2023-06-06T14:52:00Z" w:initials="AM">
+    <w:p>
+      <w:r>
+        <w:rPr>
+          <w:rStyle w:val="CommentReference"/>
+        </w:rPr>
+        <w:annotationRef/>
+      </w:r>
+      <w:r>
+        <w:rPr>
+          <w:sz w:val="20"/>
+          <w:szCs w:val="20"/>
+        </w:rPr>
+        <w:t>Make grey lighter</w:t>
+      </w:r>
+    </w:p>
+  </w:comment>
+</w:comments>
+</file>
+
+<file path=word/commentsExtended.xml><?xml version="1.0" encoding="utf-8"?>
+<w15:commentsEx xmlns:wpc="http://schemas.microsoft.com/office/word/2010/wordprocessingCanvas" xmlns:cx="http://schemas.microsoft.com/office/drawing/2014/chartex" xmlns:cx1="http://schemas.microsoft.com/office/drawing/2015/9/8/chartex" xmlns:cx2="http://schemas.microsoft.com/office/drawing/2015/10/21/chartex" xmlns:cx3="http://schemas.microsoft.com/office/drawing/2016/5/9/chartex" xmlns:cx4="http://schemas.microsoft.com/office/drawing/2016/5/10/chartex" xmlns:cx5="http://schemas.microsoft.com/office/drawing/2016/5/11/chartex" xmlns:cx6="http://schemas.microsoft.com/office/drawing/2016/5/12/chartex" xmlns:cx7="http://schemas.microsoft.com/office/drawing/2016/5/13/chartex" xmlns:cx8="http://schemas.microsoft.com/office/drawing/2016/5/14/chartex" xmlns:mc="http://schemas.openxmlformats.org/markup-compatibility/2006" xmlns:aink="http://schemas.microsoft.com/office/drawing/2016/ink" xmlns:am3d="http://schemas.microsoft.com/office/drawing/2017/model3d" xmlns:o="urn:schemas-microsoft-com:office:office" xmlns:oel="http://schemas.microsoft.com/office/2019/extlst" xmlns:r="http://schemas.openxmlformats.org/officeDocument/2006/relationships" xmlns:m="http://schemas.openxmlformats.org/officeDocument/2006/math" xmlns:v="urn:schemas-microsoft-com:vml" xmlns:wp14="http://schemas.microsoft.com/office/word/2010/wordprocessingDrawing" xmlns:wp="http://schemas.openxmlformats.org/drawingml/2006/wordprocessingDrawing" xmlns:w10="urn:schemas-microsoft-com:office:word" xmlns:w="http://schemas.openxmlformats.org/wordprocessingml/2006/main" xmlns:w14="http://schemas.microsoft.com/office/word/2010/wordml" xmlns:w15="http://schemas.microsoft.com/office/word/2012/wordml" xmlns:w16cex="http://schemas.microsoft.com/office/word/2018/wordml/cex" xmlns:w16cid="http://schemas.microsoft.com/office/word/2016/wordml/cid" xmlns:w16="http://schemas.microsoft.com/office/word/2018/wordml" xmlns:w16sdtdh="http://schemas.microsoft.com/office/word/2020/wordml/sdtdatahash" xmlns:w16se="http://schemas.microsoft.com/office/word/2015/wordml/symex" xmlns:wpg="http://schemas.microsoft.com/office/word/2010/wordprocessingGroup" xmlns:wpi="http://schemas.microsoft.com/office/word/2010/wordprocessingInk" xmlns:wne="http://schemas.microsoft.com/office/word/2006/wordml" xmlns:wps="http://schemas.microsoft.com/office/word/2010/wordprocessingShape" mc:Ignorable="w14 w15 w16se w16cid w16 w16cex w16sdtdh wp14">
+  <w15:commentEx w15:paraId="3A1F0E5E" w15:done="0"/>
+  <w15:commentEx w15:paraId="78F2DC35" w15:done="0"/>
+</w15:commentsEx>
+</file>
+
+<file path=word/commentsExtensible.xml><?xml version="1.0" encoding="utf-8"?>
+<w16cex:commentsExtensible xmlns:wpc="http://schemas.microsoft.com/office/word/2010/wordprocessingCanvas" xmlns:cx="http://schemas.microsoft.com/office/drawing/2014/chartex" xmlns:cx1="http://schemas.microsoft.com/office/drawing/2015/9/8/chartex" xmlns:cx2="http://schemas.microsoft.com/office/drawing/2015/10/21/chartex" xmlns:cx3="http://schemas.microsoft.com/office/drawing/2016/5/9/chartex" xmlns:cx4="http://schemas.microsoft.com/office/drawing/2016/5/10/chartex" xmlns:cx5="http://schemas.microsoft.com/office/drawing/2016/5/11/chartex" xmlns:cx6="http://schemas.microsoft.com/office/drawing/2016/5/12/chartex" xmlns:cx7="http://schemas.microsoft.com/office/drawing/2016/5/13/chartex" xmlns:cx8="http://schemas.microsoft.com/office/drawing/2016/5/14/chartex" xmlns:mc="http://schemas.openxmlformats.org/markup-compatibility/2006" xmlns:aink="http://schemas.microsoft.com/office/drawing/2016/ink" xmlns:am3d="http://schemas.microsoft.com/office/drawing/2017/model3d" xmlns:o="urn:schemas-microsoft-com:office:office" xmlns:oel="http://schemas.microsoft.com/office/2019/extlst" xmlns:r="http://schemas.openxmlformats.org/officeDocument/2006/relationships" xmlns:m="http://schemas.openxmlformats.org/officeDocument/2006/math" xmlns:v="urn:schemas-microsoft-com:vml" xmlns:wp14="http://schemas.microsoft.com/office/word/2010/wordprocessingDrawing" xmlns:wp="http://schemas.openxmlformats.org/drawingml/2006/wordprocessingDrawing" xmlns:w10="urn:schemas-microsoft-com:office:word" xmlns:w="http://schemas.openxmlformats.org/wordprocessingml/2006/main" xmlns:w14="http://schemas.microsoft.com/office/word/2010/wordml" xmlns:w15="http://schemas.microsoft.com/office/word/2012/wordml" xmlns:w16cex="http://schemas.microsoft.com/office/word/2018/wordml/cex" xmlns:w16cid="http://schemas.microsoft.com/office/word/2016/wordml/cid" xmlns:w16="http://schemas.microsoft.com/office/word/2018/wordml" xmlns:w16sdtdh="http://schemas.microsoft.com/office/word/2020/wordml/sdtdatahash" xmlns:w16se="http://schemas.microsoft.com/office/word/2015/wordml/symex" xmlns:wpg="http://schemas.microsoft.com/office/word/2010/wordprocessingGroup" xmlns:wpi="http://schemas.microsoft.com/office/word/2010/wordprocessingInk" xmlns:wne="http://schemas.microsoft.com/office/word/2006/wordml" xmlns:wps="http://schemas.microsoft.com/office/word/2010/wordprocessingShape" mc:Ignorable="w14 w15 w16se w16cid w16 w16cex w16sdtdh wp14">
+  <w16cex:commentExtensible w16cex:durableId="282B07D6" w16cex:dateUtc="2023-06-07T20:42:00Z"/>
+  <w16cex:commentExtensible w16cex:durableId="2829C6A9" w16cex:dateUtc="2023-06-06T21:52:00Z"/>
+</w16cex:commentsExtensible>
+</file>
+
+<file path=word/commentsIds.xml><?xml version="1.0" encoding="utf-8"?>
+<w16cid:commentsIds xmlns:wpc="http://schemas.microsoft.com/office/word/2010/wordprocessingCanvas" xmlns:cx="http://schemas.microsoft.com/office/drawing/2014/chartex" xmlns:cx1="http://schemas.microsoft.com/office/drawing/2015/9/8/chartex" xmlns:cx2="http://schemas.microsoft.com/office/drawing/2015/10/21/chartex" xmlns:cx3="http://schemas.microsoft.com/office/drawing/2016/5/9/chartex" xmlns:cx4="http://schemas.microsoft.com/office/drawing/2016/5/10/chartex" xmlns:cx5="http://schemas.microsoft.com/office/drawing/2016/5/11/chartex" xmlns:cx6="http://schemas.microsoft.com/office/drawing/2016/5/12/chartex" xmlns:cx7="http://schemas.microsoft.com/office/drawing/2016/5/13/chartex" xmlns:cx8="http://schemas.microsoft.com/office/drawing/2016/5/14/chartex" xmlns:mc="http://schemas.openxmlformats.org/markup-compatibility/2006" xmlns:aink="http://schemas.microsoft.com/office/drawing/2016/ink" xmlns:am3d="http://schemas.microsoft.com/office/drawing/2017/model3d" xmlns:o="urn:schemas-microsoft-com:office:office" xmlns:oel="http://schemas.microsoft.com/office/2019/extlst" xmlns:r="http://schemas.openxmlformats.org/officeDocument/2006/relationships" xmlns:m="http://schemas.openxmlformats.org/officeDocument/2006/math" xmlns:v="urn:schemas-microsoft-com:vml" xmlns:wp14="http://schemas.microsoft.com/office/word/2010/wordprocessingDrawing" xmlns:wp="http://schemas.openxmlformats.org/drawingml/2006/wordprocessingDrawing" xmlns:w10="urn:schemas-microsoft-com:office:word" xmlns:w="http://schemas.openxmlformats.org/wordprocessingml/2006/main" xmlns:w14="http://schemas.microsoft.com/office/word/2010/wordml" xmlns:w15="http://schemas.microsoft.com/office/word/2012/wordml" xmlns:w16cex="http://schemas.microsoft.com/office/word/2018/wordml/cex" xmlns:w16cid="http://schemas.microsoft.com/office/word/2016/wordml/cid" xmlns:w16="http://schemas.microsoft.com/office/word/2018/wordml" xmlns:w16sdtdh="http://schemas.microsoft.com/office/word/2020/wordml/sdtdatahash" xmlns:w16se="http://schemas.microsoft.com/office/word/2015/wordml/symex" xmlns:wpg="http://schemas.microsoft.com/office/word/2010/wordprocessingGroup" xmlns:wpi="http://schemas.microsoft.com/office/word/2010/wordprocessingInk" xmlns:wne="http://schemas.microsoft.com/office/word/2006/wordml" xmlns:wps="http://schemas.microsoft.com/office/word/2010/wordprocessingShape" mc:Ignorable="w14 w15 w16se w16cid w16 w16cex w16sdtdh wp14">
+  <w16cid:commentId w16cid:paraId="3A1F0E5E" w16cid:durableId="282B07D6"/>
+  <w16cid:commentId w16cid:paraId="78F2DC35" w16cid:durableId="2829C6A9"/>
+</w16cid:commentsIds>
 </file>
 
 <file path=word/numbering.xml><?xml version="1.0" encoding="utf-8"?>
@@ -6209,6 +6732,14 @@
     <w:abstractNumId w:val="0"/>
   </w:num>
 </w:numbering>
+</file>
+
+<file path=word/people.xml><?xml version="1.0" encoding="utf-8"?>
+<w15:people xmlns:wpc="http://schemas.microsoft.com/office/word/2010/wordprocessingCanvas" xmlns:cx="http://schemas.microsoft.com/office/drawing/2014/chartex" xmlns:cx1="http://schemas.microsoft.com/office/drawing/2015/9/8/chartex" xmlns:cx2="http://schemas.microsoft.com/office/drawing/2015/10/21/chartex" xmlns:cx3="http://schemas.microsoft.com/office/drawing/2016/5/9/chartex" xmlns:cx4="http://schemas.microsoft.com/office/drawing/2016/5/10/chartex" xmlns:cx5="http://schemas.microsoft.com/office/drawing/2016/5/11/chartex" xmlns:cx6="http://schemas.microsoft.com/office/drawing/2016/5/12/chartex" xmlns:cx7="http://schemas.microsoft.com/office/drawing/2016/5/13/chartex" xmlns:cx8="http://schemas.microsoft.com/office/drawing/2016/5/14/chartex" xmlns:mc="http://schemas.openxmlformats.org/markup-compatibility/2006" xmlns:aink="http://schemas.microsoft.com/office/drawing/2016/ink" xmlns:am3d="http://schemas.microsoft.com/office/drawing/2017/model3d" xmlns:o="urn:schemas-microsoft-com:office:office" xmlns:oel="http://schemas.microsoft.com/office/2019/extlst" xmlns:r="http://schemas.openxmlformats.org/officeDocument/2006/relationships" xmlns:m="http://schemas.openxmlformats.org/officeDocument/2006/math" xmlns:v="urn:schemas-microsoft-com:vml" xmlns:wp14="http://schemas.microsoft.com/office/word/2010/wordprocessingDrawing" xmlns:wp="http://schemas.openxmlformats.org/drawingml/2006/wordprocessingDrawing" xmlns:w10="urn:schemas-microsoft-com:office:word" xmlns:w="http://schemas.openxmlformats.org/wordprocessingml/2006/main" xmlns:w14="http://schemas.microsoft.com/office/word/2010/wordml" xmlns:w15="http://schemas.microsoft.com/office/word/2012/wordml" xmlns:w16cex="http://schemas.microsoft.com/office/word/2018/wordml/cex" xmlns:w16cid="http://schemas.microsoft.com/office/word/2016/wordml/cid" xmlns:w16="http://schemas.microsoft.com/office/word/2018/wordml" xmlns:w16sdtdh="http://schemas.microsoft.com/office/word/2020/wordml/sdtdatahash" xmlns:w16se="http://schemas.microsoft.com/office/word/2015/wordml/symex" xmlns:wpg="http://schemas.microsoft.com/office/word/2010/wordprocessingGroup" xmlns:wpi="http://schemas.microsoft.com/office/word/2010/wordprocessingInk" xmlns:wne="http://schemas.microsoft.com/office/word/2006/wordml" xmlns:wps="http://schemas.microsoft.com/office/word/2010/wordprocessingShape" mc:Ignorable="w14 w15 w16se w16cid w16 w16cex w16sdtdh wp14">
+  <w15:person w15:author="Ana Teresa Miller ter Kuile">
+    <w15:presenceInfo w15:providerId="AD" w15:userId="S::Ana.Miller-ter-Kuile@nau.edu::f05f7ea4-c99a-402b-8c05-7689738ab6c0"/>
+  </w15:person>
+</w15:people>
 </file>
 
 <file path=word/styles.xml><?xml version="1.0" encoding="utf-8"?>
@@ -6706,6 +7237,71 @@
     <w:unhideWhenUsed/>
     <w:rsid w:val="008A36D9"/>
   </w:style>
+  <w:style w:type="character" w:styleId="CommentReference">
+    <w:name w:val="annotation reference"/>
+    <w:basedOn w:val="DefaultParagraphFont"/>
+    <w:uiPriority w:val="99"/>
+    <w:semiHidden/>
+    <w:unhideWhenUsed/>
+    <w:rsid w:val="00450410"/>
+    <w:rPr>
+      <w:sz w:val="16"/>
+      <w:szCs w:val="16"/>
+    </w:rPr>
+  </w:style>
+  <w:style w:type="paragraph" w:styleId="CommentText">
+    <w:name w:val="annotation text"/>
+    <w:basedOn w:val="Normal"/>
+    <w:link w:val="CommentTextChar"/>
+    <w:uiPriority w:val="99"/>
+    <w:semiHidden/>
+    <w:unhideWhenUsed/>
+    <w:rsid w:val="00450410"/>
+    <w:rPr>
+      <w:sz w:val="20"/>
+      <w:szCs w:val="20"/>
+    </w:rPr>
+  </w:style>
+  <w:style w:type="character" w:customStyle="1" w:styleId="CommentTextChar">
+    <w:name w:val="Comment Text Char"/>
+    <w:basedOn w:val="DefaultParagraphFont"/>
+    <w:link w:val="CommentText"/>
+    <w:uiPriority w:val="99"/>
+    <w:semiHidden/>
+    <w:rsid w:val="00450410"/>
+    <w:rPr>
+      <w:sz w:val="20"/>
+      <w:szCs w:val="20"/>
+    </w:rPr>
+  </w:style>
+  <w:style w:type="paragraph" w:styleId="CommentSubject">
+    <w:name w:val="annotation subject"/>
+    <w:basedOn w:val="CommentText"/>
+    <w:next w:val="CommentText"/>
+    <w:link w:val="CommentSubjectChar"/>
+    <w:uiPriority w:val="99"/>
+    <w:semiHidden/>
+    <w:unhideWhenUsed/>
+    <w:rsid w:val="00450410"/>
+    <w:rPr>
+      <w:b/>
+      <w:bCs/>
+    </w:rPr>
+  </w:style>
+  <w:style w:type="character" w:customStyle="1" w:styleId="CommentSubjectChar">
+    <w:name w:val="Comment Subject Char"/>
+    <w:basedOn w:val="CommentTextChar"/>
+    <w:link w:val="CommentSubject"/>
+    <w:uiPriority w:val="99"/>
+    <w:semiHidden/>
+    <w:rsid w:val="00450410"/>
+    <w:rPr>
+      <w:b/>
+      <w:bCs/>
+      <w:sz w:val="20"/>
+      <w:szCs w:val="20"/>
+    </w:rPr>
+  </w:style>
 </w:styles>
 </file>
 

</xml_diff>

<commit_message>
got all three models running with the low variation dataset. need to run on monsoon given the number of datasets - so need to both get this process duplicated for the med and high variability datasets on monday and get them all running on monsoon.
</commit_message>
<xml_diff>
--- a/drafts/outline_march92023.docx
+++ b/drafts/outline_march92023.docx
@@ -558,13 +558,87 @@
         <w:rPr>
           <w:rFonts w:ascii="Times New Roman" w:hAnsi="Times New Roman" w:cs="Times New Roman"/>
         </w:rPr>
-        <w:t xml:space="preserve"> have broad application across x, y, z subject areas and are important for understanding many processes, from human health to forest management.</w:t>
-      </w:r>
-      <w:r>
-        <w:rPr>
-          <w:rFonts w:ascii="Times New Roman" w:hAnsi="Times New Roman" w:cs="Times New Roman"/>
-        </w:rPr>
-        <w:t xml:space="preserve"> Individual-based survival models help us understand ___. </w:t>
+        <w:t xml:space="preserve"> have broad application across</w:t>
+      </w:r>
+      <w:r>
+        <w:rPr>
+          <w:rFonts w:ascii="Times New Roman" w:hAnsi="Times New Roman" w:cs="Times New Roman"/>
+        </w:rPr>
+        <w:t xml:space="preserve"> many biological fields, from human medicine to ecology</w:t>
+      </w:r>
+      <w:r>
+        <w:rPr>
+          <w:rFonts w:ascii="Times New Roman" w:hAnsi="Times New Roman" w:cs="Times New Roman"/>
+        </w:rPr>
+        <w:t xml:space="preserve"> (CITE)</w:t>
+      </w:r>
+      <w:r>
+        <w:rPr>
+          <w:rFonts w:ascii="Times New Roman" w:hAnsi="Times New Roman" w:cs="Times New Roman"/>
+        </w:rPr>
+        <w:t>. Survival analyses are important for understanding many processes, from understanding how quickly people recover from diseases like cancer (“time to event” analyses</w:t>
+      </w:r>
+      <w:r>
+        <w:rPr>
+          <w:rFonts w:ascii="Times New Roman" w:hAnsi="Times New Roman" w:cs="Times New Roman"/>
+        </w:rPr>
+        <w:t>; CITE</w:t>
+      </w:r>
+      <w:r>
+        <w:rPr>
+          <w:rFonts w:ascii="Times New Roman" w:hAnsi="Times New Roman" w:cs="Times New Roman"/>
+        </w:rPr>
+        <w:t xml:space="preserve">), to how environmental variables shape the survival of trees </w:t>
+      </w:r>
+      <w:r>
+        <w:rPr>
+          <w:rFonts w:ascii="Times New Roman" w:hAnsi="Times New Roman" w:cs="Times New Roman"/>
+        </w:rPr>
+        <w:t>following forest management (CITE paper from Kyle). Given the importance to understanding survival (and mortality) dynamics across</w:t>
+      </w:r>
+      <w:r>
+        <w:rPr>
+          <w:rFonts w:ascii="Times New Roman" w:hAnsi="Times New Roman" w:cs="Times New Roman"/>
+        </w:rPr>
+        <w:t xml:space="preserve"> ecological</w:t>
+      </w:r>
+      <w:r>
+        <w:rPr>
+          <w:rFonts w:ascii="Times New Roman" w:hAnsi="Times New Roman" w:cs="Times New Roman"/>
+        </w:rPr>
+        <w:t xml:space="preserve"> disciplines</w:t>
+      </w:r>
+      <w:r>
+        <w:rPr>
+          <w:rFonts w:ascii="Times New Roman" w:hAnsi="Times New Roman" w:cs="Times New Roman"/>
+        </w:rPr>
+        <w:t xml:space="preserve"> to a variety of pressing challenges, including anthropogenic change drivers, </w:t>
+      </w:r>
+      <w:r>
+        <w:rPr>
+          <w:rFonts w:ascii="Times New Roman" w:hAnsi="Times New Roman" w:cs="Times New Roman"/>
+        </w:rPr>
+        <w:t>it is imperative to have models that represent the ways in which fields collect data and how survival changes across individuals and across time (</w:t>
+      </w:r>
+      <w:proofErr w:type="spellStart"/>
+      <w:r>
+        <w:rPr>
+          <w:rFonts w:ascii="Times New Roman" w:hAnsi="Times New Roman" w:cs="Times New Roman"/>
+        </w:rPr>
+        <w:t>Mantgem</w:t>
+      </w:r>
+      <w:proofErr w:type="spellEnd"/>
+      <w:r>
+        <w:rPr>
+          <w:rFonts w:ascii="Times New Roman" w:hAnsi="Times New Roman" w:cs="Times New Roman"/>
+        </w:rPr>
+        <w:t xml:space="preserve"> et al. 2009</w:t>
+      </w:r>
+      <w:r>
+        <w:rPr>
+          <w:rFonts w:ascii="Times New Roman" w:hAnsi="Times New Roman" w:cs="Times New Roman"/>
+        </w:rPr>
+        <w:t>).</w:t>
       </w:r>
     </w:p>
     <w:p>
@@ -592,7 +666,124 @@
         <w:rPr>
           <w:rFonts w:ascii="Times New Roman" w:hAnsi="Times New Roman" w:cs="Times New Roman"/>
         </w:rPr>
-        <w:t>There are different analyses created for different types of survival analyses. Many traditional analyses assess survival across one survey interval, usually with one “treatment” applied to a group throughout that entire interval and either outcomes or time to outcomes are measured for different individuals/data points. Others, such as in wildlife biology</w:t>
+        <w:t xml:space="preserve">There are different analyses created for different types of survival analyses. </w:t>
+      </w:r>
+      <w:r>
+        <w:rPr>
+          <w:rFonts w:ascii="Times New Roman" w:hAnsi="Times New Roman" w:cs="Times New Roman"/>
+        </w:rPr>
+        <w:t>While many studies examine survival probabilities for larger groups of individuals (</w:t>
+      </w:r>
+      <w:proofErr w:type="gramStart"/>
+      <w:r>
+        <w:rPr>
+          <w:rFonts w:ascii="Times New Roman" w:hAnsi="Times New Roman" w:cs="Times New Roman"/>
+        </w:rPr>
+        <w:t>e.g.</w:t>
+      </w:r>
+      <w:proofErr w:type="gramEnd"/>
+      <w:r>
+        <w:rPr>
+          <w:rFonts w:ascii="Times New Roman" w:hAnsi="Times New Roman" w:cs="Times New Roman"/>
+        </w:rPr>
+        <w:t xml:space="preserve"> stand-level tree mortality; </w:t>
+      </w:r>
+      <w:proofErr w:type="spellStart"/>
+      <w:r>
+        <w:rPr>
+          <w:rFonts w:ascii="Times New Roman" w:hAnsi="Times New Roman" w:cs="Times New Roman"/>
+        </w:rPr>
+        <w:t>Sheil</w:t>
+      </w:r>
+      <w:proofErr w:type="spellEnd"/>
+      <w:r>
+        <w:rPr>
+          <w:rFonts w:ascii="Times New Roman" w:hAnsi="Times New Roman" w:cs="Times New Roman"/>
+        </w:rPr>
+        <w:t xml:space="preserve"> et al. 1995, Lutz and Halpern 2006</w:t>
+      </w:r>
+      <w:r>
+        <w:rPr>
+          <w:rFonts w:ascii="Times New Roman" w:hAnsi="Times New Roman" w:cs="Times New Roman"/>
+        </w:rPr>
+        <w:t>), individual survival models provide important mechanistic insights relating to the effects of individual traits and local-scale habitat features on individual survival</w:t>
+      </w:r>
+      <w:r>
+        <w:rPr>
+          <w:rFonts w:ascii="Times New Roman" w:hAnsi="Times New Roman" w:cs="Times New Roman"/>
+        </w:rPr>
+        <w:t xml:space="preserve"> (</w:t>
+      </w:r>
+      <w:proofErr w:type="spellStart"/>
+      <w:r>
+        <w:rPr>
+          <w:rFonts w:ascii="Times New Roman" w:hAnsi="Times New Roman" w:cs="Times New Roman"/>
+        </w:rPr>
+        <w:t>Zens</w:t>
+      </w:r>
+      <w:proofErr w:type="spellEnd"/>
+      <w:r>
+        <w:rPr>
+          <w:rFonts w:ascii="Times New Roman" w:hAnsi="Times New Roman" w:cs="Times New Roman"/>
+        </w:rPr>
+        <w:t xml:space="preserve"> and Peart 2003)</w:t>
+      </w:r>
+      <w:r>
+        <w:rPr>
+          <w:rFonts w:ascii="Times New Roman" w:hAnsi="Times New Roman" w:cs="Times New Roman"/>
+        </w:rPr>
+        <w:t xml:space="preserve">. </w:t>
+      </w:r>
+      <w:r>
+        <w:rPr>
+          <w:rFonts w:ascii="Times New Roman" w:hAnsi="Times New Roman" w:cs="Times New Roman"/>
+        </w:rPr>
+        <w:t xml:space="preserve">Many traditional </w:t>
+      </w:r>
+      <w:r>
+        <w:rPr>
+          <w:rFonts w:ascii="Times New Roman" w:hAnsi="Times New Roman" w:cs="Times New Roman"/>
+        </w:rPr>
+        <w:t xml:space="preserve">individual-based </w:t>
+      </w:r>
+      <w:r>
+        <w:rPr>
+          <w:rFonts w:ascii="Times New Roman" w:hAnsi="Times New Roman" w:cs="Times New Roman"/>
+        </w:rPr>
+        <w:t xml:space="preserve">analyses assess </w:t>
+      </w:r>
+      <w:r>
+        <w:rPr>
+          <w:rFonts w:ascii="Times New Roman" w:hAnsi="Times New Roman" w:cs="Times New Roman"/>
+        </w:rPr>
+        <w:lastRenderedPageBreak/>
+        <w:t xml:space="preserve">survival across one survey interval, usually with one “treatment” applied to </w:t>
+      </w:r>
+      <w:proofErr w:type="gramStart"/>
+      <w:r>
+        <w:rPr>
+          <w:rFonts w:ascii="Times New Roman" w:hAnsi="Times New Roman" w:cs="Times New Roman"/>
+        </w:rPr>
+        <w:t>each individual</w:t>
+      </w:r>
+      <w:proofErr w:type="gramEnd"/>
+      <w:r>
+        <w:rPr>
+          <w:rFonts w:ascii="Times New Roman" w:hAnsi="Times New Roman" w:cs="Times New Roman"/>
+        </w:rPr>
+        <w:t xml:space="preserve"> throughout that entire interval and either outcomes or time to outcomes are measured for different individuals/data points</w:t>
+      </w:r>
+      <w:r>
+        <w:rPr>
+          <w:rFonts w:ascii="Times New Roman" w:hAnsi="Times New Roman" w:cs="Times New Roman"/>
+        </w:rPr>
+        <w:t xml:space="preserve"> (CITE, look for papers on logistic exposure models too)</w:t>
+      </w:r>
+      <w:r>
+        <w:rPr>
+          <w:rFonts w:ascii="Times New Roman" w:hAnsi="Times New Roman" w:cs="Times New Roman"/>
+        </w:rPr>
+        <w:t>. Others, such as in wildlife biology</w:t>
       </w:r>
       <w:r>
         <w:rPr>
@@ -604,19 +795,73 @@
         <w:rPr>
           <w:rFonts w:ascii="Times New Roman" w:hAnsi="Times New Roman" w:cs="Times New Roman"/>
         </w:rPr>
-        <w:t xml:space="preserve">, try to link survival to finer-scale covariate data that is likely to change throughout the survey period. To do this, </w:t>
-      </w:r>
-      <w:r>
-        <w:rPr>
-          <w:rFonts w:ascii="Times New Roman" w:hAnsi="Times New Roman" w:cs="Times New Roman"/>
-        </w:rPr>
-        <w:t xml:space="preserve">most studies </w:t>
-      </w:r>
-      <w:r>
-        <w:rPr>
-          <w:rFonts w:ascii="Times New Roman" w:hAnsi="Times New Roman" w:cs="Times New Roman"/>
-        </w:rPr>
-        <w:t xml:space="preserve">employ a logistic exposure model to survey data that takes place over </w:t>
+        <w:t xml:space="preserve">, try to link </w:t>
+      </w:r>
+      <w:r>
+        <w:rPr>
+          <w:rFonts w:ascii="Times New Roman" w:hAnsi="Times New Roman" w:cs="Times New Roman"/>
+        </w:rPr>
+        <w:t xml:space="preserve">individual-based </w:t>
+      </w:r>
+      <w:r>
+        <w:rPr>
+          <w:rFonts w:ascii="Times New Roman" w:hAnsi="Times New Roman" w:cs="Times New Roman"/>
+        </w:rPr>
+        <w:t xml:space="preserve">survival to finer-scale covariate data that is likely to change throughout the survey </w:t>
+      </w:r>
+      <w:r>
+        <w:rPr>
+          <w:rFonts w:ascii="Times New Roman" w:hAnsi="Times New Roman" w:cs="Times New Roman"/>
+        </w:rPr>
+        <w:t>period (CITE).</w:t>
+      </w:r>
+      <w:r>
+        <w:rPr>
+          <w:rFonts w:ascii="Times New Roman" w:hAnsi="Times New Roman" w:cs="Times New Roman"/>
+        </w:rPr>
+        <w:t xml:space="preserve"> To do this, </w:t>
+      </w:r>
+      <w:r>
+        <w:rPr>
+          <w:rFonts w:ascii="Times New Roman" w:hAnsi="Times New Roman" w:cs="Times New Roman"/>
+        </w:rPr>
+        <w:t>many</w:t>
+      </w:r>
+      <w:r>
+        <w:rPr>
+          <w:rFonts w:ascii="Times New Roman" w:hAnsi="Times New Roman" w:cs="Times New Roman"/>
+        </w:rPr>
+        <w:t xml:space="preserve"> studies </w:t>
+      </w:r>
+      <w:r>
+        <w:rPr>
+          <w:rFonts w:ascii="Times New Roman" w:hAnsi="Times New Roman" w:cs="Times New Roman"/>
+        </w:rPr>
+        <w:t xml:space="preserve">employ a </w:t>
+      </w:r>
+      <w:r>
+        <w:rPr>
+          <w:rFonts w:ascii="Times New Roman" w:hAnsi="Times New Roman" w:cs="Times New Roman"/>
+        </w:rPr>
+        <w:t xml:space="preserve">modified </w:t>
+      </w:r>
+      <w:r>
+        <w:rPr>
+          <w:rFonts w:ascii="Times New Roman" w:hAnsi="Times New Roman" w:cs="Times New Roman"/>
+        </w:rPr>
+        <w:t>logistic</w:t>
+      </w:r>
+      <w:r>
+        <w:rPr>
+          <w:rFonts w:ascii="Times New Roman" w:hAnsi="Times New Roman" w:cs="Times New Roman"/>
+        </w:rPr>
+        <w:t xml:space="preserve"> regression</w:t>
+      </w:r>
+      <w:r>
+        <w:rPr>
+          <w:rFonts w:ascii="Times New Roman" w:hAnsi="Times New Roman" w:cs="Times New Roman"/>
+        </w:rPr>
+        <w:t xml:space="preserve"> model to survey data that takes place over </w:t>
       </w:r>
       <w:r>
         <w:rPr>
@@ -672,13 +917,37 @@
         <w:rPr>
           <w:rFonts w:ascii="Times New Roman" w:hAnsi="Times New Roman" w:cs="Times New Roman"/>
         </w:rPr>
-        <w:t xml:space="preserve"> (Schaffer 2004, Schmidt et al. 2010)</w:t>
-      </w:r>
-      <w:r>
-        <w:rPr>
-          <w:rFonts w:ascii="Times New Roman" w:hAnsi="Times New Roman" w:cs="Times New Roman"/>
-        </w:rPr>
-        <w:t xml:space="preserve">. Then, these models </w:t>
+        <w:t xml:space="preserve"> (</w:t>
+      </w:r>
+      <w:r>
+        <w:rPr>
+          <w:rFonts w:ascii="Times New Roman" w:hAnsi="Times New Roman" w:cs="Times New Roman"/>
+        </w:rPr>
+        <w:t xml:space="preserve">Mayfield 1975, </w:t>
+      </w:r>
+      <w:r>
+        <w:rPr>
+          <w:rFonts w:ascii="Times New Roman" w:hAnsi="Times New Roman" w:cs="Times New Roman"/>
+        </w:rPr>
+        <w:t>Schaffer 2004, Schmidt et al. 2010)</w:t>
+      </w:r>
+      <w:r>
+        <w:rPr>
+          <w:rFonts w:ascii="Times New Roman" w:hAnsi="Times New Roman" w:cs="Times New Roman"/>
+        </w:rPr>
+        <w:t>. Th</w:t>
+      </w:r>
+      <w:r>
+        <w:rPr>
+          <w:rFonts w:ascii="Times New Roman" w:hAnsi="Times New Roman" w:cs="Times New Roman"/>
+        </w:rPr>
+        <w:t xml:space="preserve">ese </w:t>
+      </w:r>
+      <w:r>
+        <w:rPr>
+          <w:rFonts w:ascii="Times New Roman" w:hAnsi="Times New Roman" w:cs="Times New Roman"/>
+        </w:rPr>
+        <w:t xml:space="preserve">models </w:t>
       </w:r>
       <w:r>
         <w:rPr>
@@ -714,7 +983,19 @@
         <w:rPr>
           <w:rFonts w:ascii="Times New Roman" w:hAnsi="Times New Roman" w:cs="Times New Roman"/>
         </w:rPr>
-        <w:t xml:space="preserve"> to the length of a survey interval. These methods are appealing for applications in ecological contexts because they account for uncertainty about when an individual entered the population and when within a later survey </w:t>
+        <w:t xml:space="preserve"> to the length of a survey interval</w:t>
+      </w:r>
+      <w:r>
+        <w:rPr>
+          <w:rFonts w:ascii="Times New Roman" w:hAnsi="Times New Roman" w:cs="Times New Roman"/>
+        </w:rPr>
+        <w:t xml:space="preserve"> (sometimes called “logistic exposure models”)</w:t>
+      </w:r>
+      <w:r>
+        <w:rPr>
+          <w:rFonts w:ascii="Times New Roman" w:hAnsi="Times New Roman" w:cs="Times New Roman"/>
+        </w:rPr>
+        <w:t xml:space="preserve">. These methods are appealing for applications in ecological contexts because they account for uncertainty about when an individual entered the population and when within a later survey </w:t>
       </w:r>
       <w:proofErr w:type="gramStart"/>
       <w:r>
@@ -734,44 +1015,350 @@
         <w:rPr>
           <w:rFonts w:ascii="Times New Roman" w:hAnsi="Times New Roman" w:cs="Times New Roman"/>
         </w:rPr>
-        <w:t xml:space="preserve">die or </w:t>
+        <w:t>die or change states (such as when a nest produces fledglings in a nest survival study)</w:t>
+      </w:r>
+      <w:r>
+        <w:rPr>
+          <w:rFonts w:ascii="Times New Roman" w:hAnsi="Times New Roman" w:cs="Times New Roman"/>
+        </w:rPr>
+        <w:t xml:space="preserve"> (</w:t>
+      </w:r>
+      <w:r>
+        <w:rPr>
+          <w:rFonts w:ascii="Times New Roman" w:hAnsi="Times New Roman" w:cs="Times New Roman"/>
+        </w:rPr>
+        <w:t xml:space="preserve">“right-censored data”; Lindsey and Ryan 1998, </w:t>
+      </w:r>
+      <w:r>
+        <w:rPr>
+          <w:rFonts w:ascii="Times New Roman" w:hAnsi="Times New Roman" w:cs="Times New Roman"/>
+        </w:rPr>
+        <w:t>Williams 2003, Mayfield 1975)</w:t>
+      </w:r>
+      <w:r>
+        <w:rPr>
+          <w:rFonts w:ascii="Times New Roman" w:hAnsi="Times New Roman" w:cs="Times New Roman"/>
+        </w:rPr>
+        <w:t>. They also allow for covariates to be finer scale than the entire lifetime of the individual. So, for example, a nest being monitored for nest fate may experience lower temperatures early in the season and warmer temperatures later in the season</w:t>
+      </w:r>
+      <w:r>
+        <w:rPr>
+          <w:rFonts w:ascii="Times New Roman" w:hAnsi="Times New Roman" w:cs="Times New Roman"/>
+        </w:rPr>
+        <w:t xml:space="preserve">. Modeling survival with an interval-level temperature variable rather than an average temperature for the overall nesting period </w:t>
+      </w:r>
+      <w:r>
+        <w:rPr>
+          <w:rFonts w:ascii="Times New Roman" w:hAnsi="Times New Roman" w:cs="Times New Roman"/>
+        </w:rPr>
+        <w:t>may</w:t>
+      </w:r>
+      <w:r>
+        <w:rPr>
+          <w:rFonts w:ascii="Times New Roman" w:hAnsi="Times New Roman" w:cs="Times New Roman"/>
+        </w:rPr>
+        <w:t xml:space="preserve"> give a better understanding of how temperature shapes nesting ecology. </w:t>
+      </w:r>
+    </w:p>
+    <w:p>
+      <w:pPr>
+        <w:spacing w:line="480" w:lineRule="auto"/>
+        <w:rPr>
+          <w:rFonts w:ascii="Times New Roman" w:hAnsi="Times New Roman" w:cs="Times New Roman"/>
+        </w:rPr>
+      </w:pPr>
+      <w:r>
+        <w:rPr>
+          <w:rFonts w:ascii="Times New Roman" w:hAnsi="Times New Roman" w:cs="Times New Roman"/>
+        </w:rPr>
+        <w:t>Werewolf:</w:t>
+      </w:r>
+    </w:p>
+    <w:p>
+      <w:pPr>
+        <w:spacing w:line="480" w:lineRule="auto"/>
+        <w:rPr>
+          <w:rFonts w:ascii="Times New Roman" w:hAnsi="Times New Roman" w:cs="Times New Roman"/>
+        </w:rPr>
+      </w:pPr>
+      <w:r>
+        <w:rPr>
+          <w:rFonts w:ascii="Times New Roman" w:hAnsi="Times New Roman" w:cs="Times New Roman"/>
+        </w:rPr>
+        <w:t>While</w:t>
+      </w:r>
+      <w:r>
+        <w:rPr>
+          <w:rFonts w:ascii="Times New Roman" w:hAnsi="Times New Roman" w:cs="Times New Roman"/>
+        </w:rPr>
+        <w:t xml:space="preserve"> </w:t>
+      </w:r>
+      <w:r>
+        <w:rPr>
+          <w:rFonts w:ascii="Times New Roman" w:hAnsi="Times New Roman" w:cs="Times New Roman"/>
+        </w:rPr>
+        <w:t>individual-based survival models</w:t>
+      </w:r>
+      <w:r>
+        <w:rPr>
+          <w:rFonts w:ascii="Times New Roman" w:hAnsi="Times New Roman" w:cs="Times New Roman"/>
+        </w:rPr>
+        <w:t xml:space="preserve"> that allow covariates to change across survey intervals are broadly used</w:t>
+      </w:r>
+      <w:r>
+        <w:rPr>
+          <w:rFonts w:ascii="Times New Roman" w:hAnsi="Times New Roman" w:cs="Times New Roman"/>
+        </w:rPr>
+        <w:t xml:space="preserve"> </w:t>
+      </w:r>
+      <w:r>
+        <w:rPr>
+          <w:rFonts w:ascii="Times New Roman" w:hAnsi="Times New Roman" w:cs="Times New Roman"/>
+        </w:rPr>
+        <w:t>and account</w:t>
+      </w:r>
+      <w:r>
+        <w:rPr>
+          <w:rFonts w:ascii="Times New Roman" w:hAnsi="Times New Roman" w:cs="Times New Roman"/>
+        </w:rPr>
+        <w:t xml:space="preserve"> </w:t>
+      </w:r>
+      <w:r>
+        <w:rPr>
+          <w:rFonts w:ascii="Times New Roman" w:hAnsi="Times New Roman" w:cs="Times New Roman"/>
+        </w:rPr>
+        <w:t>for some error in these interval survival processes,</w:t>
+      </w:r>
+      <w:r>
+        <w:rPr>
+          <w:rFonts w:ascii="Times New Roman" w:hAnsi="Times New Roman" w:cs="Times New Roman"/>
+        </w:rPr>
+        <w:t xml:space="preserve"> the two common ways these models are often employed have some shortcomings. First, models that consider survival to be constant throughout the survey period and exponentiate the logistic </w:t>
       </w:r>
       <w:r>
         <w:rPr>
           <w:rFonts w:ascii="Times New Roman" w:hAnsi="Times New Roman" w:cs="Times New Roman"/>
         </w:rPr>
         <w:lastRenderedPageBreak/>
-        <w:t>change states (such as when a nest produces fledglings in a nest survival study)</w:t>
-      </w:r>
-      <w:r>
-        <w:rPr>
-          <w:rFonts w:ascii="Times New Roman" w:hAnsi="Times New Roman" w:cs="Times New Roman"/>
-        </w:rPr>
-        <w:t xml:space="preserve"> (Williams 2003, Mayfield 1975)</w:t>
-      </w:r>
-      <w:r>
-        <w:rPr>
-          <w:rFonts w:ascii="Times New Roman" w:hAnsi="Times New Roman" w:cs="Times New Roman"/>
-        </w:rPr>
-        <w:t>. They also allow for covariates to be finer scale than the entire lifetime of the individual. So, for example, a nest being monitored for nest fate may experience lower temperatures early in the season and warmer temperatures later in the season</w:t>
-      </w:r>
-      <w:r>
-        <w:rPr>
-          <w:rFonts w:ascii="Times New Roman" w:hAnsi="Times New Roman" w:cs="Times New Roman"/>
-        </w:rPr>
-        <w:t xml:space="preserve">. Modeling survival with an interval-level temperature variable rather than an average temperature for the overall nesting period </w:t>
-      </w:r>
-      <w:r>
-        <w:rPr>
-          <w:rFonts w:ascii="Times New Roman" w:hAnsi="Times New Roman" w:cs="Times New Roman"/>
-        </w:rPr>
-        <w:t>may</w:t>
-      </w:r>
-      <w:r>
-        <w:rPr>
-          <w:rFonts w:ascii="Times New Roman" w:hAnsi="Times New Roman" w:cs="Times New Roman"/>
-        </w:rPr>
-        <w:t xml:space="preserve"> give a better understanding of how temperature shapes nesting ecology. </w:t>
+        <w:t xml:space="preserve">regression to a total (potentially relatively long, </w:t>
+      </w:r>
+      <w:proofErr w:type="gramStart"/>
+      <w:r>
+        <w:rPr>
+          <w:rFonts w:ascii="Times New Roman" w:hAnsi="Times New Roman" w:cs="Times New Roman"/>
+        </w:rPr>
+        <w:t>e.g.</w:t>
+      </w:r>
+      <w:proofErr w:type="gramEnd"/>
+      <w:r>
+        <w:rPr>
+          <w:rFonts w:ascii="Times New Roman" w:hAnsi="Times New Roman" w:cs="Times New Roman"/>
+        </w:rPr>
+        <w:t xml:space="preserve"> a lifetime) survey period do not account for potential changes in individual traits or environmental covariates throughout the total survey period, potentially missing important effects of these covariates. These models may only be appropriate in contexts where covariates are </w:t>
+      </w:r>
+      <w:proofErr w:type="gramStart"/>
+      <w:r>
+        <w:rPr>
+          <w:rFonts w:ascii="Times New Roman" w:hAnsi="Times New Roman" w:cs="Times New Roman"/>
+        </w:rPr>
+        <w:t>fairly constant</w:t>
+      </w:r>
+      <w:proofErr w:type="gramEnd"/>
+      <w:r>
+        <w:rPr>
+          <w:rFonts w:ascii="Times New Roman" w:hAnsi="Times New Roman" w:cs="Times New Roman"/>
+        </w:rPr>
+        <w:t xml:space="preserve"> throughout the entire survey period. Second, models that </w:t>
+      </w:r>
+      <w:proofErr w:type="gramStart"/>
+      <w:r>
+        <w:rPr>
+          <w:rFonts w:ascii="Times New Roman" w:hAnsi="Times New Roman" w:cs="Times New Roman"/>
+        </w:rPr>
+        <w:t>take into account</w:t>
+      </w:r>
+      <w:proofErr w:type="gramEnd"/>
+      <w:r>
+        <w:rPr>
+          <w:rFonts w:ascii="Times New Roman" w:hAnsi="Times New Roman" w:cs="Times New Roman"/>
+        </w:rPr>
+        <w:t xml:space="preserve"> for changes in environmental and individual traits throughout a set of survey intervals for each individual </w:t>
+      </w:r>
+      <w:r>
+        <w:rPr>
+          <w:rFonts w:ascii="Times New Roman" w:hAnsi="Times New Roman" w:cs="Times New Roman"/>
+        </w:rPr>
+        <w:t xml:space="preserve">are </w:t>
+      </w:r>
+      <w:r>
+        <w:rPr>
+          <w:rFonts w:ascii="Times New Roman" w:hAnsi="Times New Roman" w:cs="Times New Roman"/>
+        </w:rPr>
+        <w:t xml:space="preserve">defined </w:t>
+      </w:r>
+      <w:r>
+        <w:rPr>
+          <w:rFonts w:ascii="Times New Roman" w:hAnsi="Times New Roman" w:cs="Times New Roman"/>
+        </w:rPr>
+        <w:t xml:space="preserve">such that each interval </w:t>
+      </w:r>
+      <w:r>
+        <w:rPr>
+          <w:rFonts w:ascii="Times New Roman" w:hAnsi="Times New Roman" w:cs="Times New Roman"/>
+        </w:rPr>
+        <w:t>for</w:t>
+      </w:r>
+      <w:r>
+        <w:rPr>
+          <w:rFonts w:ascii="Times New Roman" w:hAnsi="Times New Roman" w:cs="Times New Roman"/>
+        </w:rPr>
+        <w:t xml:space="preserve"> each </w:t>
+      </w:r>
+      <w:r>
+        <w:rPr>
+          <w:rFonts w:ascii="Times New Roman" w:hAnsi="Times New Roman" w:cs="Times New Roman"/>
+        </w:rPr>
+        <w:t>individual is</w:t>
+      </w:r>
+      <w:r>
+        <w:rPr>
+          <w:rFonts w:ascii="Times New Roman" w:hAnsi="Times New Roman" w:cs="Times New Roman"/>
+        </w:rPr>
+        <w:t xml:space="preserve"> a data point in a Bernoulli process. As a result, these datasets can have an exaggerated number of s</w:t>
+      </w:r>
+      <w:r>
+        <w:rPr>
+          <w:rFonts w:ascii="Times New Roman" w:hAnsi="Times New Roman" w:cs="Times New Roman"/>
+        </w:rPr>
+        <w:t>urvival (success)</w:t>
+      </w:r>
+      <w:r>
+        <w:rPr>
+          <w:rFonts w:ascii="Times New Roman" w:hAnsi="Times New Roman" w:cs="Times New Roman"/>
+        </w:rPr>
+        <w:t xml:space="preserve"> values (1) since individuals that </w:t>
+      </w:r>
+      <w:r>
+        <w:rPr>
+          <w:rFonts w:ascii="Times New Roman" w:hAnsi="Times New Roman" w:cs="Times New Roman"/>
+        </w:rPr>
+        <w:t xml:space="preserve">die (fail) </w:t>
+      </w:r>
+      <w:r>
+        <w:rPr>
+          <w:rFonts w:ascii="Times New Roman" w:hAnsi="Times New Roman" w:cs="Times New Roman"/>
+        </w:rPr>
+        <w:t>are usually</w:t>
+      </w:r>
+      <w:r>
+        <w:rPr>
+          <w:rFonts w:ascii="Times New Roman" w:hAnsi="Times New Roman" w:cs="Times New Roman"/>
+        </w:rPr>
+        <w:t xml:space="preserve"> not monitored after </w:t>
+      </w:r>
+      <w:r>
+        <w:rPr>
+          <w:rFonts w:ascii="Times New Roman" w:hAnsi="Times New Roman" w:cs="Times New Roman"/>
+        </w:rPr>
+        <w:t>death (failure)</w:t>
+      </w:r>
+      <w:r>
+        <w:rPr>
+          <w:rFonts w:ascii="Times New Roman" w:hAnsi="Times New Roman" w:cs="Times New Roman"/>
+        </w:rPr>
+        <w:t xml:space="preserve">. While this may be less of an issue when the number of survey intervals is low or when there is a relatively equal number of </w:t>
+      </w:r>
+      <w:r>
+        <w:rPr>
+          <w:rFonts w:ascii="Times New Roman" w:hAnsi="Times New Roman" w:cs="Times New Roman"/>
+        </w:rPr>
+        <w:t>surviving</w:t>
+      </w:r>
+      <w:r>
+        <w:rPr>
+          <w:rFonts w:ascii="Times New Roman" w:hAnsi="Times New Roman" w:cs="Times New Roman"/>
+        </w:rPr>
+        <w:t xml:space="preserve"> and </w:t>
+      </w:r>
+      <w:r>
+        <w:rPr>
+          <w:rFonts w:ascii="Times New Roman" w:hAnsi="Times New Roman" w:cs="Times New Roman"/>
+        </w:rPr>
+        <w:t xml:space="preserve">dead </w:t>
+      </w:r>
+      <w:r>
+        <w:rPr>
+          <w:rFonts w:ascii="Times New Roman" w:hAnsi="Times New Roman" w:cs="Times New Roman"/>
+        </w:rPr>
+        <w:t xml:space="preserve">individuals in the dataset, as survey interval number increases or the </w:t>
+      </w:r>
+      <w:r>
+        <w:rPr>
+          <w:rFonts w:ascii="Times New Roman" w:hAnsi="Times New Roman" w:cs="Times New Roman"/>
+        </w:rPr>
+        <w:t xml:space="preserve">survival-failure </w:t>
+      </w:r>
+      <w:r>
+        <w:rPr>
+          <w:rFonts w:ascii="Times New Roman" w:hAnsi="Times New Roman" w:cs="Times New Roman"/>
+        </w:rPr>
+        <w:t xml:space="preserve">numbers are skewed, these models may not properly predict the data distribution of the data generating the </w:t>
+      </w:r>
+      <w:r>
+        <w:rPr>
+          <w:rFonts w:ascii="Times New Roman" w:hAnsi="Times New Roman" w:cs="Times New Roman"/>
+        </w:rPr>
+        <w:t>model</w:t>
+      </w:r>
+      <w:r>
+        <w:rPr>
+          <w:rFonts w:ascii="Times New Roman" w:hAnsi="Times New Roman" w:cs="Times New Roman"/>
+        </w:rPr>
+        <w:t xml:space="preserve">. Thus, </w:t>
+      </w:r>
+      <w:r>
+        <w:rPr>
+          <w:rFonts w:ascii="Times New Roman" w:hAnsi="Times New Roman" w:cs="Times New Roman"/>
+        </w:rPr>
+        <w:t xml:space="preserve">either total exposure or interval-data exposure models </w:t>
+      </w:r>
+      <w:r>
+        <w:rPr>
+          <w:rFonts w:ascii="Times New Roman" w:hAnsi="Times New Roman" w:cs="Times New Roman"/>
+        </w:rPr>
+        <w:t xml:space="preserve">may provide </w:t>
+      </w:r>
+      <w:r>
+        <w:rPr>
+          <w:rFonts w:ascii="Times New Roman" w:hAnsi="Times New Roman" w:cs="Times New Roman"/>
+        </w:rPr>
+        <w:t xml:space="preserve">inaccurate </w:t>
+      </w:r>
+      <w:r>
+        <w:rPr>
+          <w:rFonts w:ascii="Times New Roman" w:hAnsi="Times New Roman" w:cs="Times New Roman"/>
+        </w:rPr>
+        <w:t>information about the effects of covariates on survival of individuals</w:t>
+      </w:r>
+      <w:r>
+        <w:rPr>
+          <w:rFonts w:ascii="Times New Roman" w:hAnsi="Times New Roman" w:cs="Times New Roman"/>
+        </w:rPr>
+        <w:t xml:space="preserve"> and may poorly fit the models used to define them, thus </w:t>
+      </w:r>
+      <w:proofErr w:type="gramStart"/>
+      <w:r>
+        <w:rPr>
+          <w:rFonts w:ascii="Times New Roman" w:hAnsi="Times New Roman" w:cs="Times New Roman"/>
+        </w:rPr>
+        <w:t>limiting</w:t>
+      </w:r>
+      <w:proofErr w:type="gramEnd"/>
+      <w:r>
+        <w:rPr>
+          <w:rFonts w:ascii="Times New Roman" w:hAnsi="Times New Roman" w:cs="Times New Roman"/>
+        </w:rPr>
+        <w:t xml:space="preserve"> or biasing any predictive use of these models to new datasets and contexts. </w:t>
       </w:r>
     </w:p>
     <w:p>
@@ -785,7 +1372,7 @@
         <w:rPr>
           <w:rFonts w:ascii="Times New Roman" w:hAnsi="Times New Roman" w:cs="Times New Roman"/>
         </w:rPr>
-        <w:t>Werewolf:</w:t>
+        <w:t>Silver Bullet:</w:t>
       </w:r>
     </w:p>
     <w:p>
@@ -799,13 +1386,146 @@
         <w:rPr>
           <w:rFonts w:ascii="Times New Roman" w:hAnsi="Times New Roman" w:cs="Times New Roman"/>
         </w:rPr>
-        <w:t>While</w:t>
-      </w:r>
-      <w:r>
-        <w:rPr>
-          <w:rFonts w:ascii="Times New Roman" w:hAnsi="Times New Roman" w:cs="Times New Roman"/>
-        </w:rPr>
-        <w:t xml:space="preserve"> methods that allow covariates to change across survey intervals are broadly used</w:t>
+        <w:t xml:space="preserve">In this study, we present </w:t>
+      </w:r>
+      <w:r>
+        <w:rPr>
+          <w:rFonts w:ascii="Times New Roman" w:hAnsi="Times New Roman" w:cs="Times New Roman"/>
+        </w:rPr>
+        <w:t xml:space="preserve">a novel individual-based Bayesian survival model that models final </w:t>
+      </w:r>
+      <w:r>
+        <w:rPr>
+          <w:rFonts w:ascii="Times New Roman" w:hAnsi="Times New Roman" w:cs="Times New Roman"/>
+        </w:rPr>
+        <w:t xml:space="preserve">1-0 </w:t>
+      </w:r>
+      <w:r>
+        <w:rPr>
+          <w:rFonts w:ascii="Times New Roman" w:hAnsi="Times New Roman" w:cs="Times New Roman"/>
+        </w:rPr>
+        <w:t>fate</w:t>
+      </w:r>
+      <w:r>
+        <w:rPr>
+          <w:rFonts w:ascii="Times New Roman" w:hAnsi="Times New Roman" w:cs="Times New Roman"/>
+        </w:rPr>
+        <w:t xml:space="preserve"> data</w:t>
+      </w:r>
+      <w:r>
+        <w:rPr>
+          <w:rFonts w:ascii="Times New Roman" w:hAnsi="Times New Roman" w:cs="Times New Roman"/>
+        </w:rPr>
+        <w:t xml:space="preserve"> as a Bernoulli process </w:t>
+      </w:r>
+      <w:r>
+        <w:rPr>
+          <w:rFonts w:ascii="Times New Roman" w:hAnsi="Times New Roman" w:cs="Times New Roman"/>
+        </w:rPr>
+        <w:t>with a survival</w:t>
+      </w:r>
+      <w:r>
+        <w:rPr>
+          <w:rFonts w:ascii="Times New Roman" w:hAnsi="Times New Roman" w:cs="Times New Roman"/>
+        </w:rPr>
+        <w:t xml:space="preserve"> probability that is dependent on surviving a previous set of survey intervals. In this way, covariates that change throughout these survey intervals are allowed to </w:t>
+      </w:r>
+      <w:r>
+        <w:rPr>
+          <w:rFonts w:ascii="Times New Roman" w:hAnsi="Times New Roman" w:cs="Times New Roman"/>
+        </w:rPr>
+        <w:t>contribute</w:t>
+      </w:r>
+      <w:r>
+        <w:rPr>
+          <w:rFonts w:ascii="Times New Roman" w:hAnsi="Times New Roman" w:cs="Times New Roman"/>
+        </w:rPr>
+        <w:t xml:space="preserve"> to the final survival probability of an individual. We compare this new model to two other </w:t>
+      </w:r>
+      <w:r>
+        <w:rPr>
+          <w:rFonts w:ascii="Times New Roman" w:hAnsi="Times New Roman" w:cs="Times New Roman"/>
+        </w:rPr>
+        <w:t xml:space="preserve">logistic exposure </w:t>
+      </w:r>
+      <w:r>
+        <w:rPr>
+          <w:rFonts w:ascii="Times New Roman" w:hAnsi="Times New Roman" w:cs="Times New Roman"/>
+        </w:rPr>
+        <w:t xml:space="preserve">approaches common in individual-based survival analyses. The first approach we compare our model to is a </w:t>
+      </w:r>
+      <w:r>
+        <w:rPr>
+          <w:rFonts w:ascii="Times New Roman" w:hAnsi="Times New Roman" w:cs="Times New Roman"/>
+        </w:rPr>
+        <w:t xml:space="preserve">“full exposure model” that is a logistic exposure model that </w:t>
+      </w:r>
+      <w:r>
+        <w:rPr>
+          <w:rFonts w:ascii="Times New Roman" w:hAnsi="Times New Roman" w:cs="Times New Roman"/>
+        </w:rPr>
+        <w:t>does not allow covariate values to vary throughout the survey period</w:t>
+      </w:r>
+      <w:r>
+        <w:rPr>
+          <w:rFonts w:ascii="Times New Roman" w:hAnsi="Times New Roman" w:cs="Times New Roman"/>
+        </w:rPr>
+        <w:t xml:space="preserve"> and </w:t>
+      </w:r>
+      <w:r>
+        <w:rPr>
+          <w:rFonts w:ascii="Times New Roman" w:hAnsi="Times New Roman" w:cs="Times New Roman"/>
+        </w:rPr>
+        <w:lastRenderedPageBreak/>
+        <w:t>where data are the final 1-0 fate data</w:t>
+      </w:r>
+      <w:r>
+        <w:rPr>
+          <w:rFonts w:ascii="Times New Roman" w:hAnsi="Times New Roman" w:cs="Times New Roman"/>
+        </w:rPr>
+        <w:t xml:space="preserve"> (CITE)</w:t>
+      </w:r>
+      <w:r>
+        <w:rPr>
+          <w:rFonts w:ascii="Times New Roman" w:hAnsi="Times New Roman" w:cs="Times New Roman"/>
+        </w:rPr>
+        <w:t>. The second</w:t>
+      </w:r>
+      <w:r>
+        <w:rPr>
+          <w:rFonts w:ascii="Times New Roman" w:hAnsi="Times New Roman" w:cs="Times New Roman"/>
+        </w:rPr>
+        <w:t xml:space="preserve"> model we compare our model to is a “interval-data exposure model”</w:t>
+      </w:r>
+      <w:r>
+        <w:rPr>
+          <w:rFonts w:ascii="Times New Roman" w:hAnsi="Times New Roman" w:cs="Times New Roman"/>
+        </w:rPr>
+        <w:t xml:space="preserve"> where covariates can vary throughout the survey period</w:t>
+      </w:r>
+      <w:r>
+        <w:rPr>
+          <w:rFonts w:ascii="Times New Roman" w:hAnsi="Times New Roman" w:cs="Times New Roman"/>
+        </w:rPr>
+        <w:t xml:space="preserve"> and data are 1-0 values at each survey interval</w:t>
+      </w:r>
+      <w:r>
+        <w:rPr>
+          <w:rFonts w:ascii="Times New Roman" w:hAnsi="Times New Roman" w:cs="Times New Roman"/>
+        </w:rPr>
+        <w:t xml:space="preserve"> (Shaffer 2004, Schmidt et al. 2010, tree citation here)</w:t>
+      </w:r>
+      <w:r>
+        <w:rPr>
+          <w:rFonts w:ascii="Times New Roman" w:hAnsi="Times New Roman" w:cs="Times New Roman"/>
+        </w:rPr>
+        <w:t xml:space="preserve">. </w:t>
+      </w:r>
+      <w:r>
+        <w:rPr>
+          <w:rFonts w:ascii="Times New Roman" w:hAnsi="Times New Roman" w:cs="Times New Roman"/>
+        </w:rPr>
+        <w:t xml:space="preserve">We present our examples in a Bayesian framework to account for parameter uncertainty and to aid in fitting custom probabilities. </w:t>
       </w:r>
     </w:p>
     <w:p>
@@ -819,7 +1539,73 @@
         <w:rPr>
           <w:rFonts w:ascii="Times New Roman" w:hAnsi="Times New Roman" w:cs="Times New Roman"/>
         </w:rPr>
-        <w:t>and account</w:t>
+        <w:t xml:space="preserve">We first fit these three models to </w:t>
+      </w:r>
+      <w:r>
+        <w:rPr>
+          <w:rFonts w:ascii="Times New Roman" w:hAnsi="Times New Roman" w:cs="Times New Roman"/>
+        </w:rPr>
+        <w:t xml:space="preserve">three sets of </w:t>
+      </w:r>
+      <w:r>
+        <w:rPr>
+          <w:rFonts w:ascii="Times New Roman" w:hAnsi="Times New Roman" w:cs="Times New Roman"/>
+        </w:rPr>
+        <w:t>simulated datasets w</w:t>
+      </w:r>
+      <w:r>
+        <w:rPr>
+          <w:rFonts w:ascii="Times New Roman" w:hAnsi="Times New Roman" w:cs="Times New Roman"/>
+        </w:rPr>
+        <w:t xml:space="preserve">here survival was dependent on a covariate which varied across individuals in the dataset. </w:t>
+      </w:r>
+      <w:r>
+        <w:rPr>
+          <w:rFonts w:ascii="Times New Roman" w:hAnsi="Times New Roman" w:cs="Times New Roman"/>
+        </w:rPr>
+        <w:t xml:space="preserve">For each of the three sets of simulated datasets, </w:t>
+      </w:r>
+      <w:r>
+        <w:rPr>
+          <w:rFonts w:ascii="Times New Roman" w:hAnsi="Times New Roman" w:cs="Times New Roman"/>
+        </w:rPr>
+        <w:t xml:space="preserve">we varied the degree to which the covariate varied within an individual across survey intervals (“low”, “medium”, and “high”). </w:t>
+      </w:r>
+      <w:r>
+        <w:rPr>
+          <w:rFonts w:ascii="Times New Roman" w:hAnsi="Times New Roman" w:cs="Times New Roman"/>
+        </w:rPr>
+        <w:t>We then compare the</w:t>
+      </w:r>
+      <w:r>
+        <w:rPr>
+          <w:rFonts w:ascii="Times New Roman" w:hAnsi="Times New Roman" w:cs="Times New Roman"/>
+        </w:rPr>
+        <w:t xml:space="preserve"> three</w:t>
+      </w:r>
+      <w:r>
+        <w:rPr>
+          <w:rFonts w:ascii="Times New Roman" w:hAnsi="Times New Roman" w:cs="Times New Roman"/>
+        </w:rPr>
+        <w:t xml:space="preserve"> models for </w:t>
+      </w:r>
+      <w:r>
+        <w:rPr>
+          <w:rFonts w:ascii="Times New Roman" w:hAnsi="Times New Roman" w:cs="Times New Roman"/>
+        </w:rPr>
+        <w:t>three</w:t>
+      </w:r>
+      <w:r>
+        <w:rPr>
+          <w:rFonts w:ascii="Times New Roman" w:hAnsi="Times New Roman" w:cs="Times New Roman"/>
+        </w:rPr>
+        <w:t xml:space="preserve"> empirical dataset</w:t>
+      </w:r>
+      <w:r>
+        <w:rPr>
+          <w:rFonts w:ascii="Times New Roman" w:hAnsi="Times New Roman" w:cs="Times New Roman"/>
+        </w:rPr>
+        <w:t>s</w:t>
       </w:r>
       <w:r>
         <w:rPr>
@@ -831,346 +1617,125 @@
         <w:rPr>
           <w:rFonts w:ascii="Times New Roman" w:hAnsi="Times New Roman" w:cs="Times New Roman"/>
         </w:rPr>
-        <w:t xml:space="preserve">for some error in these interval survival </w:t>
-      </w:r>
-      <w:proofErr w:type="gramStart"/>
-      <w:r>
-        <w:rPr>
-          <w:rFonts w:ascii="Times New Roman" w:hAnsi="Times New Roman" w:cs="Times New Roman"/>
-        </w:rPr>
-        <w:t>processes,</w:t>
-      </w:r>
-      <w:proofErr w:type="gramEnd"/>
-      <w:r>
-        <w:rPr>
-          <w:rFonts w:ascii="Times New Roman" w:hAnsi="Times New Roman" w:cs="Times New Roman"/>
+        <w:t>from different applications</w:t>
+      </w:r>
+      <w:r>
+        <w:rPr>
+          <w:rFonts w:ascii="Times New Roman" w:hAnsi="Times New Roman" w:cs="Times New Roman"/>
+        </w:rPr>
+        <w:t xml:space="preserve"> tracking individual-based survival</w:t>
+      </w:r>
+      <w:r>
+        <w:rPr>
+          <w:rFonts w:ascii="Times New Roman" w:hAnsi="Times New Roman" w:cs="Times New Roman"/>
+        </w:rPr>
+        <w:t xml:space="preserve">, including </w:t>
+      </w:r>
+      <w:r>
+        <w:rPr>
+          <w:rFonts w:ascii="Times New Roman" w:hAnsi="Times New Roman" w:cs="Times New Roman"/>
+        </w:rPr>
+        <w:t>one dataset analyzing</w:t>
+      </w:r>
+      <w:r>
+        <w:rPr>
+          <w:rFonts w:ascii="Times New Roman" w:hAnsi="Times New Roman" w:cs="Times New Roman"/>
+        </w:rPr>
+        <w:t xml:space="preserve"> daily</w:t>
+      </w:r>
+      <w:r>
+        <w:rPr>
+          <w:rFonts w:ascii="Times New Roman" w:hAnsi="Times New Roman" w:cs="Times New Roman"/>
+        </w:rPr>
+        <w:t xml:space="preserve"> nest survival (white-headed woodpeckers</w:t>
+      </w:r>
+      <w:r>
+        <w:rPr>
+          <w:rFonts w:ascii="Times New Roman" w:hAnsi="Times New Roman" w:cs="Times New Roman"/>
+        </w:rPr>
+        <w:t xml:space="preserve">, </w:t>
+      </w:r>
+      <w:proofErr w:type="spellStart"/>
+      <w:r>
+        <w:rPr>
+          <w:rFonts w:ascii="Times New Roman" w:hAnsi="Times New Roman" w:cs="Times New Roman"/>
+          <w:i/>
+          <w:iCs/>
+        </w:rPr>
+        <w:t>Dryobates</w:t>
+      </w:r>
+      <w:proofErr w:type="spellEnd"/>
+      <w:r>
+        <w:rPr>
+          <w:rFonts w:ascii="Times New Roman" w:hAnsi="Times New Roman" w:cs="Times New Roman"/>
+          <w:i/>
+          <w:iCs/>
         </w:rPr>
         <w:t xml:space="preserve"> </w:t>
       </w:r>
-      <w:r>
-        <w:rPr>
-          <w:rFonts w:ascii="Times New Roman" w:hAnsi="Times New Roman" w:cs="Times New Roman"/>
-        </w:rPr>
-        <w:t xml:space="preserve">these models are often </w:t>
-      </w:r>
-      <w:r>
-        <w:rPr>
-          <w:rFonts w:ascii="Times New Roman" w:hAnsi="Times New Roman" w:cs="Times New Roman"/>
-        </w:rPr>
-        <w:t xml:space="preserve">defined </w:t>
-      </w:r>
-      <w:r>
-        <w:rPr>
-          <w:rFonts w:ascii="Times New Roman" w:hAnsi="Times New Roman" w:cs="Times New Roman"/>
-        </w:rPr>
-        <w:t xml:space="preserve">such that each interval </w:t>
-      </w:r>
-      <w:r>
-        <w:rPr>
-          <w:rFonts w:ascii="Times New Roman" w:hAnsi="Times New Roman" w:cs="Times New Roman"/>
-        </w:rPr>
-        <w:t>for</w:t>
-      </w:r>
-      <w:r>
-        <w:rPr>
-          <w:rFonts w:ascii="Times New Roman" w:hAnsi="Times New Roman" w:cs="Times New Roman"/>
-        </w:rPr>
-        <w:t xml:space="preserve"> each </w:t>
-      </w:r>
-      <w:r>
-        <w:rPr>
-          <w:rFonts w:ascii="Times New Roman" w:hAnsi="Times New Roman" w:cs="Times New Roman"/>
-        </w:rPr>
-        <w:t>individual is</w:t>
-      </w:r>
-      <w:r>
-        <w:rPr>
-          <w:rFonts w:ascii="Times New Roman" w:hAnsi="Times New Roman" w:cs="Times New Roman"/>
-        </w:rPr>
-        <w:t xml:space="preserve"> a data point in a Bernoulli process. As a result, these datasets can have an exaggerated number of s</w:t>
-      </w:r>
-      <w:r>
-        <w:rPr>
-          <w:rFonts w:ascii="Times New Roman" w:hAnsi="Times New Roman" w:cs="Times New Roman"/>
-        </w:rPr>
-        <w:t>urvival (success)</w:t>
-      </w:r>
-      <w:r>
-        <w:rPr>
-          <w:rFonts w:ascii="Times New Roman" w:hAnsi="Times New Roman" w:cs="Times New Roman"/>
-        </w:rPr>
-        <w:t xml:space="preserve"> values (1) since individuals that </w:t>
-      </w:r>
-      <w:r>
-        <w:rPr>
-          <w:rFonts w:ascii="Times New Roman" w:hAnsi="Times New Roman" w:cs="Times New Roman"/>
-        </w:rPr>
-        <w:t xml:space="preserve">die (fail) </w:t>
-      </w:r>
-      <w:r>
-        <w:rPr>
-          <w:rFonts w:ascii="Times New Roman" w:hAnsi="Times New Roman" w:cs="Times New Roman"/>
-        </w:rPr>
-        <w:t>are usually</w:t>
-      </w:r>
-      <w:r>
-        <w:rPr>
-          <w:rFonts w:ascii="Times New Roman" w:hAnsi="Times New Roman" w:cs="Times New Roman"/>
-        </w:rPr>
-        <w:t xml:space="preserve"> not monitored after </w:t>
-      </w:r>
-      <w:r>
-        <w:rPr>
-          <w:rFonts w:ascii="Times New Roman" w:hAnsi="Times New Roman" w:cs="Times New Roman"/>
-        </w:rPr>
-        <w:t>death (failure)</w:t>
-      </w:r>
-      <w:r>
-        <w:rPr>
-          <w:rFonts w:ascii="Times New Roman" w:hAnsi="Times New Roman" w:cs="Times New Roman"/>
-        </w:rPr>
-        <w:t xml:space="preserve">. While this may be less of an issue when the number of survey intervals is low or when there is a relatively equal number of </w:t>
-      </w:r>
-      <w:r>
-        <w:rPr>
-          <w:rFonts w:ascii="Times New Roman" w:hAnsi="Times New Roman" w:cs="Times New Roman"/>
-        </w:rPr>
-        <w:t>surviving</w:t>
-      </w:r>
-      <w:r>
-        <w:rPr>
-          <w:rFonts w:ascii="Times New Roman" w:hAnsi="Times New Roman" w:cs="Times New Roman"/>
-        </w:rPr>
-        <w:t xml:space="preserve"> and </w:t>
-      </w:r>
-      <w:r>
-        <w:rPr>
-          <w:rFonts w:ascii="Times New Roman" w:hAnsi="Times New Roman" w:cs="Times New Roman"/>
-        </w:rPr>
-        <w:t xml:space="preserve">dead </w:t>
-      </w:r>
-      <w:r>
-        <w:rPr>
-          <w:rFonts w:ascii="Times New Roman" w:hAnsi="Times New Roman" w:cs="Times New Roman"/>
-        </w:rPr>
-        <w:t xml:space="preserve">individuals in the dataset, as survey interval number increases or the </w:t>
-      </w:r>
-      <w:r>
-        <w:rPr>
-          <w:rFonts w:ascii="Times New Roman" w:hAnsi="Times New Roman" w:cs="Times New Roman"/>
-        </w:rPr>
-        <w:t xml:space="preserve">survival-failure </w:t>
-      </w:r>
-      <w:r>
-        <w:rPr>
-          <w:rFonts w:ascii="Times New Roman" w:hAnsi="Times New Roman" w:cs="Times New Roman"/>
-        </w:rPr>
-        <w:t xml:space="preserve">numbers are skewed, these models may not properly predict the data distribution of the data generating the </w:t>
-      </w:r>
-      <w:r>
-        <w:rPr>
-          <w:rFonts w:ascii="Times New Roman" w:hAnsi="Times New Roman" w:cs="Times New Roman"/>
-        </w:rPr>
-        <w:t>model</w:t>
-      </w:r>
-      <w:r>
-        <w:rPr>
-          <w:rFonts w:ascii="Times New Roman" w:hAnsi="Times New Roman" w:cs="Times New Roman"/>
-        </w:rPr>
-        <w:t xml:space="preserve">. Thus, using these models as predictive tools </w:t>
-      </w:r>
-      <w:r>
-        <w:rPr>
-          <w:rFonts w:ascii="Times New Roman" w:hAnsi="Times New Roman" w:cs="Times New Roman"/>
-        </w:rPr>
-        <w:t xml:space="preserve">may be </w:t>
-      </w:r>
-      <w:r>
-        <w:rPr>
-          <w:rFonts w:ascii="Times New Roman" w:hAnsi="Times New Roman" w:cs="Times New Roman"/>
-        </w:rPr>
-        <w:t xml:space="preserve">limited and biased. </w:t>
-      </w:r>
-    </w:p>
-    <w:p>
-      <w:pPr>
-        <w:spacing w:line="480" w:lineRule="auto"/>
-        <w:rPr>
-          <w:rFonts w:ascii="Times New Roman" w:hAnsi="Times New Roman" w:cs="Times New Roman"/>
-        </w:rPr>
-      </w:pPr>
-      <w:r>
-        <w:rPr>
-          <w:rFonts w:ascii="Times New Roman" w:hAnsi="Times New Roman" w:cs="Times New Roman"/>
-        </w:rPr>
-        <w:t>Silver Bullet:</w:t>
-      </w:r>
-    </w:p>
-    <w:p>
-      <w:pPr>
-        <w:spacing w:line="480" w:lineRule="auto"/>
-        <w:rPr>
-          <w:rFonts w:ascii="Times New Roman" w:hAnsi="Times New Roman" w:cs="Times New Roman"/>
-        </w:rPr>
-      </w:pPr>
-      <w:r>
-        <w:rPr>
-          <w:rFonts w:ascii="Times New Roman" w:hAnsi="Times New Roman" w:cs="Times New Roman"/>
-        </w:rPr>
-        <w:t xml:space="preserve">In this study, we present </w:t>
-      </w:r>
-      <w:r>
-        <w:rPr>
-          <w:rFonts w:ascii="Times New Roman" w:hAnsi="Times New Roman" w:cs="Times New Roman"/>
-        </w:rPr>
-        <w:t xml:space="preserve">a novel individual-based Bayesian survival model that models final </w:t>
-      </w:r>
-      <w:r>
-        <w:rPr>
-          <w:rFonts w:ascii="Times New Roman" w:hAnsi="Times New Roman" w:cs="Times New Roman"/>
-        </w:rPr>
-        <w:t xml:space="preserve">1-0 </w:t>
-      </w:r>
-      <w:r>
-        <w:rPr>
-          <w:rFonts w:ascii="Times New Roman" w:hAnsi="Times New Roman" w:cs="Times New Roman"/>
-        </w:rPr>
-        <w:t>fate</w:t>
-      </w:r>
-      <w:r>
-        <w:rPr>
-          <w:rFonts w:ascii="Times New Roman" w:hAnsi="Times New Roman" w:cs="Times New Roman"/>
-        </w:rPr>
-        <w:t xml:space="preserve"> data</w:t>
-      </w:r>
-      <w:r>
-        <w:rPr>
-          <w:rFonts w:ascii="Times New Roman" w:hAnsi="Times New Roman" w:cs="Times New Roman"/>
-        </w:rPr>
-        <w:t xml:space="preserve"> as a Bernoulli process </w:t>
-      </w:r>
-      <w:r>
-        <w:rPr>
-          <w:rFonts w:ascii="Times New Roman" w:hAnsi="Times New Roman" w:cs="Times New Roman"/>
-        </w:rPr>
-        <w:t>with a survival</w:t>
-      </w:r>
-      <w:r>
-        <w:rPr>
-          <w:rFonts w:ascii="Times New Roman" w:hAnsi="Times New Roman" w:cs="Times New Roman"/>
-        </w:rPr>
-        <w:t xml:space="preserve"> probability that is dependent on surviving a previous set of survey intervals. In this way, covariates that change throughout these survey intervals are allowed to feed into the final survival probability of an individual. We compare this new model to two other approaches common in individual-based survival analyses. The first approach we compare our model to is a </w:t>
-      </w:r>
-      <w:r>
-        <w:rPr>
-          <w:rFonts w:ascii="Times New Roman" w:hAnsi="Times New Roman" w:cs="Times New Roman"/>
-        </w:rPr>
-        <w:t xml:space="preserve">“full exposure model” that is a logistic exposure model </w:t>
-      </w:r>
-      <w:r>
-        <w:rPr>
-          <w:rFonts w:ascii="Times New Roman" w:hAnsi="Times New Roman" w:cs="Times New Roman"/>
-        </w:rPr>
-        <w:lastRenderedPageBreak/>
-        <w:t xml:space="preserve">that </w:t>
-      </w:r>
-      <w:r>
-        <w:rPr>
-          <w:rFonts w:ascii="Times New Roman" w:hAnsi="Times New Roman" w:cs="Times New Roman"/>
-        </w:rPr>
-        <w:t>does not allow covariate values to vary throughout the survey period</w:t>
-      </w:r>
-      <w:r>
-        <w:rPr>
-          <w:rFonts w:ascii="Times New Roman" w:hAnsi="Times New Roman" w:cs="Times New Roman"/>
-        </w:rPr>
-        <w:t xml:space="preserve"> and where data are the final 1-0 fate data</w:t>
-      </w:r>
-      <w:r>
-        <w:rPr>
-          <w:rFonts w:ascii="Times New Roman" w:hAnsi="Times New Roman" w:cs="Times New Roman"/>
-        </w:rPr>
-        <w:t>. The second</w:t>
-      </w:r>
-      <w:r>
-        <w:rPr>
-          <w:rFonts w:ascii="Times New Roman" w:hAnsi="Times New Roman" w:cs="Times New Roman"/>
-        </w:rPr>
-        <w:t xml:space="preserve"> model we compare our model to is a “interval-data exposure model”</w:t>
-      </w:r>
-      <w:r>
-        <w:rPr>
-          <w:rFonts w:ascii="Times New Roman" w:hAnsi="Times New Roman" w:cs="Times New Roman"/>
-        </w:rPr>
-        <w:t xml:space="preserve"> where covariates can vary throughout the survey period</w:t>
-      </w:r>
-      <w:r>
-        <w:rPr>
-          <w:rFonts w:ascii="Times New Roman" w:hAnsi="Times New Roman" w:cs="Times New Roman"/>
-        </w:rPr>
-        <w:t xml:space="preserve"> and data are 1-0 values at each survey interval</w:t>
-      </w:r>
-      <w:r>
-        <w:rPr>
-          <w:rFonts w:ascii="Times New Roman" w:hAnsi="Times New Roman" w:cs="Times New Roman"/>
-        </w:rPr>
-        <w:t xml:space="preserve"> (Shaffer 2004, Schmidt et al. 2010, tree citation here)</w:t>
-      </w:r>
-      <w:r>
-        <w:rPr>
-          <w:rFonts w:ascii="Times New Roman" w:hAnsi="Times New Roman" w:cs="Times New Roman"/>
-        </w:rPr>
-        <w:t xml:space="preserve">. </w:t>
-      </w:r>
-      <w:r>
-        <w:rPr>
-          <w:rFonts w:ascii="Times New Roman" w:hAnsi="Times New Roman" w:cs="Times New Roman"/>
-        </w:rPr>
-        <w:t xml:space="preserve">We present our examples in a Bayesian framework to account for parameter uncertainty and to aid in fitting custom probabilities. </w:t>
-      </w:r>
-    </w:p>
-    <w:p>
-      <w:pPr>
-        <w:spacing w:line="480" w:lineRule="auto"/>
-        <w:rPr>
-          <w:rFonts w:ascii="Times New Roman" w:hAnsi="Times New Roman" w:cs="Times New Roman"/>
-        </w:rPr>
-      </w:pPr>
-      <w:r>
-        <w:rPr>
-          <w:rFonts w:ascii="Times New Roman" w:hAnsi="Times New Roman" w:cs="Times New Roman"/>
-        </w:rPr>
-        <w:t>We first fit these three models to simulated datasets w</w:t>
-      </w:r>
-      <w:r>
-        <w:rPr>
-          <w:rFonts w:ascii="Times New Roman" w:hAnsi="Times New Roman" w:cs="Times New Roman"/>
-        </w:rPr>
-        <w:t xml:space="preserve">here survival was dependent on a covariate which varied across individuals in the dataset. We then created three scenarios in which we varied the degree to which the covariate varied within an individual across survey intervals (“low”, “medium”, and “high”). </w:t>
-      </w:r>
-      <w:r>
-        <w:rPr>
-          <w:rFonts w:ascii="Times New Roman" w:hAnsi="Times New Roman" w:cs="Times New Roman"/>
-        </w:rPr>
-        <w:t xml:space="preserve">We then compare the models for </w:t>
-      </w:r>
-      <w:r>
-        <w:rPr>
-          <w:rFonts w:ascii="Times New Roman" w:hAnsi="Times New Roman" w:cs="Times New Roman"/>
-        </w:rPr>
-        <w:t>three</w:t>
-      </w:r>
-      <w:r>
-        <w:rPr>
-          <w:rFonts w:ascii="Times New Roman" w:hAnsi="Times New Roman" w:cs="Times New Roman"/>
-        </w:rPr>
-        <w:t xml:space="preserve"> empirical dataset</w:t>
-      </w:r>
-      <w:r>
-        <w:rPr>
-          <w:rFonts w:ascii="Times New Roman" w:hAnsi="Times New Roman" w:cs="Times New Roman"/>
-        </w:rPr>
-        <w:t>s</w:t>
+      <w:proofErr w:type="spellStart"/>
+      <w:r>
+        <w:rPr>
+          <w:rFonts w:ascii="Times New Roman" w:hAnsi="Times New Roman" w:cs="Times New Roman"/>
+          <w:i/>
+          <w:iCs/>
+        </w:rPr>
+        <w:t>albolarvatus</w:t>
+      </w:r>
+      <w:proofErr w:type="spellEnd"/>
+      <w:r>
+        <w:rPr>
+          <w:rFonts w:ascii="Times New Roman" w:hAnsi="Times New Roman" w:cs="Times New Roman"/>
+        </w:rPr>
+        <w:t xml:space="preserve">, </w:t>
+      </w:r>
+      <w:r>
+        <w:rPr>
+          <w:rFonts w:ascii="Times New Roman" w:hAnsi="Times New Roman" w:cs="Times New Roman"/>
+        </w:rPr>
+        <w:t>in Oregon and Idaho, USA; Miller-ter Kuile et al. in review)</w:t>
+      </w:r>
+      <w:r>
+        <w:rPr>
+          <w:rFonts w:ascii="Times New Roman" w:hAnsi="Times New Roman" w:cs="Times New Roman"/>
+        </w:rPr>
+        <w:t xml:space="preserve">, one analyzing daily plant survival (giant kelp, </w:t>
+      </w:r>
+      <w:r>
+        <w:rPr>
+          <w:rFonts w:ascii="Times New Roman" w:hAnsi="Times New Roman" w:cs="Times New Roman"/>
+          <w:i/>
+          <w:iCs/>
+        </w:rPr>
+        <w:t xml:space="preserve">Macrocystis </w:t>
+      </w:r>
+      <w:proofErr w:type="spellStart"/>
+      <w:r>
+        <w:rPr>
+          <w:rFonts w:ascii="Times New Roman" w:hAnsi="Times New Roman" w:cs="Times New Roman"/>
+          <w:i/>
+          <w:iCs/>
+        </w:rPr>
+        <w:t>pyrifera</w:t>
+      </w:r>
+      <w:proofErr w:type="spellEnd"/>
+      <w:r>
+        <w:rPr>
+          <w:rFonts w:ascii="Times New Roman" w:hAnsi="Times New Roman" w:cs="Times New Roman"/>
+        </w:rPr>
+        <w:t>, in Santa Barbara, CA, USA</w:t>
+      </w:r>
+      <w:r>
+        <w:rPr>
+          <w:rFonts w:ascii="Times New Roman" w:hAnsi="Times New Roman" w:cs="Times New Roman"/>
+        </w:rPr>
+        <w:t xml:space="preserve">; </w:t>
+      </w:r>
+      <w:r>
+        <w:rPr>
+          <w:rFonts w:ascii="Times New Roman" w:hAnsi="Times New Roman" w:cs="Times New Roman"/>
+        </w:rPr>
+        <w:t>Emery et al. in review), and one analyzing yearly tree survival</w:t>
       </w:r>
       <w:r>
         <w:rPr>
@@ -1182,37 +1747,13 @@
         <w:rPr>
           <w:rFonts w:ascii="Times New Roman" w:hAnsi="Times New Roman" w:cs="Times New Roman"/>
         </w:rPr>
-        <w:t>from different applications</w:t>
-      </w:r>
-      <w:r>
-        <w:rPr>
-          <w:rFonts w:ascii="Times New Roman" w:hAnsi="Times New Roman" w:cs="Times New Roman"/>
-        </w:rPr>
-        <w:t xml:space="preserve"> tracking individual-based survival</w:t>
-      </w:r>
-      <w:r>
-        <w:rPr>
-          <w:rFonts w:ascii="Times New Roman" w:hAnsi="Times New Roman" w:cs="Times New Roman"/>
-        </w:rPr>
-        <w:t xml:space="preserve">, including </w:t>
-      </w:r>
-      <w:r>
-        <w:rPr>
-          <w:rFonts w:ascii="Times New Roman" w:hAnsi="Times New Roman" w:cs="Times New Roman"/>
-        </w:rPr>
-        <w:t>one dataset analyzing</w:t>
-      </w:r>
-      <w:r>
-        <w:rPr>
-          <w:rFonts w:ascii="Times New Roman" w:hAnsi="Times New Roman" w:cs="Times New Roman"/>
-        </w:rPr>
-        <w:t xml:space="preserve"> daily</w:t>
-      </w:r>
-      <w:r>
-        <w:rPr>
-          <w:rFonts w:ascii="Times New Roman" w:hAnsi="Times New Roman" w:cs="Times New Roman"/>
-        </w:rPr>
-        <w:t xml:space="preserve"> nest survival (white-headed woodpeckers</w:t>
+        <w:t>(</w:t>
+      </w:r>
+      <w:r>
+        <w:rPr>
+          <w:rFonts w:ascii="Times New Roman" w:hAnsi="Times New Roman" w:cs="Times New Roman"/>
+        </w:rPr>
+        <w:t>ponderosa pine</w:t>
       </w:r>
       <w:r>
         <w:rPr>
@@ -1220,149 +1761,67 @@
         </w:rPr>
         <w:t xml:space="preserve">, </w:t>
       </w:r>
-      <w:proofErr w:type="spellStart"/>
-      <w:r>
-        <w:rPr>
-          <w:rFonts w:ascii="Times New Roman" w:hAnsi="Times New Roman" w:cs="Times New Roman"/>
-          <w:i/>
-          <w:iCs/>
-        </w:rPr>
-        <w:t>Dryobates</w:t>
-      </w:r>
-      <w:proofErr w:type="spellEnd"/>
-      <w:r>
-        <w:rPr>
-          <w:rFonts w:ascii="Times New Roman" w:hAnsi="Times New Roman" w:cs="Times New Roman"/>
-          <w:i/>
-          <w:iCs/>
+      <w:r>
+        <w:rPr>
+          <w:rFonts w:ascii="Times New Roman" w:hAnsi="Times New Roman" w:cs="Times New Roman"/>
+          <w:i/>
+          <w:iCs/>
+        </w:rPr>
+        <w:t>Pinus ponderosa</w:t>
+      </w:r>
+      <w:r>
+        <w:rPr>
+          <w:rFonts w:ascii="Times New Roman" w:hAnsi="Times New Roman" w:cs="Times New Roman"/>
+        </w:rPr>
+        <w:t>,</w:t>
+      </w:r>
+      <w:r>
+        <w:rPr>
+          <w:rFonts w:ascii="Times New Roman" w:hAnsi="Times New Roman" w:cs="Times New Roman"/>
+        </w:rPr>
+        <w:t xml:space="preserve"> in Arizona, USA</w:t>
+      </w:r>
+      <w:r>
+        <w:rPr>
+          <w:rFonts w:ascii="Times New Roman" w:hAnsi="Times New Roman" w:cs="Times New Roman"/>
+        </w:rPr>
+        <w:t xml:space="preserve">; </w:t>
+      </w:r>
+      <w:r>
+        <w:rPr>
+          <w:rFonts w:ascii="Times New Roman" w:hAnsi="Times New Roman" w:cs="Times New Roman"/>
+        </w:rPr>
+        <w:t xml:space="preserve">Rodman et al. in review). </w:t>
+      </w:r>
+      <w:r>
+        <w:rPr>
+          <w:rFonts w:ascii="Times New Roman" w:hAnsi="Times New Roman" w:cs="Times New Roman"/>
+        </w:rPr>
+        <w:t>Each of these applications varies in the number of individuals that survive to the end of the survey period, the number of survey intervals per individual, the number of covariates that vary per survey interval</w:t>
+      </w:r>
+      <w:r>
+        <w:rPr>
+          <w:rFonts w:ascii="Times New Roman" w:hAnsi="Times New Roman" w:cs="Times New Roman"/>
+        </w:rPr>
+        <w:t>, and the relative effects and variation in covariates across individuals and sampling surveys</w:t>
+      </w:r>
+      <w:r>
+        <w:rPr>
+          <w:rFonts w:ascii="Times New Roman" w:hAnsi="Times New Roman" w:cs="Times New Roman"/>
+        </w:rPr>
+        <w:t>.</w:t>
+      </w:r>
+      <w:r>
+        <w:rPr>
+          <w:rFonts w:ascii="Times New Roman" w:hAnsi="Times New Roman" w:cs="Times New Roman"/>
         </w:rPr>
         <w:t xml:space="preserve"> </w:t>
       </w:r>
-      <w:proofErr w:type="spellStart"/>
-      <w:r>
-        <w:rPr>
-          <w:rFonts w:ascii="Times New Roman" w:hAnsi="Times New Roman" w:cs="Times New Roman"/>
-          <w:i/>
-          <w:iCs/>
-        </w:rPr>
-        <w:t>albolarvatus</w:t>
-      </w:r>
-      <w:proofErr w:type="spellEnd"/>
-      <w:r>
-        <w:rPr>
-          <w:rFonts w:ascii="Times New Roman" w:hAnsi="Times New Roman" w:cs="Times New Roman"/>
-        </w:rPr>
-        <w:t xml:space="preserve">, </w:t>
-      </w:r>
-      <w:r>
-        <w:rPr>
-          <w:rFonts w:ascii="Times New Roman" w:hAnsi="Times New Roman" w:cs="Times New Roman"/>
-        </w:rPr>
-        <w:t>in Oregon and Idaho, USA; Miller-ter Kuile et al. in review)</w:t>
-      </w:r>
-      <w:r>
-        <w:rPr>
-          <w:rFonts w:ascii="Times New Roman" w:hAnsi="Times New Roman" w:cs="Times New Roman"/>
-        </w:rPr>
-        <w:t xml:space="preserve">, one analyzing daily plant survival (giant kelp, </w:t>
-      </w:r>
-      <w:r>
-        <w:rPr>
-          <w:rFonts w:ascii="Times New Roman" w:hAnsi="Times New Roman" w:cs="Times New Roman"/>
-          <w:i/>
-          <w:iCs/>
-        </w:rPr>
-        <w:t xml:space="preserve">Macrocystis </w:t>
-      </w:r>
-      <w:proofErr w:type="spellStart"/>
-      <w:r>
-        <w:rPr>
-          <w:rFonts w:ascii="Times New Roman" w:hAnsi="Times New Roman" w:cs="Times New Roman"/>
-          <w:i/>
-          <w:iCs/>
-        </w:rPr>
-        <w:t>pyrifera</w:t>
-      </w:r>
-      <w:proofErr w:type="spellEnd"/>
-      <w:r>
-        <w:rPr>
-          <w:rFonts w:ascii="Times New Roman" w:hAnsi="Times New Roman" w:cs="Times New Roman"/>
-        </w:rPr>
-        <w:t>, in Santa Barbara, CA, USA (Emery et al. in review)), and one analyzing yearly tree survival</w:t>
-      </w:r>
-      <w:r>
-        <w:rPr>
-          <w:rFonts w:ascii="Times New Roman" w:hAnsi="Times New Roman" w:cs="Times New Roman"/>
-        </w:rPr>
-        <w:t xml:space="preserve"> </w:t>
-      </w:r>
-      <w:r>
-        <w:rPr>
-          <w:rFonts w:ascii="Times New Roman" w:hAnsi="Times New Roman" w:cs="Times New Roman"/>
-        </w:rPr>
-        <w:t>(</w:t>
-      </w:r>
-      <w:r>
-        <w:rPr>
-          <w:rFonts w:ascii="Times New Roman" w:hAnsi="Times New Roman" w:cs="Times New Roman"/>
-        </w:rPr>
-        <w:t>ponderosa pine</w:t>
-      </w:r>
-      <w:r>
-        <w:rPr>
-          <w:rFonts w:ascii="Times New Roman" w:hAnsi="Times New Roman" w:cs="Times New Roman"/>
-        </w:rPr>
-        <w:t xml:space="preserve">, </w:t>
-      </w:r>
-      <w:r>
-        <w:rPr>
-          <w:rFonts w:ascii="Times New Roman" w:hAnsi="Times New Roman" w:cs="Times New Roman"/>
-          <w:i/>
-          <w:iCs/>
-        </w:rPr>
-        <w:t>Pinus ponderosa</w:t>
-      </w:r>
-      <w:r>
-        <w:rPr>
-          <w:rFonts w:ascii="Times New Roman" w:hAnsi="Times New Roman" w:cs="Times New Roman"/>
-        </w:rPr>
-        <w:t>,</w:t>
-      </w:r>
-      <w:r>
-        <w:rPr>
-          <w:rFonts w:ascii="Times New Roman" w:hAnsi="Times New Roman" w:cs="Times New Roman"/>
-        </w:rPr>
-        <w:t xml:space="preserve"> in Arizona, USA (Rodman et al. in review)). </w:t>
-      </w:r>
-      <w:r>
-        <w:rPr>
-          <w:rFonts w:ascii="Times New Roman" w:hAnsi="Times New Roman" w:cs="Times New Roman"/>
-        </w:rPr>
-        <w:t xml:space="preserve">Each of these applications varies in the number of individuals that survive to the end of the survey period, the number of survey intervals per individual, </w:t>
-      </w:r>
-      <w:r>
-        <w:rPr>
-          <w:rFonts w:ascii="Times New Roman" w:hAnsi="Times New Roman" w:cs="Times New Roman"/>
-        </w:rPr>
-        <w:t xml:space="preserve">and </w:t>
-      </w:r>
-      <w:r>
-        <w:rPr>
-          <w:rFonts w:ascii="Times New Roman" w:hAnsi="Times New Roman" w:cs="Times New Roman"/>
-        </w:rPr>
-        <w:t>the number of covariates that vary per survey interval</w:t>
-      </w:r>
-      <w:r>
-        <w:rPr>
-          <w:rFonts w:ascii="Times New Roman" w:hAnsi="Times New Roman" w:cs="Times New Roman"/>
-        </w:rPr>
-        <w:t>.</w:t>
-      </w:r>
-      <w:r>
-        <w:rPr>
-          <w:rFonts w:ascii="Times New Roman" w:hAnsi="Times New Roman" w:cs="Times New Roman"/>
-        </w:rPr>
-        <w:t xml:space="preserve"> </w:t>
+      <w:r>
+        <w:rPr>
+          <w:rFonts w:ascii="Times New Roman" w:hAnsi="Times New Roman" w:cs="Times New Roman"/>
+        </w:rPr>
+        <w:t>[Some sentence about what we can learn from this approach.]</w:t>
       </w:r>
     </w:p>
     <w:p>
@@ -4926,194 +5385,226 @@
             </w:rPr>
             <m:t xml:space="preserve">p= </m:t>
           </m:r>
-          <m:f>
-            <m:fPr>
+          <m:sSup>
+            <m:sSupPr>
               <m:ctrlPr>
                 <w:rPr>
                   <w:rFonts w:ascii="Cambria Math" w:hAnsi="Cambria Math" w:cs="Times New Roman"/>
                   <w:i/>
                 </w:rPr>
               </m:ctrlPr>
-            </m:fPr>
-            <m:num>
-              <m:sSup>
-                <m:sSupPr>
+            </m:sSupPr>
+            <m:e>
+              <m:d>
+                <m:dPr>
                   <m:ctrlPr>
                     <w:rPr>
                       <w:rFonts w:ascii="Cambria Math" w:hAnsi="Cambria Math" w:cs="Times New Roman"/>
                       <w:i/>
                     </w:rPr>
                   </m:ctrlPr>
-                </m:sSupPr>
+                </m:dPr>
                 <m:e>
-                  <m:r>
-                    <w:rPr>
-                      <w:rFonts w:ascii="Cambria Math" w:hAnsi="Cambria Math" w:cs="Times New Roman"/>
-                    </w:rPr>
-                    <m:t>e</m:t>
-                  </m:r>
-                </m:e>
-                <m:sup>
-                  <m:sSub>
-                    <m:sSubPr>
+                  <m:f>
+                    <m:fPr>
                       <m:ctrlPr>
                         <w:rPr>
                           <w:rFonts w:ascii="Cambria Math" w:hAnsi="Cambria Math" w:cs="Times New Roman"/>
                           <w:i/>
                         </w:rPr>
                       </m:ctrlPr>
-                    </m:sSubPr>
-                    <m:e>
+                    </m:fPr>
+                    <m:num>
+                      <m:sSup>
+                        <m:sSupPr>
+                          <m:ctrlPr>
+                            <w:rPr>
+                              <w:rFonts w:ascii="Cambria Math" w:hAnsi="Cambria Math" w:cs="Times New Roman"/>
+                              <w:i/>
+                            </w:rPr>
+                          </m:ctrlPr>
+                        </m:sSupPr>
+                        <m:e>
+                          <m:r>
+                            <w:rPr>
+                              <w:rFonts w:ascii="Cambria Math" w:hAnsi="Cambria Math" w:cs="Times New Roman"/>
+                            </w:rPr>
+                            <m:t>e</m:t>
+                          </m:r>
+                        </m:e>
+                        <m:sup>
+                          <m:sSub>
+                            <m:sSubPr>
+                              <m:ctrlPr>
+                                <w:rPr>
+                                  <w:rFonts w:ascii="Cambria Math" w:hAnsi="Cambria Math" w:cs="Times New Roman"/>
+                                  <w:i/>
+                                </w:rPr>
+                              </m:ctrlPr>
+                            </m:sSubPr>
+                            <m:e>
+                              <m:r>
+                                <w:rPr>
+                                  <w:rFonts w:ascii="Cambria Math" w:hAnsi="Cambria Math" w:cs="Times New Roman"/>
+                                </w:rPr>
+                                <m:t>β</m:t>
+                              </m:r>
+                            </m:e>
+                            <m:sub>
+                              <m:r>
+                                <w:rPr>
+                                  <w:rFonts w:ascii="Cambria Math" w:hAnsi="Cambria Math" w:cs="Times New Roman"/>
+                                </w:rPr>
+                                <m:t>0</m:t>
+                              </m:r>
+                            </m:sub>
+                          </m:sSub>
+                          <m:r>
+                            <w:rPr>
+                              <w:rFonts w:ascii="Cambria Math" w:hAnsi="Cambria Math" w:cs="Times New Roman"/>
+                            </w:rPr>
+                            <m:t>+</m:t>
+                          </m:r>
+                          <m:sSub>
+                            <m:sSubPr>
+                              <m:ctrlPr>
+                                <w:rPr>
+                                  <w:rFonts w:ascii="Cambria Math" w:hAnsi="Cambria Math" w:cs="Times New Roman"/>
+                                  <w:i/>
+                                </w:rPr>
+                              </m:ctrlPr>
+                            </m:sSubPr>
+                            <m:e>
+                              <m:r>
+                                <w:rPr>
+                                  <w:rFonts w:ascii="Cambria Math" w:hAnsi="Cambria Math" w:cs="Times New Roman"/>
+                                </w:rPr>
+                                <m:t>β</m:t>
+                              </m:r>
+                            </m:e>
+                            <m:sub>
+                              <m:r>
+                                <w:rPr>
+                                  <w:rFonts w:ascii="Cambria Math" w:hAnsi="Cambria Math" w:cs="Times New Roman"/>
+                                </w:rPr>
+                                <m:t>1</m:t>
+                              </m:r>
+                            </m:sub>
+                          </m:sSub>
+                          <m:r>
+                            <w:rPr>
+                              <w:rFonts w:ascii="Cambria Math" w:hAnsi="Cambria Math" w:cs="Times New Roman"/>
+                            </w:rPr>
+                            <m:t>x</m:t>
+                          </m:r>
+                        </m:sup>
+                      </m:sSup>
+                    </m:num>
+                    <m:den>
                       <m:r>
                         <w:rPr>
                           <w:rFonts w:ascii="Cambria Math" w:hAnsi="Cambria Math" w:cs="Times New Roman"/>
                         </w:rPr>
-                        <m:t>β</m:t>
+                        <m:t xml:space="preserve">1+ </m:t>
                       </m:r>
-                    </m:e>
-                    <m:sub>
-                      <m:r>
-                        <w:rPr>
-                          <w:rFonts w:ascii="Cambria Math" w:hAnsi="Cambria Math" w:cs="Times New Roman"/>
-                        </w:rPr>
-                        <m:t>0</m:t>
-                      </m:r>
-                    </m:sub>
-                  </m:sSub>
-                  <m:r>
-                    <w:rPr>
-                      <w:rFonts w:ascii="Cambria Math" w:hAnsi="Cambria Math" w:cs="Times New Roman"/>
-                    </w:rPr>
-                    <m:t>+</m:t>
-                  </m:r>
-                  <m:sSub>
-                    <m:sSubPr>
-                      <m:ctrlPr>
-                        <w:rPr>
-                          <w:rFonts w:ascii="Cambria Math" w:hAnsi="Cambria Math" w:cs="Times New Roman"/>
-                          <w:i/>
-                        </w:rPr>
-                      </m:ctrlPr>
-                    </m:sSubPr>
-                    <m:e>
-                      <m:r>
-                        <w:rPr>
-                          <w:rFonts w:ascii="Cambria Math" w:hAnsi="Cambria Math" w:cs="Times New Roman"/>
-                        </w:rPr>
-                        <m:t>β</m:t>
-                      </m:r>
-                    </m:e>
-                    <m:sub>
-                      <m:r>
-                        <w:rPr>
-                          <w:rFonts w:ascii="Cambria Math" w:hAnsi="Cambria Math" w:cs="Times New Roman"/>
-                        </w:rPr>
-                        <m:t>1</m:t>
-                      </m:r>
-                    </m:sub>
-                  </m:sSub>
-                  <m:r>
-                    <w:rPr>
-                      <w:rFonts w:ascii="Cambria Math" w:hAnsi="Cambria Math" w:cs="Times New Roman"/>
-                    </w:rPr>
-                    <m:t>x</m:t>
-                  </m:r>
-                </m:sup>
-              </m:sSup>
-            </m:num>
-            <m:den>
+                      <m:sSup>
+                        <m:sSupPr>
+                          <m:ctrlPr>
+                            <w:rPr>
+                              <w:rFonts w:ascii="Cambria Math" w:hAnsi="Cambria Math" w:cs="Times New Roman"/>
+                              <w:i/>
+                            </w:rPr>
+                          </m:ctrlPr>
+                        </m:sSupPr>
+                        <m:e>
+                          <m:r>
+                            <w:rPr>
+                              <w:rFonts w:ascii="Cambria Math" w:hAnsi="Cambria Math" w:cs="Times New Roman"/>
+                            </w:rPr>
+                            <m:t>e</m:t>
+                          </m:r>
+                        </m:e>
+                        <m:sup>
+                          <m:sSub>
+                            <m:sSubPr>
+                              <m:ctrlPr>
+                                <w:rPr>
+                                  <w:rFonts w:ascii="Cambria Math" w:hAnsi="Cambria Math" w:cs="Times New Roman"/>
+                                  <w:i/>
+                                </w:rPr>
+                              </m:ctrlPr>
+                            </m:sSubPr>
+                            <m:e>
+                              <m:r>
+                                <w:rPr>
+                                  <w:rFonts w:ascii="Cambria Math" w:hAnsi="Cambria Math" w:cs="Times New Roman"/>
+                                </w:rPr>
+                                <m:t>β</m:t>
+                              </m:r>
+                            </m:e>
+                            <m:sub>
+                              <m:r>
+                                <w:rPr>
+                                  <w:rFonts w:ascii="Cambria Math" w:hAnsi="Cambria Math" w:cs="Times New Roman"/>
+                                </w:rPr>
+                                <m:t>0</m:t>
+                              </m:r>
+                            </m:sub>
+                          </m:sSub>
+                          <m:r>
+                            <w:rPr>
+                              <w:rFonts w:ascii="Cambria Math" w:hAnsi="Cambria Math" w:cs="Times New Roman"/>
+                            </w:rPr>
+                            <m:t xml:space="preserve">+ </m:t>
+                          </m:r>
+                          <m:sSub>
+                            <m:sSubPr>
+                              <m:ctrlPr>
+                                <w:rPr>
+                                  <w:rFonts w:ascii="Cambria Math" w:hAnsi="Cambria Math" w:cs="Times New Roman"/>
+                                  <w:i/>
+                                </w:rPr>
+                              </m:ctrlPr>
+                            </m:sSubPr>
+                            <m:e>
+                              <m:r>
+                                <w:rPr>
+                                  <w:rFonts w:ascii="Cambria Math" w:hAnsi="Cambria Math" w:cs="Times New Roman"/>
+                                </w:rPr>
+                                <m:t>β</m:t>
+                              </m:r>
+                            </m:e>
+                            <m:sub>
+                              <m:r>
+                                <w:rPr>
+                                  <w:rFonts w:ascii="Cambria Math" w:hAnsi="Cambria Math" w:cs="Times New Roman"/>
+                                </w:rPr>
+                                <m:t>1</m:t>
+                              </m:r>
+                            </m:sub>
+                          </m:sSub>
+                          <m:r>
+                            <w:rPr>
+                              <w:rFonts w:ascii="Cambria Math" w:hAnsi="Cambria Math" w:cs="Times New Roman"/>
+                            </w:rPr>
+                            <m:t>x</m:t>
+                          </m:r>
+                        </m:sup>
+                      </m:sSup>
+                    </m:den>
+                  </m:f>
+                </m:e>
+              </m:d>
+            </m:e>
+            <m:sup>
               <m:r>
                 <w:rPr>
                   <w:rFonts w:ascii="Cambria Math" w:hAnsi="Cambria Math" w:cs="Times New Roman"/>
                 </w:rPr>
-                <m:t xml:space="preserve">1+ </m:t>
+                <m:t>L</m:t>
               </m:r>
-              <m:sSup>
-                <m:sSupPr>
-                  <m:ctrlPr>
-                    <w:rPr>
-                      <w:rFonts w:ascii="Cambria Math" w:hAnsi="Cambria Math" w:cs="Times New Roman"/>
-                      <w:i/>
-                    </w:rPr>
-                  </m:ctrlPr>
-                </m:sSupPr>
-                <m:e>
-                  <m:r>
-                    <w:rPr>
-                      <w:rFonts w:ascii="Cambria Math" w:hAnsi="Cambria Math" w:cs="Times New Roman"/>
-                    </w:rPr>
-                    <m:t>e</m:t>
-                  </m:r>
-                </m:e>
-                <m:sup>
-                  <m:sSub>
-                    <m:sSubPr>
-                      <m:ctrlPr>
-                        <w:rPr>
-                          <w:rFonts w:ascii="Cambria Math" w:hAnsi="Cambria Math" w:cs="Times New Roman"/>
-                          <w:i/>
-                        </w:rPr>
-                      </m:ctrlPr>
-                    </m:sSubPr>
-                    <m:e>
-                      <m:r>
-                        <w:rPr>
-                          <w:rFonts w:ascii="Cambria Math" w:hAnsi="Cambria Math" w:cs="Times New Roman"/>
-                        </w:rPr>
-                        <m:t>β</m:t>
-                      </m:r>
-                    </m:e>
-                    <m:sub>
-                      <m:r>
-                        <w:rPr>
-                          <w:rFonts w:ascii="Cambria Math" w:hAnsi="Cambria Math" w:cs="Times New Roman"/>
-                        </w:rPr>
-                        <m:t>0</m:t>
-                      </m:r>
-                    </m:sub>
-                  </m:sSub>
-                  <m:r>
-                    <w:rPr>
-                      <w:rFonts w:ascii="Cambria Math" w:hAnsi="Cambria Math" w:cs="Times New Roman"/>
-                    </w:rPr>
-                    <m:t xml:space="preserve">+ </m:t>
-                  </m:r>
-                  <m:sSub>
-                    <m:sSubPr>
-                      <m:ctrlPr>
-                        <w:rPr>
-                          <w:rFonts w:ascii="Cambria Math" w:hAnsi="Cambria Math" w:cs="Times New Roman"/>
-                          <w:i/>
-                        </w:rPr>
-                      </m:ctrlPr>
-                    </m:sSubPr>
-                    <m:e>
-                      <m:r>
-                        <w:rPr>
-                          <w:rFonts w:ascii="Cambria Math" w:hAnsi="Cambria Math" w:cs="Times New Roman"/>
-                        </w:rPr>
-                        <m:t>β</m:t>
-                      </m:r>
-                    </m:e>
-                    <m:sub>
-                      <m:r>
-                        <w:rPr>
-                          <w:rFonts w:ascii="Cambria Math" w:hAnsi="Cambria Math" w:cs="Times New Roman"/>
-                        </w:rPr>
-                        <m:t>1</m:t>
-                      </m:r>
-                    </m:sub>
-                  </m:sSub>
-                  <m:r>
-                    <w:rPr>
-                      <w:rFonts w:ascii="Cambria Math" w:hAnsi="Cambria Math" w:cs="Times New Roman"/>
-                    </w:rPr>
-                    <m:t>x</m:t>
-                  </m:r>
-                </m:sup>
-              </m:sSup>
-            </m:den>
-          </m:f>
+            </m:sup>
+          </m:sSup>
         </m:oMath>
       </m:oMathPara>
     </w:p>
@@ -5137,7 +5628,7 @@
           <w:rFonts w:ascii="Times New Roman" w:eastAsiaTheme="minorEastAsia" w:hAnsi="Times New Roman" w:cs="Times New Roman"/>
         </w:rPr>
         <w:lastRenderedPageBreak/>
-        <w:t>We predefined beta0 and beta1 to ensure that individuals had a generally high likelihood of survival. (beta0 = 1.38, beta1 = 0.5). We generated three</w:t>
+        <w:t xml:space="preserve">In this model, </w:t>
       </w:r>
       <w:r>
         <w:rPr>
@@ -5145,13 +5636,87 @@
           <w:i/>
           <w:iCs/>
         </w:rPr>
+        <w:t xml:space="preserve">p </w:t>
+      </w:r>
+      <w:r>
+        <w:rPr>
+          <w:rFonts w:ascii="Times New Roman" w:eastAsiaTheme="minorEastAsia" w:hAnsi="Times New Roman" w:cs="Times New Roman"/>
+        </w:rPr>
+        <w:t>represents daily survival probability, beta0 is an intercept and beta1 is the effect of parameter x on daily survival probability. L is the length of time of the survey interval, which we defined as 1 unit for all intervals when simulating the data.</w:t>
+      </w:r>
+      <w:r>
+        <w:rPr>
+          <w:rFonts w:ascii="Times New Roman" w:eastAsiaTheme="minorEastAsia" w:hAnsi="Times New Roman" w:cs="Times New Roman"/>
+          <w:i/>
+          <w:iCs/>
+        </w:rPr>
         <w:t xml:space="preserve"> </w:t>
       </w:r>
       <w:r>
         <w:rPr>
           <w:rFonts w:ascii="Times New Roman" w:eastAsiaTheme="minorEastAsia" w:hAnsi="Times New Roman" w:cs="Times New Roman"/>
         </w:rPr>
-        <w:t xml:space="preserve">covariate datasets with varying degrees of variability among survey intervals centered around an individual-level mean value for the covariate. These three datasets represent data where the covariate, </w:t>
+        <w:t>We</w:t>
+      </w:r>
+      <w:r>
+        <w:rPr>
+          <w:rFonts w:ascii="Times New Roman" w:eastAsiaTheme="minorEastAsia" w:hAnsi="Times New Roman" w:cs="Times New Roman"/>
+        </w:rPr>
+        <w:t xml:space="preserve"> predefined beta0 and beta1 to ensure that individuals had a generally high likelihood of survival. (beta0 = 1.38, beta1 = 0.5). We generated three</w:t>
+      </w:r>
+      <w:r>
+        <w:rPr>
+          <w:rFonts w:ascii="Times New Roman" w:eastAsiaTheme="minorEastAsia" w:hAnsi="Times New Roman" w:cs="Times New Roman"/>
+          <w:i/>
+          <w:iCs/>
+        </w:rPr>
+        <w:t xml:space="preserve"> </w:t>
+      </w:r>
+      <w:r>
+        <w:rPr>
+          <w:rFonts w:ascii="Times New Roman" w:eastAsiaTheme="minorEastAsia" w:hAnsi="Times New Roman" w:cs="Times New Roman"/>
+        </w:rPr>
+        <w:t xml:space="preserve">covariate datasets with varying degrees of variability among survey intervals centered around an individual-level mean value for the covariate. </w:t>
+      </w:r>
+      <w:r>
+        <w:rPr>
+          <w:rFonts w:ascii="Times New Roman" w:eastAsiaTheme="minorEastAsia" w:hAnsi="Times New Roman" w:cs="Times New Roman"/>
+        </w:rPr>
+        <w:t>The means for each individual were broadly normally distributed on the scale of the data (</w:t>
+      </w:r>
+      <w:proofErr w:type="gramStart"/>
+      <w:r>
+        <w:rPr>
+          <w:rFonts w:ascii="Times New Roman" w:eastAsiaTheme="minorEastAsia" w:hAnsi="Times New Roman" w:cs="Times New Roman"/>
+        </w:rPr>
+        <w:t>N(</w:t>
+      </w:r>
+      <w:proofErr w:type="gramEnd"/>
+      <w:r>
+        <w:rPr>
+          <w:rFonts w:ascii="Times New Roman" w:eastAsiaTheme="minorEastAsia" w:hAnsi="Times New Roman" w:cs="Times New Roman"/>
+        </w:rPr>
+        <w:t xml:space="preserve">mean = 0, </w:t>
+      </w:r>
+      <w:proofErr w:type="spellStart"/>
+      <w:r>
+        <w:rPr>
+          <w:rFonts w:ascii="Times New Roman" w:eastAsiaTheme="minorEastAsia" w:hAnsi="Times New Roman" w:cs="Times New Roman"/>
+        </w:rPr>
+        <w:t>sd</w:t>
+      </w:r>
+      <w:proofErr w:type="spellEnd"/>
+      <w:r>
+        <w:rPr>
+          <w:rFonts w:ascii="Times New Roman" w:eastAsiaTheme="minorEastAsia" w:hAnsi="Times New Roman" w:cs="Times New Roman"/>
+        </w:rPr>
+        <w:t xml:space="preserve"> = 1)). </w:t>
+      </w:r>
+      <w:r>
+        <w:rPr>
+          <w:rFonts w:ascii="Times New Roman" w:eastAsiaTheme="minorEastAsia" w:hAnsi="Times New Roman" w:cs="Times New Roman"/>
+        </w:rPr>
+        <w:t xml:space="preserve">These three datasets represent data where the covariate, </w:t>
       </w:r>
       <w:r>
         <w:rPr>
@@ -5338,6 +5903,7 @@
         <w:rPr>
           <w:rFonts w:ascii="Times New Roman" w:eastAsiaTheme="minorEastAsia" w:hAnsi="Times New Roman" w:cs="Times New Roman"/>
         </w:rPr>
+        <w:lastRenderedPageBreak/>
         <w:t>When models predicted similar parameter estimates – do we repeat the AUC/predictive assessments as those done for the real datasets</w:t>
       </w:r>
       <w:r>
@@ -5356,6 +5922,66 @@
           <w:iCs/>
         </w:rPr>
       </w:pPr>
+      <w:r>
+        <w:rPr>
+          <w:rFonts w:ascii="Times New Roman" w:hAnsi="Times New Roman" w:cs="Times New Roman"/>
+          <w:i/>
+          <w:iCs/>
+        </w:rPr>
+        <w:t>4</w:t>
+      </w:r>
+      <w:r>
+        <w:rPr>
+          <w:rFonts w:ascii="Times New Roman" w:hAnsi="Times New Roman" w:cs="Times New Roman"/>
+          <w:i/>
+          <w:iCs/>
+        </w:rPr>
+        <w:t>. Applying the models to r</w:t>
+      </w:r>
+      <w:r>
+        <w:rPr>
+          <w:rFonts w:ascii="Times New Roman" w:hAnsi="Times New Roman" w:cs="Times New Roman"/>
+          <w:i/>
+          <w:iCs/>
+        </w:rPr>
+        <w:t xml:space="preserve">eal </w:t>
+      </w:r>
+      <w:r>
+        <w:rPr>
+          <w:rFonts w:ascii="Times New Roman" w:hAnsi="Times New Roman" w:cs="Times New Roman"/>
+          <w:i/>
+          <w:iCs/>
+        </w:rPr>
+        <w:t>d</w:t>
+      </w:r>
+      <w:r>
+        <w:rPr>
+          <w:rFonts w:ascii="Times New Roman" w:hAnsi="Times New Roman" w:cs="Times New Roman"/>
+          <w:i/>
+          <w:iCs/>
+        </w:rPr>
+        <w:t>atasets</w:t>
+      </w:r>
+    </w:p>
+    <w:p>
+      <w:pPr>
+        <w:spacing w:line="480" w:lineRule="auto"/>
+        <w:rPr>
+          <w:rFonts w:ascii="Times New Roman" w:hAnsi="Times New Roman" w:cs="Times New Roman"/>
+        </w:rPr>
+      </w:pPr>
+      <w:r>
+        <w:rPr>
+          <w:rFonts w:ascii="Times New Roman" w:hAnsi="Times New Roman" w:cs="Times New Roman"/>
+        </w:rPr>
+        <w:t xml:space="preserve">Finally, we fit each model to three real datasets from a broad set of ecological scenarios. These datasets included a dataset of tracked 1) nests of white-headed woodpeckers </w:t>
+      </w:r>
+      <w:r>
+        <w:rPr>
+          <w:rFonts w:ascii="Times New Roman" w:hAnsi="Times New Roman" w:cs="Times New Roman"/>
+        </w:rPr>
+        <w:t>(</w:t>
+      </w:r>
       <w:proofErr w:type="spellStart"/>
       <w:r>
         <w:rPr>
@@ -5363,15 +5989,7 @@
           <w:i/>
           <w:iCs/>
         </w:rPr>
-        <w:t>4</w:t>
-      </w:r>
-      <w:r>
-        <w:rPr>
-          <w:rFonts w:ascii="Times New Roman" w:hAnsi="Times New Roman" w:cs="Times New Roman"/>
-          <w:i/>
-          <w:iCs/>
-        </w:rPr>
-        <w:t xml:space="preserve">. </w:t>
+        <w:t>Dryobates</w:t>
       </w:r>
       <w:proofErr w:type="spellEnd"/>
       <w:r>
@@ -5380,51 +5998,7 @@
           <w:i/>
           <w:iCs/>
         </w:rPr>
-        <w:t>Applying the models to r</w:t>
-      </w:r>
-      <w:r>
-        <w:rPr>
-          <w:rFonts w:ascii="Times New Roman" w:hAnsi="Times New Roman" w:cs="Times New Roman"/>
-          <w:i/>
-          <w:iCs/>
-        </w:rPr>
-        <w:t xml:space="preserve">eal </w:t>
-      </w:r>
-      <w:r>
-        <w:rPr>
-          <w:rFonts w:ascii="Times New Roman" w:hAnsi="Times New Roman" w:cs="Times New Roman"/>
-          <w:i/>
-          <w:iCs/>
-        </w:rPr>
-        <w:t>d</w:t>
-      </w:r>
-      <w:r>
-        <w:rPr>
-          <w:rFonts w:ascii="Times New Roman" w:hAnsi="Times New Roman" w:cs="Times New Roman"/>
-          <w:i/>
-          <w:iCs/>
-        </w:rPr>
-        <w:t>atasets</w:t>
-      </w:r>
-    </w:p>
-    <w:p>
-      <w:pPr>
-        <w:spacing w:line="480" w:lineRule="auto"/>
-        <w:rPr>
-          <w:rFonts w:ascii="Times New Roman" w:hAnsi="Times New Roman" w:cs="Times New Roman"/>
-        </w:rPr>
-      </w:pPr>
-      <w:r>
-        <w:rPr>
-          <w:rFonts w:ascii="Times New Roman" w:hAnsi="Times New Roman" w:cs="Times New Roman"/>
-        </w:rPr>
-        <w:t xml:space="preserve">Finally, we fit each model to three real datasets from a broad set of ecological scenarios. These datasets included a dataset of tracked 1) nests of white-headed woodpeckers </w:t>
-      </w:r>
-      <w:r>
-        <w:rPr>
-          <w:rFonts w:ascii="Times New Roman" w:hAnsi="Times New Roman" w:cs="Times New Roman"/>
-        </w:rPr>
-        <w:t>(</w:t>
+        <w:t xml:space="preserve"> </w:t>
       </w:r>
       <w:proofErr w:type="spellStart"/>
       <w:r>
@@ -5433,25 +6007,6 @@
           <w:i/>
           <w:iCs/>
         </w:rPr>
-        <w:t>Dryobates</w:t>
-      </w:r>
-      <w:proofErr w:type="spellEnd"/>
-      <w:r>
-        <w:rPr>
-          <w:rFonts w:ascii="Times New Roman" w:hAnsi="Times New Roman" w:cs="Times New Roman"/>
-          <w:i/>
-          <w:iCs/>
-        </w:rPr>
-        <w:t xml:space="preserve"> </w:t>
-      </w:r>
-      <w:proofErr w:type="spellStart"/>
-      <w:r>
-        <w:rPr>
-          <w:rFonts w:ascii="Times New Roman" w:hAnsi="Times New Roman" w:cs="Times New Roman"/>
-          <w:i/>
-          <w:iCs/>
-        </w:rPr>
-        <w:lastRenderedPageBreak/>
         <w:t>albolarvatus</w:t>
       </w:r>
       <w:proofErr w:type="spellEnd"/>
@@ -5666,6 +6221,35 @@
       <w:r>
         <w:rPr>
           <w:rFonts w:ascii="Times New Roman" w:hAnsi="Times New Roman" w:cs="Times New Roman"/>
+          <w:i/>
+          <w:iCs/>
+          <w:vertAlign w:val="subscript"/>
+        </w:rPr>
+        <w:t xml:space="preserve"> </w:t>
+      </w:r>
+      <w:r>
+        <w:rPr>
+          <w:rFonts w:ascii="Times New Roman" w:hAnsi="Times New Roman" w:cs="Times New Roman"/>
+        </w:rPr>
+        <w:t xml:space="preserve">in </w:t>
+      </w:r>
+      <w:proofErr w:type="spellStart"/>
+      <w:r>
+        <w:rPr>
+          <w:rFonts w:ascii="Times New Roman" w:hAnsi="Times New Roman" w:cs="Times New Roman"/>
+        </w:rPr>
+        <w:t>Eqns</w:t>
+      </w:r>
+      <w:proofErr w:type="spellEnd"/>
+      <w:r>
+        <w:rPr>
+          <w:rFonts w:ascii="Times New Roman" w:hAnsi="Times New Roman" w:cs="Times New Roman"/>
+        </w:rPr>
+        <w:t xml:space="preserve"> [X]</w:t>
+      </w:r>
+      <w:r>
+        <w:rPr>
+          <w:rFonts w:ascii="Times New Roman" w:hAnsi="Times New Roman" w:cs="Times New Roman"/>
         </w:rPr>
         <w:t>, represents</w:t>
       </w:r>
@@ -5727,7 +6311,33 @@
         <w:rPr>
           <w:rFonts w:ascii="Times New Roman" w:hAnsi="Times New Roman" w:cs="Times New Roman"/>
         </w:rPr>
-        <w:t xml:space="preserve"> represent yearly survival. </w:t>
+        <w:t xml:space="preserve"> </w:t>
+      </w:r>
+      <w:r>
+        <w:rPr>
+          <w:rFonts w:ascii="Times New Roman" w:hAnsi="Times New Roman" w:cs="Times New Roman"/>
+        </w:rPr>
+        <w:t xml:space="preserve">in </w:t>
+      </w:r>
+      <w:proofErr w:type="spellStart"/>
+      <w:r>
+        <w:rPr>
+          <w:rFonts w:ascii="Times New Roman" w:hAnsi="Times New Roman" w:cs="Times New Roman"/>
+        </w:rPr>
+        <w:t>Eqns</w:t>
+      </w:r>
+      <w:proofErr w:type="spellEnd"/>
+      <w:r>
+        <w:rPr>
+          <w:rFonts w:ascii="Times New Roman" w:hAnsi="Times New Roman" w:cs="Times New Roman"/>
+        </w:rPr>
+        <w:t xml:space="preserve"> [X] </w:t>
+      </w:r>
+      <w:r>
+        <w:rPr>
+          <w:rFonts w:ascii="Times New Roman" w:hAnsi="Times New Roman" w:cs="Times New Roman"/>
+        </w:rPr>
+        <w:t xml:space="preserve">represent yearly survival. </w:t>
       </w:r>
       <w:r>
         <w:rPr>
@@ -6382,6 +6992,98 @@
         <w:t xml:space="preserve">Colors and shapes represent different models (green circle = total exposure model, purple triangle = interval data model, and orange square = custom model with final survey data and covariates that vary through different survey intervals). The grey rectangles represent areas in which p-values are not significant at p &lt; 0.05. Any p-values to the left of the middle line represent negative covariate effects; p-values to the right of the middle line represent positive covariate effects. </w:t>
       </w:r>
     </w:p>
+    <w:p>
+      <w:pPr>
+        <w:rPr>
+          <w:rFonts w:ascii="Times New Roman" w:hAnsi="Times New Roman" w:cs="Times New Roman"/>
+        </w:rPr>
+      </w:pPr>
+    </w:p>
+    <w:p>
+      <w:pPr>
+        <w:rPr>
+          <w:rFonts w:ascii="Times New Roman" w:hAnsi="Times New Roman" w:cs="Times New Roman"/>
+        </w:rPr>
+      </w:pPr>
+    </w:p>
+    <w:p>
+      <w:pPr>
+        <w:rPr>
+          <w:rFonts w:ascii="Times New Roman" w:hAnsi="Times New Roman" w:cs="Times New Roman"/>
+        </w:rPr>
+      </w:pPr>
+    </w:p>
+    <w:p>
+      <w:pPr>
+        <w:rPr>
+          <w:rFonts w:ascii="Times New Roman" w:hAnsi="Times New Roman" w:cs="Times New Roman"/>
+        </w:rPr>
+      </w:pPr>
+    </w:p>
+    <w:p>
+      <w:pPr>
+        <w:rPr>
+          <w:rFonts w:ascii="Times New Roman" w:hAnsi="Times New Roman" w:cs="Times New Roman"/>
+        </w:rPr>
+      </w:pPr>
+    </w:p>
+    <w:p>
+      <w:pPr>
+        <w:rPr>
+          <w:rFonts w:ascii="Times New Roman" w:hAnsi="Times New Roman" w:cs="Times New Roman"/>
+        </w:rPr>
+      </w:pPr>
+      <w:r>
+        <w:rPr>
+          <w:rFonts w:ascii="Times New Roman" w:hAnsi="Times New Roman" w:cs="Times New Roman"/>
+        </w:rPr>
+        <w:t>Figure Ideas for simulation dataset</w:t>
+      </w:r>
+    </w:p>
+    <w:p>
+      <w:pPr>
+        <w:rPr>
+          <w:rFonts w:ascii="Times New Roman" w:hAnsi="Times New Roman" w:cs="Times New Roman"/>
+        </w:rPr>
+      </w:pPr>
+      <w:r>
+        <w:rPr>
+          <w:rFonts w:ascii="Times New Roman" w:hAnsi="Times New Roman" w:cs="Times New Roman"/>
+        </w:rPr>
+        <w:t>How often are b0 and b1 within the credible interval of the model for the dataset?</w:t>
+      </w:r>
+    </w:p>
+    <w:p>
+      <w:pPr>
+        <w:pStyle w:val="ListParagraph"/>
+        <w:numPr>
+          <w:ilvl w:val="0"/>
+          <w:numId w:val="4"/>
+        </w:numPr>
+        <w:rPr>
+          <w:rFonts w:ascii="Times New Roman" w:hAnsi="Times New Roman" w:cs="Times New Roman"/>
+        </w:rPr>
+      </w:pPr>
+      <w:r>
+        <w:rPr>
+          <w:rFonts w:ascii="Times New Roman" w:hAnsi="Times New Roman" w:cs="Times New Roman"/>
+        </w:rPr>
+        <w:t>How to show something where each dataset’s median and 95% CI is represented? Or is it okay to just have a distribution of medians? Hmm…</w:t>
+      </w:r>
+    </w:p>
+    <w:p>
+      <w:pPr>
+        <w:rPr>
+          <w:rFonts w:ascii="Times New Roman" w:hAnsi="Times New Roman" w:cs="Times New Roman"/>
+        </w:rPr>
+      </w:pPr>
+      <w:r>
+        <w:rPr>
+          <w:rFonts w:ascii="Times New Roman" w:hAnsi="Times New Roman" w:cs="Times New Roman"/>
+        </w:rPr>
+        <w:t>AUC/Predictive accuracy – how to break up by “dataset”?</w:t>
+      </w:r>
+    </w:p>
     <w:sectPr>
       <w:pgSz w:w="12240" w:h="15840"/>
       <w:pgMar w:top="1440" w:right="1440" w:bottom="1440" w:left="1440" w:header="720" w:footer="720" w:gutter="0"/>
@@ -6545,6 +7247,119 @@
     </w:lvl>
   </w:abstractNum>
   <w:abstractNum w:abstractNumId="1" w15:restartNumberingAfterBreak="0">
+    <w:nsid w:val="604A441A"/>
+    <w:multiLevelType w:val="hybridMultilevel"/>
+    <w:tmpl w:val="A7DEA21C"/>
+    <w:lvl w:ilvl="0" w:tplc="C0EA5768">
+      <w:start w:val="3"/>
+      <w:numFmt w:val="bullet"/>
+      <w:lvlText w:val="-"/>
+      <w:lvlJc w:val="left"/>
+      <w:pPr>
+        <w:ind w:left="720" w:hanging="360"/>
+      </w:pPr>
+      <w:rPr>
+        <w:rFonts w:ascii="Times New Roman" w:eastAsiaTheme="minorHAnsi" w:hAnsi="Times New Roman" w:cs="Times New Roman" w:hint="default"/>
+      </w:rPr>
+    </w:lvl>
+    <w:lvl w:ilvl="1" w:tplc="04090003" w:tentative="1">
+      <w:start w:val="1"/>
+      <w:numFmt w:val="bullet"/>
+      <w:lvlText w:val="o"/>
+      <w:lvlJc w:val="left"/>
+      <w:pPr>
+        <w:ind w:left="1440" w:hanging="360"/>
+      </w:pPr>
+      <w:rPr>
+        <w:rFonts w:ascii="Courier New" w:hAnsi="Courier New" w:hint="default"/>
+      </w:rPr>
+    </w:lvl>
+    <w:lvl w:ilvl="2" w:tplc="04090005" w:tentative="1">
+      <w:start w:val="1"/>
+      <w:numFmt w:val="bullet"/>
+      <w:lvlText w:val=""/>
+      <w:lvlJc w:val="left"/>
+      <w:pPr>
+        <w:ind w:left="2160" w:hanging="360"/>
+      </w:pPr>
+      <w:rPr>
+        <w:rFonts w:ascii="Wingdings" w:hAnsi="Wingdings" w:hint="default"/>
+      </w:rPr>
+    </w:lvl>
+    <w:lvl w:ilvl="3" w:tplc="04090001" w:tentative="1">
+      <w:start w:val="1"/>
+      <w:numFmt w:val="bullet"/>
+      <w:lvlText w:val=""/>
+      <w:lvlJc w:val="left"/>
+      <w:pPr>
+        <w:ind w:left="2880" w:hanging="360"/>
+      </w:pPr>
+      <w:rPr>
+        <w:rFonts w:ascii="Symbol" w:hAnsi="Symbol" w:hint="default"/>
+      </w:rPr>
+    </w:lvl>
+    <w:lvl w:ilvl="4" w:tplc="04090003" w:tentative="1">
+      <w:start w:val="1"/>
+      <w:numFmt w:val="bullet"/>
+      <w:lvlText w:val="o"/>
+      <w:lvlJc w:val="left"/>
+      <w:pPr>
+        <w:ind w:left="3600" w:hanging="360"/>
+      </w:pPr>
+      <w:rPr>
+        <w:rFonts w:ascii="Courier New" w:hAnsi="Courier New" w:hint="default"/>
+      </w:rPr>
+    </w:lvl>
+    <w:lvl w:ilvl="5" w:tplc="04090005" w:tentative="1">
+      <w:start w:val="1"/>
+      <w:numFmt w:val="bullet"/>
+      <w:lvlText w:val=""/>
+      <w:lvlJc w:val="left"/>
+      <w:pPr>
+        <w:ind w:left="4320" w:hanging="360"/>
+      </w:pPr>
+      <w:rPr>
+        <w:rFonts w:ascii="Wingdings" w:hAnsi="Wingdings" w:hint="default"/>
+      </w:rPr>
+    </w:lvl>
+    <w:lvl w:ilvl="6" w:tplc="04090001" w:tentative="1">
+      <w:start w:val="1"/>
+      <w:numFmt w:val="bullet"/>
+      <w:lvlText w:val=""/>
+      <w:lvlJc w:val="left"/>
+      <w:pPr>
+        <w:ind w:left="5040" w:hanging="360"/>
+      </w:pPr>
+      <w:rPr>
+        <w:rFonts w:ascii="Symbol" w:hAnsi="Symbol" w:hint="default"/>
+      </w:rPr>
+    </w:lvl>
+    <w:lvl w:ilvl="7" w:tplc="04090003" w:tentative="1">
+      <w:start w:val="1"/>
+      <w:numFmt w:val="bullet"/>
+      <w:lvlText w:val="o"/>
+      <w:lvlJc w:val="left"/>
+      <w:pPr>
+        <w:ind w:left="5760" w:hanging="360"/>
+      </w:pPr>
+      <w:rPr>
+        <w:rFonts w:ascii="Courier New" w:hAnsi="Courier New" w:hint="default"/>
+      </w:rPr>
+    </w:lvl>
+    <w:lvl w:ilvl="8" w:tplc="04090005" w:tentative="1">
+      <w:start w:val="1"/>
+      <w:numFmt w:val="bullet"/>
+      <w:lvlText w:val=""/>
+      <w:lvlJc w:val="left"/>
+      <w:pPr>
+        <w:ind w:left="6480" w:hanging="360"/>
+      </w:pPr>
+      <w:rPr>
+        <w:rFonts w:ascii="Wingdings" w:hAnsi="Wingdings" w:hint="default"/>
+      </w:rPr>
+    </w:lvl>
+  </w:abstractNum>
+  <w:abstractNum w:abstractNumId="2" w15:restartNumberingAfterBreak="0">
     <w:nsid w:val="6CB35CAC"/>
     <w:multiLevelType w:val="hybridMultilevel"/>
     <w:tmpl w:val="D10AFB4A"/>
@@ -6633,7 +7448,7 @@
       </w:pPr>
     </w:lvl>
   </w:abstractNum>
-  <w:abstractNum w:abstractNumId="2" w15:restartNumberingAfterBreak="0">
+  <w:abstractNum w:abstractNumId="3" w15:restartNumberingAfterBreak="0">
     <w:nsid w:val="6EDB20F2"/>
     <w:multiLevelType w:val="hybridMultilevel"/>
     <w:tmpl w:val="3F30A974"/>
@@ -6723,13 +7538,16 @@
     </w:lvl>
   </w:abstractNum>
   <w:num w:numId="1" w16cid:durableId="743723025">
-    <w:abstractNumId w:val="1"/>
+    <w:abstractNumId w:val="2"/>
   </w:num>
   <w:num w:numId="2" w16cid:durableId="1372340679">
-    <w:abstractNumId w:val="2"/>
+    <w:abstractNumId w:val="3"/>
   </w:num>
   <w:num w:numId="3" w16cid:durableId="843400413">
     <w:abstractNumId w:val="0"/>
+  </w:num>
+  <w:num w:numId="4" w16cid:durableId="685599723">
+    <w:abstractNumId w:val="1"/>
   </w:num>
 </w:numbering>
 </file>

</xml_diff>